<commit_message>
Cahier des charges 90%
TODO : finaliser DUC, indiquer le modèle de tablète et la version
Andoid, finaliser la planification, relire.
</commit_message>
<xml_diff>
--- a/Cahier des charges V0.docx
+++ b/Cahier des charges V0.docx
@@ -141,7 +141,17 @@
                                         <w:sz w:val="48"/>
                                         <w:szCs w:val="48"/>
                                       </w:rPr>
-                                      <w:t>Projet Tutoré</w:t>
+                                      <w:t>Pr</w:t>
+                                    </w:r>
+                                    <w:bookmarkStart w:id="0" w:name="_GoBack"/>
+                                    <w:bookmarkEnd w:id="0"/>
+                                    <w:r>
+                                      <w:rPr>
+                                        <w:color w:val="FFFFFF" w:themeColor="background1"/>
+                                        <w:sz w:val="48"/>
+                                        <w:szCs w:val="48"/>
+                                      </w:rPr>
+                                      <w:t>ojet Tutoré</w:t>
                                     </w:r>
                                   </w:p>
                                 </w:txbxContent>
@@ -674,6 +684,16 @@
                                         </w:rPr>
                                         <w:t>Cahier des charges</w:t>
                                       </w:r>
+                                      <w:r>
+                                        <w:rPr>
+                                          <w:rFonts w:asciiTheme="majorHAnsi" w:eastAsiaTheme="majorEastAsia" w:hAnsiTheme="majorHAnsi" w:cstheme="majorBidi"/>
+                                          <w:caps/>
+                                          <w:color w:val="FFFFFF" w:themeColor="background1"/>
+                                          <w:sz w:val="64"/>
+                                          <w:szCs w:val="64"/>
+                                        </w:rPr>
+                                        <w:t xml:space="preserve"> UTILISATEURS</w:t>
+                                      </w:r>
                                     </w:p>
                                   </w:sdtContent>
                                 </w:sdt>
@@ -707,7 +727,15 @@
                                           <w:sz w:val="36"/>
                                           <w:szCs w:val="36"/>
                                         </w:rPr>
-                                        <w:t xml:space="preserve">L3 MIASHS Informatique </w:t>
+                                        <w:t>L3 MIASHS Informatique</w:t>
+                                      </w:r>
+                                      <w:r>
+                                        <w:rPr>
+                                          <w:color w:val="4472C4" w:themeColor="accent1"/>
+                                          <w:sz w:val="36"/>
+                                          <w:szCs w:val="36"/>
+                                        </w:rPr>
+                                        <w:t xml:space="preserve"> 2017 - 2018</w:t>
                                       </w:r>
                                     </w:p>
                                   </w:sdtContent>
@@ -774,7 +802,17 @@
                                   <w:sz w:val="48"/>
                                   <w:szCs w:val="48"/>
                                 </w:rPr>
-                                <w:t>Projet Tutoré</w:t>
+                                <w:t>Pr</w:t>
+                              </w:r>
+                              <w:bookmarkStart w:id="1" w:name="_GoBack"/>
+                              <w:bookmarkEnd w:id="1"/>
+                              <w:r>
+                                <w:rPr>
+                                  <w:color w:val="FFFFFF" w:themeColor="background1"/>
+                                  <w:sz w:val="48"/>
+                                  <w:szCs w:val="48"/>
+                                </w:rPr>
+                                <w:t>ojet Tutoré</w:t>
                               </w:r>
                             </w:p>
                           </w:txbxContent>
@@ -842,6 +880,16 @@
                                   </w:rPr>
                                   <w:t>Cahier des charges</w:t>
                                 </w:r>
+                                <w:r>
+                                  <w:rPr>
+                                    <w:rFonts w:asciiTheme="majorHAnsi" w:eastAsiaTheme="majorEastAsia" w:hAnsiTheme="majorHAnsi" w:cstheme="majorBidi"/>
+                                    <w:caps/>
+                                    <w:color w:val="FFFFFF" w:themeColor="background1"/>
+                                    <w:sz w:val="64"/>
+                                    <w:szCs w:val="64"/>
+                                  </w:rPr>
+                                  <w:t xml:space="preserve"> UTILISATEURS</w:t>
+                                </w:r>
                               </w:p>
                             </w:sdtContent>
                           </w:sdt>
@@ -875,7 +923,15 @@
                                     <w:sz w:val="36"/>
                                     <w:szCs w:val="36"/>
                                   </w:rPr>
-                                  <w:t xml:space="preserve">L3 MIASHS Informatique </w:t>
+                                  <w:t>L3 MIASHS Informatique</w:t>
+                                </w:r>
+                                <w:r>
+                                  <w:rPr>
+                                    <w:color w:val="4472C4" w:themeColor="accent1"/>
+                                    <w:sz w:val="36"/>
+                                    <w:szCs w:val="36"/>
+                                  </w:rPr>
+                                  <w:t xml:space="preserve"> 2017 - 2018</w:t>
                                 </w:r>
                               </w:p>
                             </w:sdtContent>
@@ -899,6 +955,13 @@
     </w:sdt>
     <w:sdt>
       <w:sdtPr>
+        <w:rPr>
+          <w:rFonts w:asciiTheme="minorHAnsi" w:eastAsiaTheme="minorHAnsi" w:hAnsiTheme="minorHAnsi" w:cstheme="minorBidi"/>
+          <w:color w:val="auto"/>
+          <w:sz w:val="24"/>
+          <w:szCs w:val="22"/>
+          <w:lang w:eastAsia="en-US"/>
+        </w:rPr>
         <w:id w:val="-1231770459"/>
         <w:docPartObj>
           <w:docPartGallery w:val="Table of Contents"/>
@@ -907,13 +970,8 @@
       </w:sdtPr>
       <w:sdtEndPr>
         <w:rPr>
-          <w:rFonts w:asciiTheme="minorHAnsi" w:eastAsiaTheme="minorHAnsi" w:hAnsiTheme="minorHAnsi" w:cstheme="minorBidi"/>
           <w:b/>
           <w:bCs/>
-          <w:color w:val="auto"/>
-          <w:sz w:val="24"/>
-          <w:szCs w:val="22"/>
-          <w:lang w:eastAsia="en-US"/>
         </w:rPr>
       </w:sdtEndPr>
       <w:sdtContent>
@@ -947,7 +1005,7 @@
           <w:r>
             <w:fldChar w:fldCharType="separate"/>
           </w:r>
-          <w:hyperlink w:anchor="_Toc497810093" w:history="1">
+          <w:hyperlink w:anchor="_Toc497827472" w:history="1">
             <w:r>
               <w:rPr>
                 <w:rStyle w:val="Lienhypertexte"/>
@@ -974,7 +1032,7 @@
                 <w:noProof/>
                 <w:webHidden/>
               </w:rPr>
-              <w:instrText xml:space="preserve"> PAGEREF _Toc497810093 \h </w:instrText>
+              <w:instrText xml:space="preserve"> PAGEREF _Toc497827472 \h </w:instrText>
             </w:r>
             <w:r>
               <w:rPr>
@@ -1019,7 +1077,7 @@
               <w:lang w:eastAsia="fr-FR"/>
             </w:rPr>
           </w:pPr>
-          <w:hyperlink w:anchor="_Toc497810094" w:history="1">
+          <w:hyperlink w:anchor="_Toc497827473" w:history="1">
             <w:r>
               <w:rPr>
                 <w:rStyle w:val="Lienhypertexte"/>
@@ -1062,7 +1120,7 @@
                 <w:noProof/>
                 <w:webHidden/>
               </w:rPr>
-              <w:instrText xml:space="preserve"> PAGEREF _Toc497810094 \h </w:instrText>
+              <w:instrText xml:space="preserve"> PAGEREF _Toc497827473 \h </w:instrText>
             </w:r>
             <w:r>
               <w:rPr>
@@ -1082,7 +1140,7 @@
                 <w:noProof/>
                 <w:webHidden/>
               </w:rPr>
-              <w:t>2</w:t>
+              <w:t>3</w:t>
             </w:r>
             <w:r>
               <w:rPr>
@@ -1107,7 +1165,7 @@
               <w:lang w:eastAsia="fr-FR"/>
             </w:rPr>
           </w:pPr>
-          <w:hyperlink w:anchor="_Toc497810095" w:history="1">
+          <w:hyperlink w:anchor="_Toc497827474" w:history="1">
             <w:r>
               <w:rPr>
                 <w:rStyle w:val="Lienhypertexte"/>
@@ -1150,7 +1208,7 @@
                 <w:noProof/>
                 <w:webHidden/>
               </w:rPr>
-              <w:instrText xml:space="preserve"> PAGEREF _Toc497810095 \h </w:instrText>
+              <w:instrText xml:space="preserve"> PAGEREF _Toc497827474 \h </w:instrText>
             </w:r>
             <w:r>
               <w:rPr>
@@ -1170,7 +1228,7 @@
                 <w:noProof/>
                 <w:webHidden/>
               </w:rPr>
-              <w:t>2</w:t>
+              <w:t>3</w:t>
             </w:r>
             <w:r>
               <w:rPr>
@@ -1195,7 +1253,7 @@
               <w:lang w:eastAsia="fr-FR"/>
             </w:rPr>
           </w:pPr>
-          <w:hyperlink w:anchor="_Toc497810096" w:history="1">
+          <w:hyperlink w:anchor="_Toc497827475" w:history="1">
             <w:r>
               <w:rPr>
                 <w:rStyle w:val="Lienhypertexte"/>
@@ -1238,7 +1296,7 @@
                 <w:noProof/>
                 <w:webHidden/>
               </w:rPr>
-              <w:instrText xml:space="preserve"> PAGEREF _Toc497810096 \h </w:instrText>
+              <w:instrText xml:space="preserve"> PAGEREF _Toc497827475 \h </w:instrText>
             </w:r>
             <w:r>
               <w:rPr>
@@ -1258,7 +1316,7 @@
                 <w:noProof/>
                 <w:webHidden/>
               </w:rPr>
-              <w:t>2</w:t>
+              <w:t>3</w:t>
             </w:r>
             <w:r>
               <w:rPr>
@@ -1283,7 +1341,7 @@
               <w:lang w:eastAsia="fr-FR"/>
             </w:rPr>
           </w:pPr>
-          <w:hyperlink w:anchor="_Toc497810097" w:history="1">
+          <w:hyperlink w:anchor="_Toc497827476" w:history="1">
             <w:r>
               <w:rPr>
                 <w:rStyle w:val="Lienhypertexte"/>
@@ -1326,7 +1384,7 @@
                 <w:noProof/>
                 <w:webHidden/>
               </w:rPr>
-              <w:instrText xml:space="preserve"> PAGEREF _Toc497810097 \h </w:instrText>
+              <w:instrText xml:space="preserve"> PAGEREF _Toc497827476 \h </w:instrText>
             </w:r>
             <w:r>
               <w:rPr>
@@ -1346,7 +1404,7 @@
                 <w:noProof/>
                 <w:webHidden/>
               </w:rPr>
-              <w:t>3</w:t>
+              <w:t>4</w:t>
             </w:r>
             <w:r>
               <w:rPr>
@@ -1371,7 +1429,7 @@
               <w:lang w:eastAsia="fr-FR"/>
             </w:rPr>
           </w:pPr>
-          <w:hyperlink w:anchor="_Toc497810098" w:history="1">
+          <w:hyperlink w:anchor="_Toc497827477" w:history="1">
             <w:r>
               <w:rPr>
                 <w:rStyle w:val="Lienhypertexte"/>
@@ -1414,7 +1472,7 @@
                 <w:noProof/>
                 <w:webHidden/>
               </w:rPr>
-              <w:instrText xml:space="preserve"> PAGEREF _Toc497810098 \h </w:instrText>
+              <w:instrText xml:space="preserve"> PAGEREF _Toc497827477 \h </w:instrText>
             </w:r>
             <w:r>
               <w:rPr>
@@ -1434,7 +1492,7 @@
                 <w:noProof/>
                 <w:webHidden/>
               </w:rPr>
-              <w:t>3</w:t>
+              <w:t>4</w:t>
             </w:r>
             <w:r>
               <w:rPr>
@@ -1459,7 +1517,7 @@
               <w:lang w:eastAsia="fr-FR"/>
             </w:rPr>
           </w:pPr>
-          <w:hyperlink w:anchor="_Toc497810099" w:history="1">
+          <w:hyperlink w:anchor="_Toc497827478" w:history="1">
             <w:r>
               <w:rPr>
                 <w:rStyle w:val="Lienhypertexte"/>
@@ -1502,7 +1560,7 @@
                 <w:noProof/>
                 <w:webHidden/>
               </w:rPr>
-              <w:instrText xml:space="preserve"> PAGEREF _Toc497810099 \h </w:instrText>
+              <w:instrText xml:space="preserve"> PAGEREF _Toc497827478 \h </w:instrText>
             </w:r>
             <w:r>
               <w:rPr>
@@ -1522,7 +1580,7 @@
                 <w:noProof/>
                 <w:webHidden/>
               </w:rPr>
-              <w:t>3</w:t>
+              <w:t>4</w:t>
             </w:r>
             <w:r>
               <w:rPr>
@@ -1547,7 +1605,7 @@
               <w:lang w:eastAsia="fr-FR"/>
             </w:rPr>
           </w:pPr>
-          <w:hyperlink w:anchor="_Toc497810100" w:history="1">
+          <w:hyperlink w:anchor="_Toc497827479" w:history="1">
             <w:r>
               <w:rPr>
                 <w:rStyle w:val="Lienhypertexte"/>
@@ -1590,7 +1648,7 @@
                 <w:noProof/>
                 <w:webHidden/>
               </w:rPr>
-              <w:instrText xml:space="preserve"> PAGEREF _Toc497810100 \h </w:instrText>
+              <w:instrText xml:space="preserve"> PAGEREF _Toc497827479 \h </w:instrText>
             </w:r>
             <w:r>
               <w:rPr>
@@ -1610,7 +1668,7 @@
                 <w:noProof/>
                 <w:webHidden/>
               </w:rPr>
-              <w:t>4</w:t>
+              <w:t>5</w:t>
             </w:r>
             <w:r>
               <w:rPr>
@@ -1635,7 +1693,7 @@
               <w:lang w:eastAsia="fr-FR"/>
             </w:rPr>
           </w:pPr>
-          <w:hyperlink w:anchor="_Toc497810101" w:history="1">
+          <w:hyperlink w:anchor="_Toc497827480" w:history="1">
             <w:r>
               <w:rPr>
                 <w:rStyle w:val="Lienhypertexte"/>
@@ -1678,7 +1736,7 @@
                 <w:noProof/>
                 <w:webHidden/>
               </w:rPr>
-              <w:instrText xml:space="preserve"> PAGEREF _Toc497810101 \h </w:instrText>
+              <w:instrText xml:space="preserve"> PAGEREF _Toc497827480 \h </w:instrText>
             </w:r>
             <w:r>
               <w:rPr>
@@ -1698,7 +1756,7 @@
                 <w:noProof/>
                 <w:webHidden/>
               </w:rPr>
-              <w:t>4</w:t>
+              <w:t>5</w:t>
             </w:r>
             <w:r>
               <w:rPr>
@@ -1723,7 +1781,7 @@
               <w:lang w:eastAsia="fr-FR"/>
             </w:rPr>
           </w:pPr>
-          <w:hyperlink w:anchor="_Toc497810102" w:history="1">
+          <w:hyperlink w:anchor="_Toc497827481" w:history="1">
             <w:r>
               <w:rPr>
                 <w:rStyle w:val="Lienhypertexte"/>
@@ -1745,7 +1803,7 @@
                 <w:rStyle w:val="Lienhypertexte"/>
                 <w:noProof/>
               </w:rPr>
-              <w:t>Contrainte de données</w:t>
+              <w:t>Contraintes techniques</w:t>
             </w:r>
             <w:r>
               <w:rPr>
@@ -1766,7 +1824,7 @@
                 <w:noProof/>
                 <w:webHidden/>
               </w:rPr>
-              <w:instrText xml:space="preserve"> PAGEREF _Toc497810102 \h </w:instrText>
+              <w:instrText xml:space="preserve"> PAGEREF _Toc497827481 \h </w:instrText>
             </w:r>
             <w:r>
               <w:rPr>
@@ -1786,7 +1844,95 @@
                 <w:noProof/>
                 <w:webHidden/>
               </w:rPr>
-              <w:t>4</w:t>
+              <w:t>5</w:t>
+            </w:r>
+            <w:r>
+              <w:rPr>
+                <w:noProof/>
+                <w:webHidden/>
+              </w:rPr>
+              <w:fldChar w:fldCharType="end"/>
+            </w:r>
+          </w:hyperlink>
+        </w:p>
+        <w:p>
+          <w:pPr>
+            <w:pStyle w:val="TM2"/>
+            <w:tabs>
+              <w:tab w:val="left" w:pos="880"/>
+              <w:tab w:val="right" w:leader="dot" w:pos="9062"/>
+            </w:tabs>
+            <w:rPr>
+              <w:rFonts w:eastAsiaTheme="minorEastAsia"/>
+              <w:noProof/>
+              <w:sz w:val="22"/>
+              <w:lang w:eastAsia="fr-FR"/>
+            </w:rPr>
+          </w:pPr>
+          <w:hyperlink w:anchor="_Toc497827482" w:history="1">
+            <w:r>
+              <w:rPr>
+                <w:rStyle w:val="Lienhypertexte"/>
+                <w:noProof/>
+              </w:rPr>
+              <w:t>3.3.</w:t>
+            </w:r>
+            <w:r>
+              <w:rPr>
+                <w:rFonts w:eastAsiaTheme="minorEastAsia"/>
+                <w:noProof/>
+                <w:sz w:val="22"/>
+                <w:lang w:eastAsia="fr-FR"/>
+              </w:rPr>
+              <w:tab/>
+            </w:r>
+            <w:r>
+              <w:rPr>
+                <w:rStyle w:val="Lienhypertexte"/>
+                <w:noProof/>
+              </w:rPr>
+              <w:t>Risques</w:t>
+            </w:r>
+            <w:r>
+              <w:rPr>
+                <w:noProof/>
+                <w:webHidden/>
+              </w:rPr>
+              <w:tab/>
+            </w:r>
+            <w:r>
+              <w:rPr>
+                <w:noProof/>
+                <w:webHidden/>
+              </w:rPr>
+              <w:fldChar w:fldCharType="begin"/>
+            </w:r>
+            <w:r>
+              <w:rPr>
+                <w:noProof/>
+                <w:webHidden/>
+              </w:rPr>
+              <w:instrText xml:space="preserve"> PAGEREF _Toc497827482 \h </w:instrText>
+            </w:r>
+            <w:r>
+              <w:rPr>
+                <w:noProof/>
+                <w:webHidden/>
+              </w:rPr>
+            </w:r>
+            <w:r>
+              <w:rPr>
+                <w:noProof/>
+                <w:webHidden/>
+              </w:rPr>
+              <w:fldChar w:fldCharType="separate"/>
+            </w:r>
+            <w:r>
+              <w:rPr>
+                <w:noProof/>
+                <w:webHidden/>
+              </w:rPr>
+              <w:t>5</w:t>
             </w:r>
             <w:r>
               <w:rPr>
@@ -1811,7 +1957,7 @@
               <w:lang w:eastAsia="fr-FR"/>
             </w:rPr>
           </w:pPr>
-          <w:hyperlink w:anchor="_Toc497810103" w:history="1">
+          <w:hyperlink w:anchor="_Toc497827483" w:history="1">
             <w:r>
               <w:rPr>
                 <w:rStyle w:val="Lienhypertexte"/>
@@ -1854,7 +2000,7 @@
                 <w:noProof/>
                 <w:webHidden/>
               </w:rPr>
-              <w:instrText xml:space="preserve"> PAGEREF _Toc497810103 \h </w:instrText>
+              <w:instrText xml:space="preserve"> PAGEREF _Toc497827483 \h </w:instrText>
             </w:r>
             <w:r>
               <w:rPr>
@@ -1874,7 +2020,7 @@
                 <w:noProof/>
                 <w:webHidden/>
               </w:rPr>
-              <w:t>5</w:t>
+              <w:t>6</w:t>
             </w:r>
             <w:r>
               <w:rPr>
@@ -1899,7 +2045,7 @@
               <w:lang w:eastAsia="fr-FR"/>
             </w:rPr>
           </w:pPr>
-          <w:hyperlink w:anchor="_Toc497810104" w:history="1">
+          <w:hyperlink w:anchor="_Toc497827484" w:history="1">
             <w:r>
               <w:rPr>
                 <w:rStyle w:val="Lienhypertexte"/>
@@ -1942,7 +2088,7 @@
                 <w:noProof/>
                 <w:webHidden/>
               </w:rPr>
-              <w:instrText xml:space="preserve"> PAGEREF _Toc497810104 \h </w:instrText>
+              <w:instrText xml:space="preserve"> PAGEREF _Toc497827484 \h </w:instrText>
             </w:r>
             <w:r>
               <w:rPr>
@@ -1962,7 +2108,7 @@
                 <w:noProof/>
                 <w:webHidden/>
               </w:rPr>
-              <w:t>5</w:t>
+              <w:t>6</w:t>
             </w:r>
             <w:r>
               <w:rPr>
@@ -1987,7 +2133,7 @@
               <w:lang w:eastAsia="fr-FR"/>
             </w:rPr>
           </w:pPr>
-          <w:hyperlink w:anchor="_Toc497810105" w:history="1">
+          <w:hyperlink w:anchor="_Toc497827485" w:history="1">
             <w:r>
               <w:rPr>
                 <w:rStyle w:val="Lienhypertexte"/>
@@ -2030,7 +2176,7 @@
                 <w:noProof/>
                 <w:webHidden/>
               </w:rPr>
-              <w:instrText xml:space="preserve"> PAGEREF _Toc497810105 \h </w:instrText>
+              <w:instrText xml:space="preserve"> PAGEREF _Toc497827485 \h </w:instrText>
             </w:r>
             <w:r>
               <w:rPr>
@@ -2050,7 +2196,7 @@
                 <w:noProof/>
                 <w:webHidden/>
               </w:rPr>
-              <w:t>5</w:t>
+              <w:t>6</w:t>
             </w:r>
             <w:r>
               <w:rPr>
@@ -2075,7 +2221,7 @@
               <w:lang w:eastAsia="fr-FR"/>
             </w:rPr>
           </w:pPr>
-          <w:hyperlink w:anchor="_Toc497810106" w:history="1">
+          <w:hyperlink w:anchor="_Toc497827486" w:history="1">
             <w:r>
               <w:rPr>
                 <w:rStyle w:val="Lienhypertexte"/>
@@ -2118,7 +2264,7 @@
                 <w:noProof/>
                 <w:webHidden/>
               </w:rPr>
-              <w:instrText xml:space="preserve"> PAGEREF _Toc497810106 \h </w:instrText>
+              <w:instrText xml:space="preserve"> PAGEREF _Toc497827486 \h </w:instrText>
             </w:r>
             <w:r>
               <w:rPr>
@@ -2138,7 +2284,7 @@
                 <w:noProof/>
                 <w:webHidden/>
               </w:rPr>
-              <w:t>5</w:t>
+              <w:t>6</w:t>
             </w:r>
             <w:r>
               <w:rPr>
@@ -2163,7 +2309,7 @@
               <w:lang w:eastAsia="fr-FR"/>
             </w:rPr>
           </w:pPr>
-          <w:hyperlink w:anchor="_Toc497810107" w:history="1">
+          <w:hyperlink w:anchor="_Toc497827487" w:history="1">
             <w:r>
               <w:rPr>
                 <w:rStyle w:val="Lienhypertexte"/>
@@ -2185,7 +2331,7 @@
                 <w:rStyle w:val="Lienhypertexte"/>
                 <w:noProof/>
               </w:rPr>
-              <w:t>Organisation de l’équipe</w:t>
+              <w:t>Outils utilisés</w:t>
             </w:r>
             <w:r>
               <w:rPr>
@@ -2206,7 +2352,7 @@
                 <w:noProof/>
                 <w:webHidden/>
               </w:rPr>
-              <w:instrText xml:space="preserve"> PAGEREF _Toc497810107 \h </w:instrText>
+              <w:instrText xml:space="preserve"> PAGEREF _Toc497827487 \h </w:instrText>
             </w:r>
             <w:r>
               <w:rPr>
@@ -2226,95 +2372,7 @@
                 <w:noProof/>
                 <w:webHidden/>
               </w:rPr>
-              <w:t>5</w:t>
-            </w:r>
-            <w:r>
-              <w:rPr>
-                <w:noProof/>
-                <w:webHidden/>
-              </w:rPr>
-              <w:fldChar w:fldCharType="end"/>
-            </w:r>
-          </w:hyperlink>
-        </w:p>
-        <w:p>
-          <w:pPr>
-            <w:pStyle w:val="TM2"/>
-            <w:tabs>
-              <w:tab w:val="left" w:pos="880"/>
-              <w:tab w:val="right" w:leader="dot" w:pos="9062"/>
-            </w:tabs>
-            <w:rPr>
-              <w:rFonts w:eastAsiaTheme="minorEastAsia"/>
-              <w:noProof/>
-              <w:sz w:val="22"/>
-              <w:lang w:eastAsia="fr-FR"/>
-            </w:rPr>
-          </w:pPr>
-          <w:hyperlink w:anchor="_Toc497810108" w:history="1">
-            <w:r>
-              <w:rPr>
-                <w:rStyle w:val="Lienhypertexte"/>
-                <w:noProof/>
-              </w:rPr>
-              <w:t>4.5.</w:t>
-            </w:r>
-            <w:r>
-              <w:rPr>
-                <w:rFonts w:eastAsiaTheme="minorEastAsia"/>
-                <w:noProof/>
-                <w:sz w:val="22"/>
-                <w:lang w:eastAsia="fr-FR"/>
-              </w:rPr>
-              <w:tab/>
-            </w:r>
-            <w:r>
-              <w:rPr>
-                <w:rStyle w:val="Lienhypertexte"/>
-                <w:noProof/>
-              </w:rPr>
-              <w:t>Outils utilisés</w:t>
-            </w:r>
-            <w:r>
-              <w:rPr>
-                <w:noProof/>
-                <w:webHidden/>
-              </w:rPr>
-              <w:tab/>
-            </w:r>
-            <w:r>
-              <w:rPr>
-                <w:noProof/>
-                <w:webHidden/>
-              </w:rPr>
-              <w:fldChar w:fldCharType="begin"/>
-            </w:r>
-            <w:r>
-              <w:rPr>
-                <w:noProof/>
-                <w:webHidden/>
-              </w:rPr>
-              <w:instrText xml:space="preserve"> PAGEREF _Toc497810108 \h </w:instrText>
-            </w:r>
-            <w:r>
-              <w:rPr>
-                <w:noProof/>
-                <w:webHidden/>
-              </w:rPr>
-            </w:r>
-            <w:r>
-              <w:rPr>
-                <w:noProof/>
-                <w:webHidden/>
-              </w:rPr>
-              <w:fldChar w:fldCharType="separate"/>
-            </w:r>
-            <w:r>
-              <w:rPr>
-                <w:noProof/>
-                <w:webHidden/>
-              </w:rPr>
-              <w:t>5</w:t>
+              <w:t>7</w:t>
             </w:r>
             <w:r>
               <w:rPr>
@@ -2338,7 +2396,7 @@
               <w:lang w:eastAsia="fr-FR"/>
             </w:rPr>
           </w:pPr>
-          <w:hyperlink w:anchor="_Toc497810109" w:history="1">
+          <w:hyperlink w:anchor="_Toc497827488" w:history="1">
             <w:r>
               <w:rPr>
                 <w:rStyle w:val="Lienhypertexte"/>
@@ -2365,7 +2423,7 @@
                 <w:noProof/>
                 <w:webHidden/>
               </w:rPr>
-              <w:instrText xml:space="preserve"> PAGEREF _Toc497810109 \h </w:instrText>
+              <w:instrText xml:space="preserve"> PAGEREF _Toc497827488 \h </w:instrText>
             </w:r>
             <w:r>
               <w:rPr>
@@ -2385,7 +2443,7 @@
                 <w:noProof/>
                 <w:webHidden/>
               </w:rPr>
-              <w:t>5</w:t>
+              <w:t>7</w:t>
             </w:r>
             <w:r>
               <w:rPr>
@@ -2424,12 +2482,12 @@
       <w:pPr>
         <w:pStyle w:val="Titre1"/>
       </w:pPr>
-      <w:bookmarkStart w:id="0" w:name="_Toc497810093"/>
+      <w:bookmarkStart w:id="2" w:name="_Toc497827472"/>
       <w:r>
         <w:lastRenderedPageBreak/>
         <w:t>Introduction</w:t>
       </w:r>
-      <w:bookmarkEnd w:id="0"/>
+      <w:bookmarkEnd w:id="2"/>
     </w:p>
     <w:p/>
     <w:p>
@@ -2482,12 +2540,12 @@
           <w:numId w:val="3"/>
         </w:numPr>
       </w:pPr>
-      <w:bookmarkStart w:id="1" w:name="_Toc497810094"/>
+      <w:bookmarkStart w:id="3" w:name="_Toc497827473"/>
       <w:r>
         <w:lastRenderedPageBreak/>
         <w:t>Présentation du projet</w:t>
       </w:r>
-      <w:bookmarkEnd w:id="1"/>
+      <w:bookmarkEnd w:id="3"/>
     </w:p>
     <w:p/>
     <w:p>
@@ -2498,11 +2556,11 @@
           <w:numId w:val="3"/>
         </w:numPr>
       </w:pPr>
-      <w:bookmarkStart w:id="2" w:name="_Toc497810095"/>
+      <w:bookmarkStart w:id="4" w:name="_Toc497827474"/>
       <w:r>
         <w:t>Contexte</w:t>
       </w:r>
-      <w:bookmarkEnd w:id="2"/>
+      <w:bookmarkEnd w:id="4"/>
     </w:p>
     <w:p/>
     <w:p>
@@ -2543,11 +2601,11 @@
           <w:numId w:val="3"/>
         </w:numPr>
       </w:pPr>
-      <w:bookmarkStart w:id="3" w:name="_Toc497810096"/>
+      <w:bookmarkStart w:id="5" w:name="_Toc497827475"/>
       <w:r>
         <w:t>Objectifs</w:t>
       </w:r>
-      <w:bookmarkEnd w:id="3"/>
+      <w:bookmarkEnd w:id="5"/>
     </w:p>
     <w:p/>
     <w:p>
@@ -2615,12 +2673,12 @@
           <w:numId w:val="3"/>
         </w:numPr>
       </w:pPr>
-      <w:bookmarkStart w:id="4" w:name="_Toc497810097"/>
+      <w:bookmarkStart w:id="6" w:name="_Toc497827476"/>
       <w:r>
         <w:lastRenderedPageBreak/>
         <w:t>Expression des besoins</w:t>
       </w:r>
-      <w:bookmarkEnd w:id="4"/>
+      <w:bookmarkEnd w:id="6"/>
     </w:p>
     <w:p/>
     <w:p>
@@ -2631,11 +2689,11 @@
           <w:numId w:val="3"/>
         </w:numPr>
       </w:pPr>
-      <w:bookmarkStart w:id="5" w:name="_Toc497810098"/>
+      <w:bookmarkStart w:id="7" w:name="_Toc497827477"/>
       <w:r>
         <w:t>Besoins fonctionnels</w:t>
       </w:r>
-      <w:bookmarkEnd w:id="5"/>
+      <w:bookmarkEnd w:id="7"/>
     </w:p>
     <w:p/>
     <w:p>
@@ -2725,24 +2783,14 @@
       <w:r>
         <w:t xml:space="preserve">Figure </w:t>
       </w:r>
-      <w:r>
-        <w:fldChar w:fldCharType="begin"/>
-      </w:r>
-      <w:r>
-        <w:instrText xml:space="preserve"> SEQ Figure \* ARABIC </w:instrText>
-      </w:r>
-      <w:r>
-        <w:fldChar w:fldCharType="separate"/>
-      </w:r>
-      <w:r>
-        <w:rPr>
-          <w:noProof/>
-        </w:rPr>
-        <w:t>1</w:t>
-      </w:r>
-      <w:r>
-        <w:fldChar w:fldCharType="end"/>
-      </w:r>
+      <w:fldSimple w:instr=" SEQ Figure \* ARABIC ">
+        <w:r>
+          <w:rPr>
+            <w:noProof/>
+          </w:rPr>
+          <w:t>1</w:t>
+        </w:r>
+      </w:fldSimple>
       <w:r>
         <w:t xml:space="preserve"> : </w:t>
       </w:r>
@@ -2762,11 +2810,11 @@
           <w:numId w:val="3"/>
         </w:numPr>
       </w:pPr>
-      <w:bookmarkStart w:id="6" w:name="_Toc497810099"/>
+      <w:bookmarkStart w:id="8" w:name="_Toc497827478"/>
       <w:r>
         <w:t>Evolutions envisagées</w:t>
       </w:r>
-      <w:bookmarkEnd w:id="6"/>
+      <w:bookmarkEnd w:id="8"/>
     </w:p>
     <w:p/>
     <w:p>
@@ -2848,12 +2896,12 @@
           <w:numId w:val="3"/>
         </w:numPr>
       </w:pPr>
-      <w:bookmarkStart w:id="7" w:name="_Toc497810100"/>
+      <w:bookmarkStart w:id="9" w:name="_Toc497827479"/>
       <w:r>
         <w:lastRenderedPageBreak/>
         <w:t>Contraintes</w:t>
       </w:r>
-      <w:bookmarkEnd w:id="7"/>
+      <w:bookmarkEnd w:id="9"/>
     </w:p>
     <w:p/>
     <w:p>
@@ -2864,11 +2912,11 @@
           <w:numId w:val="3"/>
         </w:numPr>
       </w:pPr>
-      <w:bookmarkStart w:id="8" w:name="_Toc497810101"/>
+      <w:bookmarkStart w:id="10" w:name="_Toc497827480"/>
       <w:r>
         <w:t>Délais</w:t>
       </w:r>
-      <w:bookmarkEnd w:id="8"/>
+      <w:bookmarkEnd w:id="10"/>
     </w:p>
     <w:p/>
     <w:p>
@@ -2936,7 +2984,7 @@
           <w:numId w:val="3"/>
         </w:numPr>
       </w:pPr>
-      <w:bookmarkStart w:id="9" w:name="_Toc497810102"/>
+      <w:bookmarkStart w:id="11" w:name="_Toc497827481"/>
       <w:r>
         <w:t>Contrainte</w:t>
       </w:r>
@@ -2946,10 +2994,10 @@
       <w:r>
         <w:t xml:space="preserve"> </w:t>
       </w:r>
-      <w:bookmarkEnd w:id="9"/>
       <w:r>
         <w:t>techniques</w:t>
       </w:r>
+      <w:bookmarkEnd w:id="11"/>
     </w:p>
     <w:p/>
     <w:p>
@@ -2994,9 +3042,11 @@
           <w:numId w:val="3"/>
         </w:numPr>
       </w:pPr>
+      <w:bookmarkStart w:id="12" w:name="_Toc497827482"/>
       <w:r>
         <w:t>Risques</w:t>
       </w:r>
+      <w:bookmarkEnd w:id="12"/>
     </w:p>
     <w:p/>
     <w:p>
@@ -3035,12 +3085,12 @@
           <w:numId w:val="3"/>
         </w:numPr>
       </w:pPr>
-      <w:bookmarkStart w:id="10" w:name="_Toc497810103"/>
+      <w:bookmarkStart w:id="13" w:name="_Toc497827483"/>
       <w:r>
         <w:lastRenderedPageBreak/>
         <w:t>Déroulement du projet</w:t>
       </w:r>
-      <w:bookmarkEnd w:id="10"/>
+      <w:bookmarkEnd w:id="13"/>
     </w:p>
     <w:p/>
     <w:p>
@@ -3051,11 +3101,11 @@
           <w:numId w:val="3"/>
         </w:numPr>
       </w:pPr>
-      <w:bookmarkStart w:id="11" w:name="_Toc497810104"/>
+      <w:bookmarkStart w:id="14" w:name="_Toc497827484"/>
       <w:r>
         <w:t>Planification</w:t>
       </w:r>
-      <w:bookmarkEnd w:id="11"/>
+      <w:bookmarkEnd w:id="14"/>
     </w:p>
     <w:p/>
     <w:p>
@@ -3101,7 +3151,16 @@
     <w:p>
       <w:pPr>
         <w:ind w:firstLine="360"/>
-      </w:pPr>
+        <w:rPr>
+          <w:color w:val="FF0000"/>
+        </w:rPr>
+      </w:pPr>
+      <w:r>
+        <w:rPr>
+          <w:color w:val="FF0000"/>
+        </w:rPr>
+        <w:t>TODO : A compléter</w:t>
+      </w:r>
     </w:p>
     <w:p>
       <w:pPr>
@@ -3116,11 +3175,11 @@
           <w:numId w:val="3"/>
         </w:numPr>
       </w:pPr>
-      <w:bookmarkStart w:id="12" w:name="_Toc497810105"/>
+      <w:bookmarkStart w:id="15" w:name="_Toc497827485"/>
       <w:r>
         <w:t>Plan d’assurance qualité</w:t>
       </w:r>
-      <w:bookmarkEnd w:id="12"/>
+      <w:bookmarkEnd w:id="15"/>
     </w:p>
     <w:p/>
     <w:p>
@@ -3147,11 +3206,11 @@
           <w:numId w:val="3"/>
         </w:numPr>
       </w:pPr>
-      <w:bookmarkStart w:id="13" w:name="_Toc497810106"/>
+      <w:bookmarkStart w:id="16" w:name="_Toc497827486"/>
       <w:r>
         <w:t>Documentation</w:t>
       </w:r>
-      <w:bookmarkEnd w:id="13"/>
+      <w:bookmarkEnd w:id="16"/>
     </w:p>
     <w:p/>
     <w:p>
@@ -3171,12 +3230,7 @@
         </w:numPr>
       </w:pPr>
       <w:r>
-        <w:t>La documentation utilisateur : A la fois présente au sein de l’application sous formes de boutons aide ainsi qu’un</w:t>
-      </w:r>
-      <w:bookmarkStart w:id="14" w:name="_GoBack"/>
-      <w:bookmarkEnd w:id="14"/>
-      <w:r>
-        <w:t xml:space="preserve"> petit guide expliquant le fonctionnement général de l’application.</w:t>
+        <w:t>La documentation utilisateur : A la fois présente au sein de l’application sous formes de boutons aide ainsi qu’un petit guide expliquant le fonctionnement général de l’application.</w:t>
       </w:r>
     </w:p>
     <w:p>
@@ -3191,6 +3245,13 @@
         <w:t>La documentation technique : Celle-ci prendra la forme d’un manuel destinée à tout développeur désirant se plonger dans le code de l’application. Elle détaillera l’implémentation des données, les principales interactions entre les classes ainsi que tout autres informations nécessaires afin de comprendre le code et d’envisager sa modification.</w:t>
       </w:r>
     </w:p>
+    <w:p/>
+    <w:p/>
+    <w:p>
+      <w:pPr>
+        <w:ind w:left="360"/>
+      </w:pPr>
+    </w:p>
     <w:p>
       <w:pPr>
         <w:pStyle w:val="Titre2"/>
@@ -3199,35 +3260,86 @@
           <w:numId w:val="3"/>
         </w:numPr>
       </w:pPr>
-      <w:bookmarkStart w:id="15" w:name="_Toc497810107"/>
-      <w:r>
-        <w:t>Organisation de l’équipe</w:t>
-      </w:r>
-      <w:bookmarkEnd w:id="15"/>
-    </w:p>
-    <w:p>
-      <w:pPr>
-        <w:pStyle w:val="Titre2"/>
-        <w:numPr>
-          <w:ilvl w:val="1"/>
-          <w:numId w:val="3"/>
-        </w:numPr>
-      </w:pPr>
-      <w:bookmarkStart w:id="16" w:name="_Toc497810108"/>
-      <w:r>
+      <w:bookmarkStart w:id="17" w:name="_Toc497827487"/>
+      <w:r>
+        <w:lastRenderedPageBreak/>
         <w:t>Outils utilisés</w:t>
       </w:r>
-      <w:bookmarkEnd w:id="16"/>
+      <w:bookmarkEnd w:id="17"/>
+    </w:p>
+    <w:p/>
+    <w:p>
+      <w:pPr>
+        <w:ind w:left="360" w:firstLine="348"/>
+      </w:pPr>
+      <w:r>
+        <w:t xml:space="preserve">L’application étant destiné aux tablettes Android, le développement de l’application se fera donc dans l’environnement de développement (couramment référé comme IDE) officiel pour Android : Android Studio. Nous choisirons cependant d’utiliser le langage dont le support officiel par Google est tout récent : </w:t>
+      </w:r>
+      <w:proofErr w:type="spellStart"/>
+      <w:r>
+        <w:t>Kotlin</w:t>
+      </w:r>
+      <w:proofErr w:type="spellEnd"/>
+      <w:r>
+        <w:t>. Plus récent que son confrère Java, celui-ci offre de nouvelles fonctionnalités ainsi qu’une écriture allégée.</w:t>
+      </w:r>
+    </w:p>
+    <w:p>
+      <w:pPr>
+        <w:ind w:left="360"/>
+      </w:pPr>
+      <w:r>
+        <w:tab/>
+        <w:t>Le partage des données se fera grâce à l’outil GitHub, une application de partage de données destinés aux développeurs et déjà utilisé dans de nombreux projets informatiques. Parmi les avantages offerts, on retrouve la possibilité de faire du versioning : pouvoir basculer entre version rapidement grâce au système de branche.</w:t>
+      </w:r>
+    </w:p>
+    <w:p>
+      <w:pPr>
+        <w:ind w:left="360"/>
+      </w:pPr>
+      <w:r>
+        <w:tab/>
+        <w:t>Le pack Office de Microsoft sera également mis à contribution</w:t>
+      </w:r>
+      <w:r>
+        <w:t>. La documentation tel que ce cahier des charges sera notamment réalisée grâce à Word. PowerPoint permet de mettre en place des maquettes et schémas simples, ou des diaporamas plus complexes pour les présentations. Enfin, Excel fera partie intégrante de ce projet dans le but de l’analyse des données, comme indiqué par le</w:t>
+      </w:r>
+      <w:r>
+        <w:t>s</w:t>
+      </w:r>
+      <w:r>
+        <w:t xml:space="preserve"> exigences du projet.</w:t>
+      </w:r>
+    </w:p>
+    <w:p>
+      <w:pPr>
+        <w:ind w:left="360"/>
+      </w:pPr>
     </w:p>
     <w:p>
       <w:pPr>
         <w:pStyle w:val="Titre1"/>
       </w:pPr>
-      <w:bookmarkStart w:id="17" w:name="_Toc497810109"/>
+      <w:bookmarkStart w:id="18" w:name="_Toc497827488"/>
       <w:r>
         <w:t>Conclusion</w:t>
       </w:r>
-      <w:bookmarkEnd w:id="17"/>
+      <w:bookmarkEnd w:id="18"/>
+    </w:p>
+    <w:p/>
+    <w:p>
+      <w:r>
+        <w:tab/>
+        <w:t xml:space="preserve">Nous sommes très enthousiastes à l’idée de réaliser ce projet car c’est pour nous l’occasion de nous former sur de nouvelles technologies telles que le </w:t>
+      </w:r>
+      <w:proofErr w:type="spellStart"/>
+      <w:r>
+        <w:t>Kotlin</w:t>
+      </w:r>
+      <w:proofErr w:type="spellEnd"/>
+      <w:r>
+        <w:t xml:space="preserve"> et le développement Android, tout en prenant part à des enjeux importants de notre société. C’est de plus une occasion de professionnalisation non négligeable, opportunité dont nous espérons pouvoir en tiré le plus possible.</w:t>
+      </w:r>
     </w:p>
     <w:sectPr>
       <w:footerReference w:type="default" r:id="rId9"/>
@@ -3296,7 +3408,7 @@
           <w:rPr>
             <w:noProof/>
           </w:rPr>
-          <w:t>5</w:t>
+          <w:t>1</w:t>
         </w:r>
         <w:r>
           <w:fldChar w:fldCharType="end"/>
@@ -4432,547 +4544,6 @@
 </w:styles>
 </file>
 
-<file path=word/glossary/document.xml><?xml version="1.0" encoding="utf-8"?>
-<w:glossaryDocument xmlns:wpc="http://schemas.microsoft.com/office/word/2010/wordprocessingCanvas" xmlns:cx="http://schemas.microsoft.com/office/drawing/2014/chartex" xmlns:cx1="http://schemas.microsoft.com/office/drawing/2015/9/8/chartex" xmlns:cx2="http://schemas.microsoft.com/office/drawing/2015/10/21/chartex" xmlns:cx3="http://schemas.microsoft.com/office/drawing/2016/5/9/chartex" xmlns:cx4="http://schemas.microsoft.com/office/drawing/2016/5/10/chartex" xmlns:cx5="http://schemas.microsoft.com/office/drawing/2016/5/11/chartex" xmlns:cx6="http://schemas.microsoft.com/office/drawing/2016/5/12/chartex" xmlns:cx7="http://schemas.microsoft.com/office/drawing/2016/5/13/chartex" xmlns:cx8="http://schemas.microsoft.com/office/drawing/2016/5/14/chartex" xmlns:mc="http://schemas.openxmlformats.org/markup-compatibility/2006" xmlns:aink="http://schemas.microsoft.com/office/drawing/2016/ink" xmlns:am3d="http://schemas.microsoft.com/office/drawing/2017/model3d" xmlns:o="urn:schemas-microsoft-com:office:office" xmlns:r="http://schemas.openxmlformats.org/officeDocument/2006/relationships" xmlns:m="http://schemas.openxmlformats.org/officeDocument/2006/math" xmlns:v="urn:schemas-microsoft-com:vml" xmlns:wp14="http://schemas.microsoft.com/office/word/2010/wordprocessingDrawing" xmlns:wp="http://schemas.openxmlformats.org/drawingml/2006/wordprocessingDrawing" xmlns:w10="urn:schemas-microsoft-com:office:word" xmlns:w="http://schemas.openxmlformats.org/wordprocessingml/2006/main" xmlns:w14="http://schemas.microsoft.com/office/word/2010/wordml" xmlns:w15="http://schemas.microsoft.com/office/word/2012/wordml" xmlns:w16cid="http://schemas.microsoft.com/office/word/2016/wordml/cid" xmlns:w16se="http://schemas.microsoft.com/office/word/2015/wordml/symex" xmlns:wpg="http://schemas.microsoft.com/office/word/2010/wordprocessingGroup" xmlns:wpi="http://schemas.microsoft.com/office/word/2010/wordprocessingInk" xmlns:wne="http://schemas.microsoft.com/office/word/2006/wordml" xmlns:wps="http://schemas.microsoft.com/office/word/2010/wordprocessingShape" mc:Ignorable="w14 w15 w16se w16cid wp14"/>
-</file>
-
-<file path=word/glossary/fontTable.xml><?xml version="1.0" encoding="utf-8"?>
-<w:fonts xmlns:mc="http://schemas.openxmlformats.org/markup-compatibility/2006" xmlns:r="http://schemas.openxmlformats.org/officeDocument/2006/relationships" xmlns:w="http://schemas.openxmlformats.org/wordprocessingml/2006/main" xmlns:w14="http://schemas.microsoft.com/office/word/2010/wordml" xmlns:w15="http://schemas.microsoft.com/office/word/2012/wordml" xmlns:w16cid="http://schemas.microsoft.com/office/word/2016/wordml/cid" xmlns:w16se="http://schemas.microsoft.com/office/word/2015/wordml/symex" mc:Ignorable="w14 w15 w16se w16cid">
-  <w:font w:name="Times New Roman">
-    <w:panose1 w:val="02020603050405020304"/>
-    <w:charset w:val="00"/>
-    <w:family w:val="roman"/>
-    <w:pitch w:val="variable"/>
-    <w:sig w:usb0="E0002AFF" w:usb1="C0007843" w:usb2="00000009" w:usb3="00000000" w:csb0="000001FF" w:csb1="00000000"/>
-  </w:font>
-  <w:font w:name="Calibri">
-    <w:panose1 w:val="020F0502020204030204"/>
-    <w:charset w:val="00"/>
-    <w:family w:val="swiss"/>
-    <w:pitch w:val="variable"/>
-    <w:sig w:usb0="E0002AFF" w:usb1="4000ACFF" w:usb2="00000001" w:usb3="00000000" w:csb0="000001FF" w:csb1="00000000"/>
-  </w:font>
-  <w:font w:name="Courier New">
-    <w:panose1 w:val="02070309020205020404"/>
-    <w:charset w:val="00"/>
-    <w:family w:val="modern"/>
-    <w:pitch w:val="fixed"/>
-    <w:sig w:usb0="E0002EFF" w:usb1="C0007843" w:usb2="00000009" w:usb3="00000000" w:csb0="000001FF" w:csb1="00000000"/>
-  </w:font>
-  <w:font w:name="Wingdings">
-    <w:panose1 w:val="05000000000000000000"/>
-    <w:charset w:val="02"/>
-    <w:family w:val="auto"/>
-    <w:pitch w:val="variable"/>
-    <w:sig w:usb0="00000000" w:usb1="10000000" w:usb2="00000000" w:usb3="00000000" w:csb0="80000000" w:csb1="00000000"/>
-  </w:font>
-  <w:font w:name="Symbol">
-    <w:panose1 w:val="05050102010706020507"/>
-    <w:charset w:val="02"/>
-    <w:family w:val="roman"/>
-    <w:pitch w:val="variable"/>
-    <w:sig w:usb0="00000000" w:usb1="10000000" w:usb2="00000000" w:usb3="00000000" w:csb0="80000000" w:csb1="00000000"/>
-  </w:font>
-  <w:font w:name="Calibri Light">
-    <w:panose1 w:val="020F0302020204030204"/>
-    <w:charset w:val="00"/>
-    <w:family w:val="swiss"/>
-    <w:pitch w:val="variable"/>
-    <w:sig w:usb0="A0002AEF" w:usb1="4000207B" w:usb2="00000000" w:usb3="00000000" w:csb0="000001FF" w:csb1="00000000"/>
-  </w:font>
-</w:fonts>
-</file>
-
-<file path=word/glossary/settings.xml><?xml version="1.0" encoding="utf-8"?>
-<w:settings xmlns:mc="http://schemas.openxmlformats.org/markup-compatibility/2006" xmlns:o="urn:schemas-microsoft-com:office:office" xmlns:r="http://schemas.openxmlformats.org/officeDocument/2006/relationships" xmlns:m="http://schemas.openxmlformats.org/officeDocument/2006/math" xmlns:v="urn:schemas-microsoft-com:vml" xmlns:w10="urn:schemas-microsoft-com:office:word" xmlns:w="http://schemas.openxmlformats.org/wordprocessingml/2006/main" xmlns:w14="http://schemas.microsoft.com/office/word/2010/wordml" xmlns:w15="http://schemas.microsoft.com/office/word/2012/wordml" xmlns:w16cid="http://schemas.microsoft.com/office/word/2016/wordml/cid" xmlns:w16se="http://schemas.microsoft.com/office/word/2015/wordml/symex" xmlns:sl="http://schemas.openxmlformats.org/schemaLibrary/2006/main" mc:Ignorable="w14 w15 w16se w16cid">
-  <w:view w:val="normal"/>
-  <w:defaultTabStop w:val="708"/>
-  <w:hyphenationZone w:val="425"/>
-  <w:characterSpacingControl w:val="doNotCompress"/>
-  <w:compat>
-    <w:useFELayout/>
-    <w:compatSetting w:name="compatibilityMode" w:uri="http://schemas.microsoft.com/office/word" w:val="15"/>
-    <w:compatSetting w:name="overrideTableStyleFontSizeAndJustification" w:uri="http://schemas.microsoft.com/office/word" w:val="1"/>
-    <w:compatSetting w:name="enableOpenTypeFeatures" w:uri="http://schemas.microsoft.com/office/word" w:val="1"/>
-    <w:compatSetting w:name="doNotFlipMirrorIndents" w:uri="http://schemas.microsoft.com/office/word" w:val="1"/>
-    <w:compatSetting w:name="differentiateMultirowTableHeaders" w:uri="http://schemas.microsoft.com/office/word" w:val="1"/>
-    <w:compatSetting w:name="useWord2013TrackBottomHyphenation" w:uri="http://schemas.microsoft.com/office/word" w:val="0"/>
-  </w:compat>
-  <w:rsids>
-    <w:rsidRoot w:val="009C123D"/>
-    <w:rsid w:val="001E6981"/>
-    <w:rsid w:val="009C123D"/>
-  </w:rsids>
-  <m:mathPr>
-    <m:mathFont m:val="Cambria Math"/>
-    <m:brkBin m:val="before"/>
-    <m:brkBinSub m:val="--"/>
-    <m:smallFrac m:val="0"/>
-    <m:dispDef/>
-    <m:lMargin m:val="0"/>
-    <m:rMargin m:val="0"/>
-    <m:defJc m:val="centerGroup"/>
-    <m:wrapIndent m:val="1440"/>
-    <m:intLim m:val="subSup"/>
-    <m:naryLim m:val="undOvr"/>
-  </m:mathPr>
-  <w:themeFontLang w:val="fr-FR"/>
-  <w:clrSchemeMapping w:bg1="light1" w:t1="dark1" w:bg2="light2" w:t2="dark2" w:accent1="accent1" w:accent2="accent2" w:accent3="accent3" w:accent4="accent4" w:accent5="accent5" w:accent6="accent6" w:hyperlink="hyperlink" w:followedHyperlink="followedHyperlink"/>
-  <w:decimalSymbol w:val=","/>
-  <w:listSeparator w:val=";"/>
-  <w15:chartTrackingRefBased/>
-</w:settings>
-</file>
-
-<file path=word/glossary/styles.xml><?xml version="1.0" encoding="utf-8"?>
-<w:styles xmlns:mc="http://schemas.openxmlformats.org/markup-compatibility/2006" xmlns:r="http://schemas.openxmlformats.org/officeDocument/2006/relationships" xmlns:w="http://schemas.openxmlformats.org/wordprocessingml/2006/main" xmlns:w14="http://schemas.microsoft.com/office/word/2010/wordml" xmlns:w15="http://schemas.microsoft.com/office/word/2012/wordml" xmlns:w16cid="http://schemas.microsoft.com/office/word/2016/wordml/cid" xmlns:w16se="http://schemas.microsoft.com/office/word/2015/wordml/symex" mc:Ignorable="w14 w15 w16se w16cid">
-  <w:docDefaults>
-    <w:rPrDefault>
-      <w:rPr>
-        <w:rFonts w:asciiTheme="minorHAnsi" w:eastAsiaTheme="minorEastAsia" w:hAnsiTheme="minorHAnsi" w:cstheme="minorBidi"/>
-        <w:sz w:val="22"/>
-        <w:szCs w:val="22"/>
-        <w:lang w:val="fr-FR" w:eastAsia="fr-FR" w:bidi="ar-SA"/>
-      </w:rPr>
-    </w:rPrDefault>
-    <w:pPrDefault>
-      <w:pPr>
-        <w:spacing w:after="160" w:line="259" w:lineRule="auto"/>
-      </w:pPr>
-    </w:pPrDefault>
-  </w:docDefaults>
-  <w:latentStyles w:defLockedState="0" w:defUIPriority="99" w:defSemiHidden="0" w:defUnhideWhenUsed="0" w:defQFormat="0" w:count="375">
-    <w:lsdException w:name="Normal" w:uiPriority="0" w:qFormat="1"/>
-    <w:lsdException w:name="heading 1" w:uiPriority="9" w:qFormat="1"/>
-    <w:lsdException w:name="heading 2" w:semiHidden="1" w:uiPriority="9" w:unhideWhenUsed="1" w:qFormat="1"/>
-    <w:lsdException w:name="heading 3" w:semiHidden="1" w:uiPriority="9" w:unhideWhenUsed="1" w:qFormat="1"/>
-    <w:lsdException w:name="heading 4" w:semiHidden="1" w:uiPriority="9" w:unhideWhenUsed="1" w:qFormat="1"/>
-    <w:lsdException w:name="heading 5" w:semiHidden="1" w:uiPriority="9" w:unhideWhenUsed="1" w:qFormat="1"/>
-    <w:lsdException w:name="heading 6" w:semiHidden="1" w:uiPriority="9" w:unhideWhenUsed="1" w:qFormat="1"/>
-    <w:lsdException w:name="heading 7" w:semiHidden="1" w:uiPriority="9" w:unhideWhenUsed="1" w:qFormat="1"/>
-    <w:lsdException w:name="heading 8" w:semiHidden="1" w:uiPriority="9" w:unhideWhenUsed="1" w:qFormat="1"/>
-    <w:lsdException w:name="heading 9" w:semiHidden="1" w:uiPriority="9" w:unhideWhenUsed="1" w:qFormat="1"/>
-    <w:lsdException w:name="index 1" w:semiHidden="1" w:unhideWhenUsed="1"/>
-    <w:lsdException w:name="index 2" w:semiHidden="1" w:unhideWhenUsed="1"/>
-    <w:lsdException w:name="index 3" w:semiHidden="1" w:unhideWhenUsed="1"/>
-    <w:lsdException w:name="index 4" w:semiHidden="1" w:unhideWhenUsed="1"/>
-    <w:lsdException w:name="index 5" w:semiHidden="1" w:unhideWhenUsed="1"/>
-    <w:lsdException w:name="index 6" w:semiHidden="1" w:unhideWhenUsed="1"/>
-    <w:lsdException w:name="index 7" w:semiHidden="1" w:unhideWhenUsed="1"/>
-    <w:lsdException w:name="index 8" w:semiHidden="1" w:unhideWhenUsed="1"/>
-    <w:lsdException w:name="index 9" w:semiHidden="1" w:unhideWhenUsed="1"/>
-    <w:lsdException w:name="toc 1" w:semiHidden="1" w:uiPriority="39" w:unhideWhenUsed="1"/>
-    <w:lsdException w:name="toc 2" w:semiHidden="1" w:uiPriority="39" w:unhideWhenUsed="1"/>
-    <w:lsdException w:name="toc 3" w:semiHidden="1" w:uiPriority="39" w:unhideWhenUsed="1"/>
-    <w:lsdException w:name="toc 4" w:semiHidden="1" w:uiPriority="39" w:unhideWhenUsed="1"/>
-    <w:lsdException w:name="toc 5" w:semiHidden="1" w:uiPriority="39" w:unhideWhenUsed="1"/>
-    <w:lsdException w:name="toc 6" w:semiHidden="1" w:uiPriority="39" w:unhideWhenUsed="1"/>
-    <w:lsdException w:name="toc 7" w:semiHidden="1" w:uiPriority="39" w:unhideWhenUsed="1"/>
-    <w:lsdException w:name="toc 8" w:semiHidden="1" w:uiPriority="39" w:unhideWhenUsed="1"/>
-    <w:lsdException w:name="toc 9" w:semiHidden="1" w:uiPriority="39" w:unhideWhenUsed="1"/>
-    <w:lsdException w:name="Normal Indent" w:semiHidden="1" w:unhideWhenUsed="1"/>
-    <w:lsdException w:name="footnote text" w:semiHidden="1" w:unhideWhenUsed="1"/>
-    <w:lsdException w:name="annotation text" w:semiHidden="1" w:unhideWhenUsed="1"/>
-    <w:lsdException w:name="header" w:semiHidden="1" w:unhideWhenUsed="1"/>
-    <w:lsdException w:name="footer" w:semiHidden="1" w:unhideWhenUsed="1"/>
-    <w:lsdException w:name="index heading" w:semiHidden="1" w:unhideWhenUsed="1"/>
-    <w:lsdException w:name="caption" w:semiHidden="1" w:uiPriority="35" w:unhideWhenUsed="1" w:qFormat="1"/>
-    <w:lsdException w:name="table of figures" w:semiHidden="1" w:unhideWhenUsed="1"/>
-    <w:lsdException w:name="envelope address" w:semiHidden="1" w:unhideWhenUsed="1"/>
-    <w:lsdException w:name="envelope return" w:semiHidden="1" w:unhideWhenUsed="1"/>
-    <w:lsdException w:name="footnote reference" w:semiHidden="1" w:unhideWhenUsed="1"/>
-    <w:lsdException w:name="annotation reference" w:semiHidden="1" w:unhideWhenUsed="1"/>
-    <w:lsdException w:name="line number" w:semiHidden="1" w:unhideWhenUsed="1"/>
-    <w:lsdException w:name="page number" w:semiHidden="1" w:unhideWhenUsed="1"/>
-    <w:lsdException w:name="endnote reference" w:semiHidden="1" w:unhideWhenUsed="1"/>
-    <w:lsdException w:name="endnote text" w:semiHidden="1" w:unhideWhenUsed="1"/>
-    <w:lsdException w:name="table of authorities" w:semiHidden="1" w:unhideWhenUsed="1"/>
-    <w:lsdException w:name="macro" w:semiHidden="1" w:unhideWhenUsed="1"/>
-    <w:lsdException w:name="toa heading" w:semiHidden="1" w:unhideWhenUsed="1"/>
-    <w:lsdException w:name="List" w:semiHidden="1" w:unhideWhenUsed="1"/>
-    <w:lsdException w:name="List Bullet" w:semiHidden="1" w:unhideWhenUsed="1"/>
-    <w:lsdException w:name="List Number" w:semiHidden="1" w:unhideWhenUsed="1"/>
-    <w:lsdException w:name="List 2" w:semiHidden="1" w:unhideWhenUsed="1"/>
-    <w:lsdException w:name="List 3" w:semiHidden="1" w:unhideWhenUsed="1"/>
-    <w:lsdException w:name="List 4" w:semiHidden="1" w:unhideWhenUsed="1"/>
-    <w:lsdException w:name="List 5" w:semiHidden="1" w:unhideWhenUsed="1"/>
-    <w:lsdException w:name="List Bullet 2" w:semiHidden="1" w:unhideWhenUsed="1"/>
-    <w:lsdException w:name="List Bullet 3" w:semiHidden="1" w:unhideWhenUsed="1"/>
-    <w:lsdException w:name="List Bullet 4" w:semiHidden="1" w:unhideWhenUsed="1"/>
-    <w:lsdException w:name="List Bullet 5" w:semiHidden="1" w:unhideWhenUsed="1"/>
-    <w:lsdException w:name="List Number 2" w:semiHidden="1" w:unhideWhenUsed="1"/>
-    <w:lsdException w:name="List Number 3" w:semiHidden="1" w:unhideWhenUsed="1"/>
-    <w:lsdException w:name="List Number 4" w:semiHidden="1" w:unhideWhenUsed="1"/>
-    <w:lsdException w:name="List Number 5" w:semiHidden="1" w:unhideWhenUsed="1"/>
-    <w:lsdException w:name="Title" w:uiPriority="10" w:qFormat="1"/>
-    <w:lsdException w:name="Closing" w:semiHidden="1" w:unhideWhenUsed="1"/>
-    <w:lsdException w:name="Signature" w:semiHidden="1" w:unhideWhenUsed="1"/>
-    <w:lsdException w:name="Default Paragraph Font" w:semiHidden="1" w:uiPriority="1" w:unhideWhenUsed="1"/>
-    <w:lsdException w:name="Body Text" w:semiHidden="1" w:unhideWhenUsed="1"/>
-    <w:lsdException w:name="Body Text Indent" w:semiHidden="1" w:unhideWhenUsed="1"/>
-    <w:lsdException w:name="List Continue" w:semiHidden="1" w:unhideWhenUsed="1"/>
-    <w:lsdException w:name="List Continue 2" w:semiHidden="1" w:unhideWhenUsed="1"/>
-    <w:lsdException w:name="List Continue 3" w:semiHidden="1" w:unhideWhenUsed="1"/>
-    <w:lsdException w:name="List Continue 4" w:semiHidden="1" w:unhideWhenUsed="1"/>
-    <w:lsdException w:name="List Continue 5" w:semiHidden="1" w:unhideWhenUsed="1"/>
-    <w:lsdException w:name="Message Header" w:semiHidden="1" w:unhideWhenUsed="1"/>
-    <w:lsdException w:name="Subtitle" w:uiPriority="11" w:qFormat="1"/>
-    <w:lsdException w:name="Salutation" w:semiHidden="1" w:unhideWhenUsed="1"/>
-    <w:lsdException w:name="Date" w:semiHidden="1" w:unhideWhenUsed="1"/>
-    <w:lsdException w:name="Body Text First Indent" w:semiHidden="1" w:unhideWhenUsed="1"/>
-    <w:lsdException w:name="Body Text First Indent 2" w:semiHidden="1" w:unhideWhenUsed="1"/>
-    <w:lsdException w:name="Note Heading" w:semiHidden="1" w:unhideWhenUsed="1"/>
-    <w:lsdException w:name="Body Text 2" w:semiHidden="1" w:unhideWhenUsed="1"/>
-    <w:lsdException w:name="Body Text 3" w:semiHidden="1" w:unhideWhenUsed="1"/>
-    <w:lsdException w:name="Body Text Indent 2" w:semiHidden="1" w:unhideWhenUsed="1"/>
-    <w:lsdException w:name="Body Text Indent 3" w:semiHidden="1" w:unhideWhenUsed="1"/>
-    <w:lsdException w:name="Block Text" w:semiHidden="1" w:unhideWhenUsed="1"/>
-    <w:lsdException w:name="Hyperlink" w:semiHidden="1" w:unhideWhenUsed="1"/>
-    <w:lsdException w:name="FollowedHyperlink" w:semiHidden="1" w:unhideWhenUsed="1"/>
-    <w:lsdException w:name="Strong" w:uiPriority="22" w:qFormat="1"/>
-    <w:lsdException w:name="Emphasis" w:uiPriority="20" w:qFormat="1"/>
-    <w:lsdException w:name="Document Map" w:semiHidden="1" w:unhideWhenUsed="1"/>
-    <w:lsdException w:name="Plain Text" w:semiHidden="1" w:unhideWhenUsed="1"/>
-    <w:lsdException w:name="E-mail Signature" w:semiHidden="1" w:unhideWhenUsed="1"/>
-    <w:lsdException w:name="HTML Top of Form" w:semiHidden="1" w:unhideWhenUsed="1"/>
-    <w:lsdException w:name="HTML Bottom of Form" w:semiHidden="1" w:unhideWhenUsed="1"/>
-    <w:lsdException w:name="Normal (Web)" w:semiHidden="1" w:unhideWhenUsed="1"/>
-    <w:lsdException w:name="HTML Acronym" w:semiHidden="1" w:unhideWhenUsed="1"/>
-    <w:lsdException w:name="HTML Address" w:semiHidden="1" w:unhideWhenUsed="1"/>
-    <w:lsdException w:name="HTML Cite" w:semiHidden="1" w:unhideWhenUsed="1"/>
-    <w:lsdException w:name="HTML Code" w:semiHidden="1" w:unhideWhenUsed="1"/>
-    <w:lsdException w:name="HTML Definition" w:semiHidden="1" w:unhideWhenUsed="1"/>
-    <w:lsdException w:name="HTML Keyboard" w:semiHidden="1" w:unhideWhenUsed="1"/>
-    <w:lsdException w:name="HTML Preformatted" w:semiHidden="1" w:unhideWhenUsed="1"/>
-    <w:lsdException w:name="HTML Sample" w:semiHidden="1" w:unhideWhenUsed="1"/>
-    <w:lsdException w:name="HTML Typewriter" w:semiHidden="1" w:unhideWhenUsed="1"/>
-    <w:lsdException w:name="HTML Variable" w:semiHidden="1" w:unhideWhenUsed="1"/>
-    <w:lsdException w:name="Normal Table" w:semiHidden="1" w:unhideWhenUsed="1"/>
-    <w:lsdException w:name="annotation subject" w:semiHidden="1" w:unhideWhenUsed="1"/>
-    <w:lsdException w:name="No List" w:semiHidden="1" w:unhideWhenUsed="1"/>
-    <w:lsdException w:name="Outline List 1" w:semiHidden="1" w:unhideWhenUsed="1"/>
-    <w:lsdException w:name="Outline List 2" w:semiHidden="1" w:unhideWhenUsed="1"/>
-    <w:lsdException w:name="Outline List 3" w:semiHidden="1" w:unhideWhenUsed="1"/>
-    <w:lsdException w:name="Table Simple 1" w:semiHidden="1" w:unhideWhenUsed="1"/>
-    <w:lsdException w:name="Table Simple 2" w:semiHidden="1" w:unhideWhenUsed="1"/>
-    <w:lsdException w:name="Table Simple 3" w:semiHidden="1" w:unhideWhenUsed="1"/>
-    <w:lsdException w:name="Table Classic 1" w:semiHidden="1" w:unhideWhenUsed="1"/>
-    <w:lsdException w:name="Table Classic 2" w:semiHidden="1" w:unhideWhenUsed="1"/>
-    <w:lsdException w:name="Table Classic 3" w:semiHidden="1" w:unhideWhenUsed="1"/>
-    <w:lsdException w:name="Table Classic 4" w:semiHidden="1" w:unhideWhenUsed="1"/>
-    <w:lsdException w:name="Table Colorful 1" w:semiHidden="1" w:unhideWhenUsed="1"/>
-    <w:lsdException w:name="Table Colorful 2" w:semiHidden="1" w:unhideWhenUsed="1"/>
-    <w:lsdException w:name="Table Colorful 3" w:semiHidden="1" w:unhideWhenUsed="1"/>
-    <w:lsdException w:name="Table Columns 1" w:semiHidden="1" w:unhideWhenUsed="1"/>
-    <w:lsdException w:name="Table Columns 2" w:semiHidden="1" w:unhideWhenUsed="1"/>
-    <w:lsdException w:name="Table Columns 3" w:semiHidden="1" w:unhideWhenUsed="1"/>
-    <w:lsdException w:name="Table Columns 4" w:semiHidden="1" w:unhideWhenUsed="1"/>
-    <w:lsdException w:name="Table Columns 5" w:semiHidden="1" w:unhideWhenUsed="1"/>
-    <w:lsdException w:name="Table Grid 1" w:semiHidden="1" w:unhideWhenUsed="1"/>
-    <w:lsdException w:name="Table Grid 2" w:semiHidden="1" w:unhideWhenUsed="1"/>
-    <w:lsdException w:name="Table Grid 3" w:semiHidden="1" w:unhideWhenUsed="1"/>
-    <w:lsdException w:name="Table Grid 4" w:semiHidden="1" w:unhideWhenUsed="1"/>
-    <w:lsdException w:name="Table Grid 5" w:semiHidden="1" w:unhideWhenUsed="1"/>
-    <w:lsdException w:name="Table Grid 6" w:semiHidden="1" w:unhideWhenUsed="1"/>
-    <w:lsdException w:name="Table Grid 7" w:semiHidden="1" w:unhideWhenUsed="1"/>
-    <w:lsdException w:name="Table Grid 8" w:semiHidden="1" w:unhideWhenUsed="1"/>
-    <w:lsdException w:name="Table List 1" w:semiHidden="1" w:unhideWhenUsed="1"/>
-    <w:lsdException w:name="Table List 2" w:semiHidden="1" w:unhideWhenUsed="1"/>
-    <w:lsdException w:name="Table List 3" w:semiHidden="1" w:unhideWhenUsed="1"/>
-    <w:lsdException w:name="Table List 4" w:semiHidden="1" w:unhideWhenUsed="1"/>
-    <w:lsdException w:name="Table List 5" w:semiHidden="1" w:unhideWhenUsed="1"/>
-    <w:lsdException w:name="Table List 6" w:semiHidden="1" w:unhideWhenUsed="1"/>
-    <w:lsdException w:name="Table List 7" w:semiHidden="1" w:unhideWhenUsed="1"/>
-    <w:lsdException w:name="Table List 8" w:semiHidden="1" w:unhideWhenUsed="1"/>
-    <w:lsdException w:name="Table 3D effects 1" w:semiHidden="1" w:unhideWhenUsed="1"/>
-    <w:lsdException w:name="Table 3D effects 2" w:semiHidden="1" w:unhideWhenUsed="1"/>
-    <w:lsdException w:name="Table 3D effects 3" w:semiHidden="1" w:unhideWhenUsed="1"/>
-    <w:lsdException w:name="Table Contemporary" w:semiHidden="1" w:unhideWhenUsed="1"/>
-    <w:lsdException w:name="Table Elegant" w:semiHidden="1" w:unhideWhenUsed="1"/>
-    <w:lsdException w:name="Table Professional" w:semiHidden="1" w:unhideWhenUsed="1"/>
-    <w:lsdException w:name="Table Subtle 1" w:semiHidden="1" w:unhideWhenUsed="1"/>
-    <w:lsdException w:name="Table Subtle 2" w:semiHidden="1" w:unhideWhenUsed="1"/>
-    <w:lsdException w:name="Table Web 1" w:semiHidden="1" w:unhideWhenUsed="1"/>
-    <w:lsdException w:name="Table Web 2" w:semiHidden="1" w:unhideWhenUsed="1"/>
-    <w:lsdException w:name="Table Web 3" w:semiHidden="1" w:unhideWhenUsed="1"/>
-    <w:lsdException w:name="Balloon Text" w:semiHidden="1" w:unhideWhenUsed="1"/>
-    <w:lsdException w:name="Table Grid" w:uiPriority="39"/>
-    <w:lsdException w:name="Table Theme" w:semiHidden="1" w:unhideWhenUsed="1"/>
-    <w:lsdException w:name="Placeholder Text" w:semiHidden="1"/>
-    <w:lsdException w:name="No Spacing" w:uiPriority="1" w:qFormat="1"/>
-    <w:lsdException w:name="Light Shading" w:uiPriority="60"/>
-    <w:lsdException w:name="Light List" w:uiPriority="61"/>
-    <w:lsdException w:name="Light Grid" w:uiPriority="62"/>
-    <w:lsdException w:name="Medium Shading 1" w:uiPriority="63"/>
-    <w:lsdException w:name="Medium Shading 2" w:uiPriority="64"/>
-    <w:lsdException w:name="Medium List 1" w:uiPriority="65"/>
-    <w:lsdException w:name="Medium List 2" w:uiPriority="66"/>
-    <w:lsdException w:name="Medium Grid 1" w:uiPriority="67"/>
-    <w:lsdException w:name="Medium Grid 2" w:uiPriority="68"/>
-    <w:lsdException w:name="Medium Grid 3" w:uiPriority="69"/>
-    <w:lsdException w:name="Dark List" w:uiPriority="70"/>
-    <w:lsdException w:name="Colorful Shading" w:uiPriority="71"/>
-    <w:lsdException w:name="Colorful List" w:uiPriority="72"/>
-    <w:lsdException w:name="Colorful Grid" w:uiPriority="73"/>
-    <w:lsdException w:name="Light Shading Accent 1" w:uiPriority="60"/>
-    <w:lsdException w:name="Light List Accent 1" w:uiPriority="61"/>
-    <w:lsdException w:name="Light Grid Accent 1" w:uiPriority="62"/>
-    <w:lsdException w:name="Medium Shading 1 Accent 1" w:uiPriority="63"/>
-    <w:lsdException w:name="Medium Shading 2 Accent 1" w:uiPriority="64"/>
-    <w:lsdException w:name="Medium List 1 Accent 1" w:uiPriority="65"/>
-    <w:lsdException w:name="Revision" w:semiHidden="1"/>
-    <w:lsdException w:name="List Paragraph" w:uiPriority="34" w:qFormat="1"/>
-    <w:lsdException w:name="Quote" w:uiPriority="29" w:qFormat="1"/>
-    <w:lsdException w:name="Intense Quote" w:uiPriority="30" w:qFormat="1"/>
-    <w:lsdException w:name="Medium List 2 Accent 1" w:uiPriority="66"/>
-    <w:lsdException w:name="Medium Grid 1 Accent 1" w:uiPriority="67"/>
-    <w:lsdException w:name="Medium Grid 2 Accent 1" w:uiPriority="68"/>
-    <w:lsdException w:name="Medium Grid 3 Accent 1" w:uiPriority="69"/>
-    <w:lsdException w:name="Dark List Accent 1" w:uiPriority="70"/>
-    <w:lsdException w:name="Colorful Shading Accent 1" w:uiPriority="71"/>
-    <w:lsdException w:name="Colorful List Accent 1" w:uiPriority="72"/>
-    <w:lsdException w:name="Colorful Grid Accent 1" w:uiPriority="73"/>
-    <w:lsdException w:name="Light Shading Accent 2" w:uiPriority="60"/>
-    <w:lsdException w:name="Light List Accent 2" w:uiPriority="61"/>
-    <w:lsdException w:name="Light Grid Accent 2" w:uiPriority="62"/>
-    <w:lsdException w:name="Medium Shading 1 Accent 2" w:uiPriority="63"/>
-    <w:lsdException w:name="Medium Shading 2 Accent 2" w:uiPriority="64"/>
-    <w:lsdException w:name="Medium List 1 Accent 2" w:uiPriority="65"/>
-    <w:lsdException w:name="Medium List 2 Accent 2" w:uiPriority="66"/>
-    <w:lsdException w:name="Medium Grid 1 Accent 2" w:uiPriority="67"/>
-    <w:lsdException w:name="Medium Grid 2 Accent 2" w:uiPriority="68"/>
-    <w:lsdException w:name="Medium Grid 3 Accent 2" w:uiPriority="69"/>
-    <w:lsdException w:name="Dark List Accent 2" w:uiPriority="70"/>
-    <w:lsdException w:name="Colorful Shading Accent 2" w:uiPriority="71"/>
-    <w:lsdException w:name="Colorful List Accent 2" w:uiPriority="72"/>
-    <w:lsdException w:name="Colorful Grid Accent 2" w:uiPriority="73"/>
-    <w:lsdException w:name="Light Shading Accent 3" w:uiPriority="60"/>
-    <w:lsdException w:name="Light List Accent 3" w:uiPriority="61"/>
-    <w:lsdException w:name="Light Grid Accent 3" w:uiPriority="62"/>
-    <w:lsdException w:name="Medium Shading 1 Accent 3" w:uiPriority="63"/>
-    <w:lsdException w:name="Medium Shading 2 Accent 3" w:uiPriority="64"/>
-    <w:lsdException w:name="Medium List 1 Accent 3" w:uiPriority="65"/>
-    <w:lsdException w:name="Medium List 2 Accent 3" w:uiPriority="66"/>
-    <w:lsdException w:name="Medium Grid 1 Accent 3" w:uiPriority="67"/>
-    <w:lsdException w:name="Medium Grid 2 Accent 3" w:uiPriority="68"/>
-    <w:lsdException w:name="Medium Grid 3 Accent 3" w:uiPriority="69"/>
-    <w:lsdException w:name="Dark List Accent 3" w:uiPriority="70"/>
-    <w:lsdException w:name="Colorful Shading Accent 3" w:uiPriority="71"/>
-    <w:lsdException w:name="Colorful List Accent 3" w:uiPriority="72"/>
-    <w:lsdException w:name="Colorful Grid Accent 3" w:uiPriority="73"/>
-    <w:lsdException w:name="Light Shading Accent 4" w:uiPriority="60"/>
-    <w:lsdException w:name="Light List Accent 4" w:uiPriority="61"/>
-    <w:lsdException w:name="Light Grid Accent 4" w:uiPriority="62"/>
-    <w:lsdException w:name="Medium Shading 1 Accent 4" w:uiPriority="63"/>
-    <w:lsdException w:name="Medium Shading 2 Accent 4" w:uiPriority="64"/>
-    <w:lsdException w:name="Medium List 1 Accent 4" w:uiPriority="65"/>
-    <w:lsdException w:name="Medium List 2 Accent 4" w:uiPriority="66"/>
-    <w:lsdException w:name="Medium Grid 1 Accent 4" w:uiPriority="67"/>
-    <w:lsdException w:name="Medium Grid 2 Accent 4" w:uiPriority="68"/>
-    <w:lsdException w:name="Medium Grid 3 Accent 4" w:uiPriority="69"/>
-    <w:lsdException w:name="Dark List Accent 4" w:uiPriority="70"/>
-    <w:lsdException w:name="Colorful Shading Accent 4" w:uiPriority="71"/>
-    <w:lsdException w:name="Colorful List Accent 4" w:uiPriority="72"/>
-    <w:lsdException w:name="Colorful Grid Accent 4" w:uiPriority="73"/>
-    <w:lsdException w:name="Light Shading Accent 5" w:uiPriority="60"/>
-    <w:lsdException w:name="Light List Accent 5" w:uiPriority="61"/>
-    <w:lsdException w:name="Light Grid Accent 5" w:uiPriority="62"/>
-    <w:lsdException w:name="Medium Shading 1 Accent 5" w:uiPriority="63"/>
-    <w:lsdException w:name="Medium Shading 2 Accent 5" w:uiPriority="64"/>
-    <w:lsdException w:name="Medium List 1 Accent 5" w:uiPriority="65"/>
-    <w:lsdException w:name="Medium List 2 Accent 5" w:uiPriority="66"/>
-    <w:lsdException w:name="Medium Grid 1 Accent 5" w:uiPriority="67"/>
-    <w:lsdException w:name="Medium Grid 2 Accent 5" w:uiPriority="68"/>
-    <w:lsdException w:name="Medium Grid 3 Accent 5" w:uiPriority="69"/>
-    <w:lsdException w:name="Dark List Accent 5" w:uiPriority="70"/>
-    <w:lsdException w:name="Colorful Shading Accent 5" w:uiPriority="71"/>
-    <w:lsdException w:name="Colorful List Accent 5" w:uiPriority="72"/>
-    <w:lsdException w:name="Colorful Grid Accent 5" w:uiPriority="73"/>
-    <w:lsdException w:name="Light Shading Accent 6" w:uiPriority="60"/>
-    <w:lsdException w:name="Light List Accent 6" w:uiPriority="61"/>
-    <w:lsdException w:name="Light Grid Accent 6" w:uiPriority="62"/>
-    <w:lsdException w:name="Medium Shading 1 Accent 6" w:uiPriority="63"/>
-    <w:lsdException w:name="Medium Shading 2 Accent 6" w:uiPriority="64"/>
-    <w:lsdException w:name="Medium List 1 Accent 6" w:uiPriority="65"/>
-    <w:lsdException w:name="Medium List 2 Accent 6" w:uiPriority="66"/>
-    <w:lsdException w:name="Medium Grid 1 Accent 6" w:uiPriority="67"/>
-    <w:lsdException w:name="Medium Grid 2 Accent 6" w:uiPriority="68"/>
-    <w:lsdException w:name="Medium Grid 3 Accent 6" w:uiPriority="69"/>
-    <w:lsdException w:name="Dark List Accent 6" w:uiPriority="70"/>
-    <w:lsdException w:name="Colorful Shading Accent 6" w:uiPriority="71"/>
-    <w:lsdException w:name="Colorful List Accent 6" w:uiPriority="72"/>
-    <w:lsdException w:name="Colorful Grid Accent 6" w:uiPriority="73"/>
-    <w:lsdException w:name="Subtle Emphasis" w:uiPriority="19" w:qFormat="1"/>
-    <w:lsdException w:name="Intense Emphasis" w:uiPriority="21" w:qFormat="1"/>
-    <w:lsdException w:name="Subtle Reference" w:uiPriority="31" w:qFormat="1"/>
-    <w:lsdException w:name="Intense Reference" w:uiPriority="32" w:qFormat="1"/>
-    <w:lsdException w:name="Book Title" w:uiPriority="33" w:qFormat="1"/>
-    <w:lsdException w:name="Bibliography" w:semiHidden="1" w:uiPriority="37" w:unhideWhenUsed="1"/>
-    <w:lsdException w:name="TOC Heading" w:semiHidden="1" w:uiPriority="39" w:unhideWhenUsed="1" w:qFormat="1"/>
-    <w:lsdException w:name="Plain Table 1" w:uiPriority="41"/>
-    <w:lsdException w:name="Plain Table 2" w:uiPriority="42"/>
-    <w:lsdException w:name="Plain Table 3" w:uiPriority="43"/>
-    <w:lsdException w:name="Plain Table 4" w:uiPriority="44"/>
-    <w:lsdException w:name="Plain Table 5" w:uiPriority="45"/>
-    <w:lsdException w:name="Grid Table Light" w:uiPriority="40"/>
-    <w:lsdException w:name="Grid Table 1 Light" w:uiPriority="46"/>
-    <w:lsdException w:name="Grid Table 2" w:uiPriority="47"/>
-    <w:lsdException w:name="Grid Table 3" w:uiPriority="48"/>
-    <w:lsdException w:name="Grid Table 4" w:uiPriority="49"/>
-    <w:lsdException w:name="Grid Table 5 Dark" w:uiPriority="50"/>
-    <w:lsdException w:name="Grid Table 6 Colorful" w:uiPriority="51"/>
-    <w:lsdException w:name="Grid Table 7 Colorful" w:uiPriority="52"/>
-    <w:lsdException w:name="Grid Table 1 Light Accent 1" w:uiPriority="46"/>
-    <w:lsdException w:name="Grid Table 2 Accent 1" w:uiPriority="47"/>
-    <w:lsdException w:name="Grid Table 3 Accent 1" w:uiPriority="48"/>
-    <w:lsdException w:name="Grid Table 4 Accent 1" w:uiPriority="49"/>
-    <w:lsdException w:name="Grid Table 5 Dark Accent 1" w:uiPriority="50"/>
-    <w:lsdException w:name="Grid Table 6 Colorful Accent 1" w:uiPriority="51"/>
-    <w:lsdException w:name="Grid Table 7 Colorful Accent 1" w:uiPriority="52"/>
-    <w:lsdException w:name="Grid Table 1 Light Accent 2" w:uiPriority="46"/>
-    <w:lsdException w:name="Grid Table 2 Accent 2" w:uiPriority="47"/>
-    <w:lsdException w:name="Grid Table 3 Accent 2" w:uiPriority="48"/>
-    <w:lsdException w:name="Grid Table 4 Accent 2" w:uiPriority="49"/>
-    <w:lsdException w:name="Grid Table 5 Dark Accent 2" w:uiPriority="50"/>
-    <w:lsdException w:name="Grid Table 6 Colorful Accent 2" w:uiPriority="51"/>
-    <w:lsdException w:name="Grid Table 7 Colorful Accent 2" w:uiPriority="52"/>
-    <w:lsdException w:name="Grid Table 1 Light Accent 3" w:uiPriority="46"/>
-    <w:lsdException w:name="Grid Table 2 Accent 3" w:uiPriority="47"/>
-    <w:lsdException w:name="Grid Table 3 Accent 3" w:uiPriority="48"/>
-    <w:lsdException w:name="Grid Table 4 Accent 3" w:uiPriority="49"/>
-    <w:lsdException w:name="Grid Table 5 Dark Accent 3" w:uiPriority="50"/>
-    <w:lsdException w:name="Grid Table 6 Colorful Accent 3" w:uiPriority="51"/>
-    <w:lsdException w:name="Grid Table 7 Colorful Accent 3" w:uiPriority="52"/>
-    <w:lsdException w:name="Grid Table 1 Light Accent 4" w:uiPriority="46"/>
-    <w:lsdException w:name="Grid Table 2 Accent 4" w:uiPriority="47"/>
-    <w:lsdException w:name="Grid Table 3 Accent 4" w:uiPriority="48"/>
-    <w:lsdException w:name="Grid Table 4 Accent 4" w:uiPriority="49"/>
-    <w:lsdException w:name="Grid Table 5 Dark Accent 4" w:uiPriority="50"/>
-    <w:lsdException w:name="Grid Table 6 Colorful Accent 4" w:uiPriority="51"/>
-    <w:lsdException w:name="Grid Table 7 Colorful Accent 4" w:uiPriority="52"/>
-    <w:lsdException w:name="Grid Table 1 Light Accent 5" w:uiPriority="46"/>
-    <w:lsdException w:name="Grid Table 2 Accent 5" w:uiPriority="47"/>
-    <w:lsdException w:name="Grid Table 3 Accent 5" w:uiPriority="48"/>
-    <w:lsdException w:name="Grid Table 4 Accent 5" w:uiPriority="49"/>
-    <w:lsdException w:name="Grid Table 5 Dark Accent 5" w:uiPriority="50"/>
-    <w:lsdException w:name="Grid Table 6 Colorful Accent 5" w:uiPriority="51"/>
-    <w:lsdException w:name="Grid Table 7 Colorful Accent 5" w:uiPriority="52"/>
-    <w:lsdException w:name="Grid Table 1 Light Accent 6" w:uiPriority="46"/>
-    <w:lsdException w:name="Grid Table 2 Accent 6" w:uiPriority="47"/>
-    <w:lsdException w:name="Grid Table 3 Accent 6" w:uiPriority="48"/>
-    <w:lsdException w:name="Grid Table 4 Accent 6" w:uiPriority="49"/>
-    <w:lsdException w:name="Grid Table 5 Dark Accent 6" w:uiPriority="50"/>
-    <w:lsdException w:name="Grid Table 6 Colorful Accent 6" w:uiPriority="51"/>
-    <w:lsdException w:name="Grid Table 7 Colorful Accent 6" w:uiPriority="52"/>
-    <w:lsdException w:name="List Table 1 Light" w:uiPriority="46"/>
-    <w:lsdException w:name="List Table 2" w:uiPriority="47"/>
-    <w:lsdException w:name="List Table 3" w:uiPriority="48"/>
-    <w:lsdException w:name="List Table 4" w:uiPriority="49"/>
-    <w:lsdException w:name="List Table 5 Dark" w:uiPriority="50"/>
-    <w:lsdException w:name="List Table 6 Colorful" w:uiPriority="51"/>
-    <w:lsdException w:name="List Table 7 Colorful" w:uiPriority="52"/>
-    <w:lsdException w:name="List Table 1 Light Accent 1" w:uiPriority="46"/>
-    <w:lsdException w:name="List Table 2 Accent 1" w:uiPriority="47"/>
-    <w:lsdException w:name="List Table 3 Accent 1" w:uiPriority="48"/>
-    <w:lsdException w:name="List Table 4 Accent 1" w:uiPriority="49"/>
-    <w:lsdException w:name="List Table 5 Dark Accent 1" w:uiPriority="50"/>
-    <w:lsdException w:name="List Table 6 Colorful Accent 1" w:uiPriority="51"/>
-    <w:lsdException w:name="List Table 7 Colorful Accent 1" w:uiPriority="52"/>
-    <w:lsdException w:name="List Table 1 Light Accent 2" w:uiPriority="46"/>
-    <w:lsdException w:name="List Table 2 Accent 2" w:uiPriority="47"/>
-    <w:lsdException w:name="List Table 3 Accent 2" w:uiPriority="48"/>
-    <w:lsdException w:name="List Table 4 Accent 2" w:uiPriority="49"/>
-    <w:lsdException w:name="List Table 5 Dark Accent 2" w:uiPriority="50"/>
-    <w:lsdException w:name="List Table 6 Colorful Accent 2" w:uiPriority="51"/>
-    <w:lsdException w:name="List Table 7 Colorful Accent 2" w:uiPriority="52"/>
-    <w:lsdException w:name="List Table 1 Light Accent 3" w:uiPriority="46"/>
-    <w:lsdException w:name="List Table 2 Accent 3" w:uiPriority="47"/>
-    <w:lsdException w:name="List Table 3 Accent 3" w:uiPriority="48"/>
-    <w:lsdException w:name="List Table 4 Accent 3" w:uiPriority="49"/>
-    <w:lsdException w:name="List Table 5 Dark Accent 3" w:uiPriority="50"/>
-    <w:lsdException w:name="List Table 6 Colorful Accent 3" w:uiPriority="51"/>
-    <w:lsdException w:name="List Table 7 Colorful Accent 3" w:uiPriority="52"/>
-    <w:lsdException w:name="List Table 1 Light Accent 4" w:uiPriority="46"/>
-    <w:lsdException w:name="List Table 2 Accent 4" w:uiPriority="47"/>
-    <w:lsdException w:name="List Table 3 Accent 4" w:uiPriority="48"/>
-    <w:lsdException w:name="List Table 4 Accent 4" w:uiPriority="49"/>
-    <w:lsdException w:name="List Table 5 Dark Accent 4" w:uiPriority="50"/>
-    <w:lsdException w:name="List Table 6 Colorful Accent 4" w:uiPriority="51"/>
-    <w:lsdException w:name="List Table 7 Colorful Accent 4" w:uiPriority="52"/>
-    <w:lsdException w:name="List Table 1 Light Accent 5" w:uiPriority="46"/>
-    <w:lsdException w:name="List Table 2 Accent 5" w:uiPriority="47"/>
-    <w:lsdException w:name="List Table 3 Accent 5" w:uiPriority="48"/>
-    <w:lsdException w:name="List Table 4 Accent 5" w:uiPriority="49"/>
-    <w:lsdException w:name="List Table 5 Dark Accent 5" w:uiPriority="50"/>
-    <w:lsdException w:name="List Table 6 Colorful Accent 5" w:uiPriority="51"/>
-    <w:lsdException w:name="List Table 7 Colorful Accent 5" w:uiPriority="52"/>
-    <w:lsdException w:name="List Table 1 Light Accent 6" w:uiPriority="46"/>
-    <w:lsdException w:name="List Table 2 Accent 6" w:uiPriority="47"/>
-    <w:lsdException w:name="List Table 3 Accent 6" w:uiPriority="48"/>
-    <w:lsdException w:name="List Table 4 Accent 6" w:uiPriority="49"/>
-    <w:lsdException w:name="List Table 5 Dark Accent 6" w:uiPriority="50"/>
-    <w:lsdException w:name="List Table 6 Colorful Accent 6" w:uiPriority="51"/>
-    <w:lsdException w:name="List Table 7 Colorful Accent 6" w:uiPriority="52"/>
-    <w:lsdException w:name="Mention" w:semiHidden="1" w:unhideWhenUsed="1"/>
-    <w:lsdException w:name="Smart Hyperlink" w:semiHidden="1" w:unhideWhenUsed="1"/>
-    <w:lsdException w:name="Hashtag" w:semiHidden="1" w:unhideWhenUsed="1"/>
-    <w:lsdException w:name="Unresolved Mention" w:semiHidden="1" w:unhideWhenUsed="1"/>
-  </w:latentStyles>
-  <w:style w:type="paragraph" w:default="1" w:styleId="Normal">
-    <w:name w:val="Normal"/>
-    <w:qFormat/>
-  </w:style>
-  <w:style w:type="character" w:default="1" w:styleId="Policepardfaut">
-    <w:name w:val="Default Paragraph Font"/>
-    <w:uiPriority w:val="1"/>
-    <w:semiHidden/>
-    <w:unhideWhenUsed/>
-  </w:style>
-  <w:style w:type="table" w:default="1" w:styleId="TableauNormal">
-    <w:name w:val="Normal Table"/>
-    <w:uiPriority w:val="99"/>
-    <w:semiHidden/>
-    <w:unhideWhenUsed/>
-    <w:tblPr>
-      <w:tblInd w:w="0" w:type="dxa"/>
-      <w:tblCellMar>
-        <w:top w:w="0" w:type="dxa"/>
-        <w:left w:w="108" w:type="dxa"/>
-        <w:bottom w:w="0" w:type="dxa"/>
-        <w:right w:w="108" w:type="dxa"/>
-      </w:tblCellMar>
-    </w:tblPr>
-  </w:style>
-  <w:style w:type="numbering" w:default="1" w:styleId="Aucuneliste">
-    <w:name w:val="No List"/>
-    <w:uiPriority w:val="99"/>
-    <w:semiHidden/>
-    <w:unhideWhenUsed/>
-  </w:style>
-  <w:style w:type="character" w:customStyle="1" w:styleId="Textedelespacerserv">
-    <w:name w:val="Texte de l’espace réservé"/>
-    <w:basedOn w:val="Policepardfaut"/>
-    <w:uiPriority w:val="99"/>
-    <w:semiHidden/>
-    <w:rsid w:val="009C123D"/>
-    <w:rPr>
-      <w:color w:val="808080"/>
-    </w:rPr>
-  </w:style>
-  <w:style w:type="paragraph" w:customStyle="1" w:styleId="E8A8882CB2024FE2AD408CDAE1A4D27B">
-    <w:name w:val="E8A8882CB2024FE2AD408CDAE1A4D27B"/>
-    <w:rsid w:val="009C123D"/>
-  </w:style>
-</w:styles>
-</file>
-
-<file path=word/glossary/webSettings.xml><?xml version="1.0" encoding="utf-8"?>
-<w:webSettings xmlns:mc="http://schemas.openxmlformats.org/markup-compatibility/2006" xmlns:r="http://schemas.openxmlformats.org/officeDocument/2006/relationships" xmlns:w="http://schemas.openxmlformats.org/wordprocessingml/2006/main" xmlns:w14="http://schemas.microsoft.com/office/word/2010/wordml" xmlns:w15="http://schemas.microsoft.com/office/word/2012/wordml" xmlns:w16cid="http://schemas.microsoft.com/office/word/2016/wordml/cid" xmlns:w16se="http://schemas.microsoft.com/office/word/2015/wordml/symex" mc:Ignorable="w14 w15 w16se w16cid">
-  <w:optimizeForBrowser/>
-  <w:allowPNG/>
-</w:webSettings>
-</file>
-
 <file path=word/theme/theme1.xml><?xml version="1.0" encoding="utf-8"?>
 <a:theme xmlns:a="http://schemas.openxmlformats.org/drawingml/2006/main" name="Thème Office">
   <a:themeElements>
@@ -5239,7 +4810,7 @@
 </file>
 
 <file path=customXml/itemProps1.xml><?xml version="1.0" encoding="utf-8"?>
-<ds:datastoreItem xmlns:ds="http://schemas.openxmlformats.org/officeDocument/2006/customXml" ds:itemID="{22F7CB45-1DB2-410C-87A8-78E9CC330C5D}">
+<ds:datastoreItem xmlns:ds="http://schemas.openxmlformats.org/officeDocument/2006/customXml" ds:itemID="{C41EAA3E-E937-42F6-8973-200FEDEA17B4}">
   <ds:schemaRefs>
     <ds:schemaRef ds:uri="http://schemas.openxmlformats.org/officeDocument/2006/bibliography"/>
   </ds:schemaRefs>

</xml_diff>

<commit_message>
Cahier des Charges V1 + Gantt prévisionnel
</commit_message>
<xml_diff>
--- a/Cahier des charges V0.docx
+++ b/Cahier des charges V0.docx
@@ -4,7 +4,7 @@
   <w:body>
     <w:sdt>
       <w:sdtPr>
-        <w:id w:val="470564943"/>
+        <w:id w:val="-2135470768"/>
         <w:docPartObj>
           <w:docPartGallery w:val="Cover Pages"/>
           <w:docPartUnique/>
@@ -17,940 +17,872 @@
               <w:noProof/>
             </w:rPr>
             <mc:AlternateContent>
-              <mc:Choice Requires="wpg">
+              <mc:Choice Requires="wps">
                 <w:drawing>
-                  <wp:anchor distT="0" distB="0" distL="114300" distR="114300" simplePos="0" relativeHeight="251659264" behindDoc="1" locked="0" layoutInCell="1" allowOverlap="1">
+                  <wp:anchor distT="0" distB="0" distL="114300" distR="114300" simplePos="0" relativeHeight="251660288" behindDoc="0" locked="0" layoutInCell="1" allowOverlap="1">
                     <wp:simplePos x="0" y="0"/>
-                    <wp:positionH relativeFrom="page">
-                      <wp:align>center</wp:align>
+                    <wp:positionH relativeFrom="margin">
+                      <wp:posOffset>4974532</wp:posOffset>
                     </wp:positionH>
                     <wp:positionV relativeFrom="page">
-                      <wp:align>center</wp:align>
+                      <wp:posOffset>249382</wp:posOffset>
                     </wp:positionV>
-                    <wp:extent cx="6858000" cy="9144000"/>
-                    <wp:effectExtent l="0" t="0" r="2540" b="635"/>
+                    <wp:extent cx="789421" cy="987425"/>
+                    <wp:effectExtent l="0" t="0" r="0" b="0"/>
                     <wp:wrapNone/>
-                    <wp:docPr id="48" name="Groupe 48"/>
-                    <wp:cNvGraphicFramePr/>
+                    <wp:docPr id="130" name="Rectangle 130"/>
+                    <wp:cNvGraphicFramePr>
+                      <a:graphicFrameLocks xmlns:a="http://schemas.openxmlformats.org/drawingml/2006/main" noChangeAspect="1"/>
+                    </wp:cNvGraphicFramePr>
                     <a:graphic xmlns:a="http://schemas.openxmlformats.org/drawingml/2006/main">
-                      <a:graphicData uri="http://schemas.microsoft.com/office/word/2010/wordprocessingGroup">
-                        <wpg:wgp>
-                          <wpg:cNvGrpSpPr/>
-                          <wpg:grpSpPr>
+                      <a:graphicData uri="http://schemas.microsoft.com/office/word/2010/wordprocessingShape">
+                        <wps:wsp>
+                          <wps:cNvSpPr>
+                            <a:spLocks noChangeAspect="1"/>
+                          </wps:cNvSpPr>
+                          <wps:spPr>
                             <a:xfrm>
                               <a:off x="0" y="0"/>
-                              <a:ext cx="6858000" cy="9144000"/>
-                              <a:chOff x="0" y="0"/>
-                              <a:chExt cx="6858000" cy="9144000"/>
+                              <a:ext cx="789421" cy="987425"/>
                             </a:xfrm>
-                          </wpg:grpSpPr>
-                          <wpg:grpSp>
-                            <wpg:cNvPr id="49" name="Groupe 49"/>
-                            <wpg:cNvGrpSpPr/>
-                            <wpg:grpSpPr>
-                              <a:xfrm>
-                                <a:off x="0" y="0"/>
-                                <a:ext cx="6858000" cy="9144000"/>
-                                <a:chOff x="0" y="0"/>
-                                <a:chExt cx="6858000" cy="9144000"/>
-                              </a:xfrm>
-                            </wpg:grpSpPr>
-                            <wps:wsp>
-                              <wps:cNvPr id="54" name="Rectangle 54"/>
-                              <wps:cNvSpPr/>
-                              <wps:spPr>
-                                <a:xfrm>
-                                  <a:off x="0" y="0"/>
-                                  <a:ext cx="6858000" cy="9144000"/>
-                                </a:xfrm>
-                                <a:prstGeom prst="rect">
-                                  <a:avLst/>
-                                </a:prstGeom>
-                                <a:gradFill>
-                                  <a:gsLst>
-                                    <a:gs pos="10000">
-                                      <a:schemeClr val="dk2">
-                                        <a:tint val="97000"/>
-                                        <a:hueMod val="92000"/>
-                                        <a:satMod val="169000"/>
-                                        <a:lumMod val="164000"/>
-                                      </a:schemeClr>
-                                    </a:gs>
-                                    <a:gs pos="100000">
-                                      <a:schemeClr val="dk2">
-                                        <a:shade val="96000"/>
-                                        <a:satMod val="120000"/>
-                                        <a:lumMod val="90000"/>
-                                      </a:schemeClr>
-                                    </a:gs>
-                                  </a:gsLst>
-                                  <a:lin ang="6120000" scaled="1"/>
-                                </a:gradFill>
-                                <a:ln>
-                                  <a:noFill/>
-                                </a:ln>
-                              </wps:spPr>
-                              <wps:style>
-                                <a:lnRef idx="2">
-                                  <a:schemeClr val="accent1">
-                                    <a:shade val="50000"/>
-                                  </a:schemeClr>
-                                </a:lnRef>
-                                <a:fillRef idx="1002">
-                                  <a:schemeClr val="dk2"/>
-                                </a:fillRef>
-                                <a:effectRef idx="0">
-                                  <a:schemeClr val="accent1"/>
-                                </a:effectRef>
-                                <a:fontRef idx="minor">
-                                  <a:schemeClr val="lt1"/>
-                                </a:fontRef>
-                              </wps:style>
-                              <wps:txbx>
-                                <w:txbxContent>
+                            <a:prstGeom prst="rect">
+                              <a:avLst/>
+                            </a:prstGeom>
+                            <a:ln>
+                              <a:noFill/>
+                            </a:ln>
+                          </wps:spPr>
+                          <wps:style>
+                            <a:lnRef idx="2">
+                              <a:schemeClr val="accent1">
+                                <a:shade val="50000"/>
+                              </a:schemeClr>
+                            </a:lnRef>
+                            <a:fillRef idx="1">
+                              <a:schemeClr val="accent1"/>
+                            </a:fillRef>
+                            <a:effectRef idx="0">
+                              <a:schemeClr val="accent1"/>
+                            </a:effectRef>
+                            <a:fontRef idx="minor">
+                              <a:schemeClr val="lt1"/>
+                            </a:fontRef>
+                          </wps:style>
+                          <wps:txbx>
+                            <w:txbxContent>
+                              <w:sdt>
+                                <w:sdtPr>
+                                  <w:rPr>
+                                    <w:color w:val="FFFFFF" w:themeColor="background1"/>
+                                    <w:sz w:val="24"/>
+                                    <w:szCs w:val="24"/>
+                                  </w:rPr>
+                                  <w:alias w:val="Année"/>
+                                  <w:tag w:val=""/>
+                                  <w:id w:val="1595126926"/>
+                                  <w:dataBinding w:prefixMappings="xmlns:ns0='http://schemas.microsoft.com/office/2006/coverPageProps' " w:xpath="/ns0:CoverPageProperties[1]/ns0:PublishDate[1]" w:storeItemID="{55AF091B-3C7A-41E3-B477-F2FDAA23CFDA}"/>
+                                  <w:date>
+                                    <w:dateFormat w:val="yyyy"/>
+                                    <w:lid w:val="fr-FR"/>
+                                    <w:storeMappedDataAs w:val="dateTime"/>
+                                    <w:calendar w:val="gregorian"/>
+                                  </w:date>
+                                </w:sdtPr>
+                                <w:sdtContent>
                                   <w:p>
                                     <w:pPr>
                                       <w:pStyle w:val="Sansinterligne"/>
+                                      <w:jc w:val="right"/>
                                       <w:rPr>
                                         <w:color w:val="FFFFFF" w:themeColor="background1"/>
-                                        <w:sz w:val="48"/>
-                                        <w:szCs w:val="48"/>
+                                        <w:sz w:val="24"/>
+                                        <w:szCs w:val="24"/>
                                       </w:rPr>
                                     </w:pPr>
                                     <w:r>
                                       <w:rPr>
                                         <w:color w:val="FFFFFF" w:themeColor="background1"/>
-                                        <w:sz w:val="48"/>
-                                        <w:szCs w:val="48"/>
+                                        <w:sz w:val="24"/>
+                                        <w:szCs w:val="24"/>
                                       </w:rPr>
-                                      <w:t>Suivi des déchets organiques</w:t>
+                                      <w:t>2017-2018</w:t>
                                     </w:r>
                                   </w:p>
-                                  <w:p>
-                                    <w:pPr>
-                                      <w:pStyle w:val="Sansinterligne"/>
-                                      <w:rPr>
-                                        <w:color w:val="FFFFFF" w:themeColor="background1"/>
-                                        <w:sz w:val="48"/>
-                                        <w:szCs w:val="48"/>
-                                      </w:rPr>
-                                    </w:pPr>
-                                    <w:r>
-                                      <w:rPr>
-                                        <w:color w:val="FFFFFF" w:themeColor="background1"/>
-                                        <w:sz w:val="48"/>
-                                        <w:szCs w:val="48"/>
-                                      </w:rPr>
-                                      <w:t>Pr</w:t>
-                                    </w:r>
-                                    <w:bookmarkStart w:id="0" w:name="_GoBack"/>
-                                    <w:bookmarkEnd w:id="0"/>
-                                    <w:r>
-                                      <w:rPr>
-                                        <w:color w:val="FFFFFF" w:themeColor="background1"/>
-                                        <w:sz w:val="48"/>
-                                        <w:szCs w:val="48"/>
-                                      </w:rPr>
-                                      <w:t>ojet Tutoré</w:t>
-                                    </w:r>
-                                  </w:p>
-                                </w:txbxContent>
-                              </wps:txbx>
-                              <wps:bodyPr rot="0" spcFirstLastPara="0" vertOverflow="overflow" horzOverflow="overflow" vert="horz" wrap="square" lIns="685800" tIns="685800" rIns="914400" bIns="4572000" numCol="1" spcCol="0" rtlCol="0" fromWordArt="0" anchor="t" anchorCtr="0" forceAA="0" compatLnSpc="1">
-                                <a:prstTxWarp prst="textNoShape">
-                                  <a:avLst/>
-                                </a:prstTxWarp>
-                                <a:noAutofit/>
-                              </wps:bodyPr>
-                            </wps:wsp>
-                            <wpg:grpSp>
-                              <wpg:cNvPr id="55" name="Groupe 2"/>
-                              <wpg:cNvGrpSpPr/>
-                              <wpg:grpSpPr>
-                                <a:xfrm>
-                                  <a:off x="2524125" y="0"/>
-                                  <a:ext cx="4329113" cy="4491038"/>
-                                  <a:chOff x="0" y="0"/>
-                                  <a:chExt cx="4329113" cy="4491038"/>
-                                </a:xfrm>
-                                <a:solidFill>
-                                  <a:schemeClr val="bg1"/>
-                                </a:solidFill>
-                              </wpg:grpSpPr>
-                              <wps:wsp>
-                                <wps:cNvPr id="56" name="Forme libre 56"/>
-                                <wps:cNvSpPr>
-                                  <a:spLocks/>
-                                </wps:cNvSpPr>
-                                <wps:spPr bwMode="auto">
-                                  <a:xfrm>
-                                    <a:off x="1501775" y="0"/>
-                                    <a:ext cx="2827338" cy="2835275"/>
-                                  </a:xfrm>
-                                  <a:custGeom>
-                                    <a:avLst/>
-                                    <a:gdLst>
-                                      <a:gd name="T0" fmla="*/ 4 w 1781"/>
-                                      <a:gd name="T1" fmla="*/ 1786 h 1786"/>
-                                      <a:gd name="T2" fmla="*/ 0 w 1781"/>
-                                      <a:gd name="T3" fmla="*/ 1782 h 1786"/>
-                                      <a:gd name="T4" fmla="*/ 1776 w 1781"/>
-                                      <a:gd name="T5" fmla="*/ 0 h 1786"/>
-                                      <a:gd name="T6" fmla="*/ 1781 w 1781"/>
-                                      <a:gd name="T7" fmla="*/ 5 h 1786"/>
-                                      <a:gd name="T8" fmla="*/ 4 w 1781"/>
-                                      <a:gd name="T9" fmla="*/ 1786 h 1786"/>
-                                    </a:gdLst>
-                                    <a:ahLst/>
-                                    <a:cxnLst>
-                                      <a:cxn ang="0">
-                                        <a:pos x="T0" y="T1"/>
-                                      </a:cxn>
-                                      <a:cxn ang="0">
-                                        <a:pos x="T2" y="T3"/>
-                                      </a:cxn>
-                                      <a:cxn ang="0">
-                                        <a:pos x="T4" y="T5"/>
-                                      </a:cxn>
-                                      <a:cxn ang="0">
-                                        <a:pos x="T6" y="T7"/>
-                                      </a:cxn>
-                                      <a:cxn ang="0">
-                                        <a:pos x="T8" y="T9"/>
-                                      </a:cxn>
-                                    </a:cxnLst>
-                                    <a:rect l="0" t="0" r="r" b="b"/>
-                                    <a:pathLst>
-                                      <a:path w="1781" h="1786">
-                                        <a:moveTo>
-                                          <a:pt x="4" y="1786"/>
-                                        </a:moveTo>
-                                        <a:lnTo>
-                                          <a:pt x="0" y="1782"/>
-                                        </a:lnTo>
-                                        <a:lnTo>
-                                          <a:pt x="1776" y="0"/>
-                                        </a:lnTo>
-                                        <a:lnTo>
-                                          <a:pt x="1781" y="5"/>
-                                        </a:lnTo>
-                                        <a:lnTo>
-                                          <a:pt x="4" y="1786"/>
-                                        </a:lnTo>
-                                        <a:close/>
-                                      </a:path>
-                                    </a:pathLst>
-                                  </a:custGeom>
-                                  <a:grpFill/>
-                                  <a:ln>
-                                    <a:noFill/>
-                                  </a:ln>
-                                  <a:extLst>
-                                    <a:ext uri="{91240B29-F687-4F45-9708-019B960494DF}">
-                                      <a14:hiddenLine xmlns:a14="http://schemas.microsoft.com/office/drawing/2010/main" w="9525">
-                                        <a:solidFill>
-                                          <a:srgbClr val="000000"/>
-                                        </a:solidFill>
-                                        <a:round/>
-                                        <a:headEnd/>
-                                        <a:tailEnd/>
-                                      </a14:hiddenLine>
-                                    </a:ext>
-                                  </a:extLst>
-                                </wps:spPr>
-                                <wps:bodyPr vert="horz" wrap="square" lIns="91440" tIns="45720" rIns="91440" bIns="45720" numCol="1" anchor="t" anchorCtr="0" compatLnSpc="1">
-                                  <a:prstTxWarp prst="textNoShape">
-                                    <a:avLst/>
-                                  </a:prstTxWarp>
-                                </wps:bodyPr>
-                              </wps:wsp>
-                              <wps:wsp>
-                                <wps:cNvPr id="57" name="Forme libre 57"/>
-                                <wps:cNvSpPr>
-                                  <a:spLocks/>
-                                </wps:cNvSpPr>
-                                <wps:spPr bwMode="auto">
-                                  <a:xfrm>
-                                    <a:off x="782637" y="227013"/>
-                                    <a:ext cx="3546475" cy="3546475"/>
-                                  </a:xfrm>
-                                  <a:custGeom>
-                                    <a:avLst/>
-                                    <a:gdLst>
-                                      <a:gd name="T0" fmla="*/ 5 w 2234"/>
-                                      <a:gd name="T1" fmla="*/ 2234 h 2234"/>
-                                      <a:gd name="T2" fmla="*/ 0 w 2234"/>
-                                      <a:gd name="T3" fmla="*/ 2229 h 2234"/>
-                                      <a:gd name="T4" fmla="*/ 2229 w 2234"/>
-                                      <a:gd name="T5" fmla="*/ 0 h 2234"/>
-                                      <a:gd name="T6" fmla="*/ 2234 w 2234"/>
-                                      <a:gd name="T7" fmla="*/ 5 h 2234"/>
-                                      <a:gd name="T8" fmla="*/ 5 w 2234"/>
-                                      <a:gd name="T9" fmla="*/ 2234 h 2234"/>
-                                    </a:gdLst>
-                                    <a:ahLst/>
-                                    <a:cxnLst>
-                                      <a:cxn ang="0">
-                                        <a:pos x="T0" y="T1"/>
-                                      </a:cxn>
-                                      <a:cxn ang="0">
-                                        <a:pos x="T2" y="T3"/>
-                                      </a:cxn>
-                                      <a:cxn ang="0">
-                                        <a:pos x="T4" y="T5"/>
-                                      </a:cxn>
-                                      <a:cxn ang="0">
-                                        <a:pos x="T6" y="T7"/>
-                                      </a:cxn>
-                                      <a:cxn ang="0">
-                                        <a:pos x="T8" y="T9"/>
-                                      </a:cxn>
-                                    </a:cxnLst>
-                                    <a:rect l="0" t="0" r="r" b="b"/>
-                                    <a:pathLst>
-                                      <a:path w="2234" h="2234">
-                                        <a:moveTo>
-                                          <a:pt x="5" y="2234"/>
-                                        </a:moveTo>
-                                        <a:lnTo>
-                                          <a:pt x="0" y="2229"/>
-                                        </a:lnTo>
-                                        <a:lnTo>
-                                          <a:pt x="2229" y="0"/>
-                                        </a:lnTo>
-                                        <a:lnTo>
-                                          <a:pt x="2234" y="5"/>
-                                        </a:lnTo>
-                                        <a:lnTo>
-                                          <a:pt x="5" y="2234"/>
-                                        </a:lnTo>
-                                        <a:close/>
-                                      </a:path>
-                                    </a:pathLst>
-                                  </a:custGeom>
-                                  <a:grpFill/>
-                                  <a:ln>
-                                    <a:noFill/>
-                                  </a:ln>
-                                  <a:extLst>
-                                    <a:ext uri="{91240B29-F687-4F45-9708-019B960494DF}">
-                                      <a14:hiddenLine xmlns:a14="http://schemas.microsoft.com/office/drawing/2010/main" w="9525">
-                                        <a:solidFill>
-                                          <a:srgbClr val="000000"/>
-                                        </a:solidFill>
-                                        <a:round/>
-                                        <a:headEnd/>
-                                        <a:tailEnd/>
-                                      </a14:hiddenLine>
-                                    </a:ext>
-                                  </a:extLst>
-                                </wps:spPr>
-                                <wps:bodyPr vert="horz" wrap="square" lIns="91440" tIns="45720" rIns="91440" bIns="45720" numCol="1" anchor="t" anchorCtr="0" compatLnSpc="1">
-                                  <a:prstTxWarp prst="textNoShape">
-                                    <a:avLst/>
-                                  </a:prstTxWarp>
-                                </wps:bodyPr>
-                              </wps:wsp>
-                              <wps:wsp>
-                                <wps:cNvPr id="58" name="Forme libre 58"/>
-                                <wps:cNvSpPr>
-                                  <a:spLocks/>
-                                </wps:cNvSpPr>
-                                <wps:spPr bwMode="auto">
-                                  <a:xfrm>
-                                    <a:off x="841375" y="109538"/>
-                                    <a:ext cx="3487738" cy="3487738"/>
-                                  </a:xfrm>
-                                  <a:custGeom>
-                                    <a:avLst/>
-                                    <a:gdLst>
-                                      <a:gd name="T0" fmla="*/ 9 w 2197"/>
-                                      <a:gd name="T1" fmla="*/ 2197 h 2197"/>
-                                      <a:gd name="T2" fmla="*/ 0 w 2197"/>
-                                      <a:gd name="T3" fmla="*/ 2193 h 2197"/>
-                                      <a:gd name="T4" fmla="*/ 2188 w 2197"/>
-                                      <a:gd name="T5" fmla="*/ 0 h 2197"/>
-                                      <a:gd name="T6" fmla="*/ 2197 w 2197"/>
-                                      <a:gd name="T7" fmla="*/ 10 h 2197"/>
-                                      <a:gd name="T8" fmla="*/ 9 w 2197"/>
-                                      <a:gd name="T9" fmla="*/ 2197 h 2197"/>
-                                    </a:gdLst>
-                                    <a:ahLst/>
-                                    <a:cxnLst>
-                                      <a:cxn ang="0">
-                                        <a:pos x="T0" y="T1"/>
-                                      </a:cxn>
-                                      <a:cxn ang="0">
-                                        <a:pos x="T2" y="T3"/>
-                                      </a:cxn>
-                                      <a:cxn ang="0">
-                                        <a:pos x="T4" y="T5"/>
-                                      </a:cxn>
-                                      <a:cxn ang="0">
-                                        <a:pos x="T6" y="T7"/>
-                                      </a:cxn>
-                                      <a:cxn ang="0">
-                                        <a:pos x="T8" y="T9"/>
-                                      </a:cxn>
-                                    </a:cxnLst>
-                                    <a:rect l="0" t="0" r="r" b="b"/>
-                                    <a:pathLst>
-                                      <a:path w="2197" h="2197">
-                                        <a:moveTo>
-                                          <a:pt x="9" y="2197"/>
-                                        </a:moveTo>
-                                        <a:lnTo>
-                                          <a:pt x="0" y="2193"/>
-                                        </a:lnTo>
-                                        <a:lnTo>
-                                          <a:pt x="2188" y="0"/>
-                                        </a:lnTo>
-                                        <a:lnTo>
-                                          <a:pt x="2197" y="10"/>
-                                        </a:lnTo>
-                                        <a:lnTo>
-                                          <a:pt x="9" y="2197"/>
-                                        </a:lnTo>
-                                        <a:close/>
-                                      </a:path>
-                                    </a:pathLst>
-                                  </a:custGeom>
-                                  <a:grpFill/>
-                                  <a:ln>
-                                    <a:noFill/>
-                                  </a:ln>
-                                  <a:extLst>
-                                    <a:ext uri="{91240B29-F687-4F45-9708-019B960494DF}">
-                                      <a14:hiddenLine xmlns:a14="http://schemas.microsoft.com/office/drawing/2010/main" w="9525">
-                                        <a:solidFill>
-                                          <a:srgbClr val="000000"/>
-                                        </a:solidFill>
-                                        <a:round/>
-                                        <a:headEnd/>
-                                        <a:tailEnd/>
-                                      </a14:hiddenLine>
-                                    </a:ext>
-                                  </a:extLst>
-                                </wps:spPr>
-                                <wps:bodyPr vert="horz" wrap="square" lIns="91440" tIns="45720" rIns="91440" bIns="45720" numCol="1" anchor="t" anchorCtr="0" compatLnSpc="1">
-                                  <a:prstTxWarp prst="textNoShape">
-                                    <a:avLst/>
-                                  </a:prstTxWarp>
-                                </wps:bodyPr>
-                              </wps:wsp>
-                              <wps:wsp>
-                                <wps:cNvPr id="59" name="Forme libre 59"/>
-                                <wps:cNvSpPr>
-                                  <a:spLocks/>
-                                </wps:cNvSpPr>
-                                <wps:spPr bwMode="auto">
-                                  <a:xfrm>
-                                    <a:off x="1216025" y="498475"/>
-                                    <a:ext cx="3113088" cy="3121025"/>
-                                  </a:xfrm>
-                                  <a:custGeom>
-                                    <a:avLst/>
-                                    <a:gdLst>
-                                      <a:gd name="T0" fmla="*/ 9 w 1961"/>
-                                      <a:gd name="T1" fmla="*/ 1966 h 1966"/>
-                                      <a:gd name="T2" fmla="*/ 0 w 1961"/>
-                                      <a:gd name="T3" fmla="*/ 1957 h 1966"/>
-                                      <a:gd name="T4" fmla="*/ 1952 w 1961"/>
-                                      <a:gd name="T5" fmla="*/ 0 h 1966"/>
-                                      <a:gd name="T6" fmla="*/ 1961 w 1961"/>
-                                      <a:gd name="T7" fmla="*/ 9 h 1966"/>
-                                      <a:gd name="T8" fmla="*/ 9 w 1961"/>
-                                      <a:gd name="T9" fmla="*/ 1966 h 1966"/>
-                                    </a:gdLst>
-                                    <a:ahLst/>
-                                    <a:cxnLst>
-                                      <a:cxn ang="0">
-                                        <a:pos x="T0" y="T1"/>
-                                      </a:cxn>
-                                      <a:cxn ang="0">
-                                        <a:pos x="T2" y="T3"/>
-                                      </a:cxn>
-                                      <a:cxn ang="0">
-                                        <a:pos x="T4" y="T5"/>
-                                      </a:cxn>
-                                      <a:cxn ang="0">
-                                        <a:pos x="T6" y="T7"/>
-                                      </a:cxn>
-                                      <a:cxn ang="0">
-                                        <a:pos x="T8" y="T9"/>
-                                      </a:cxn>
-                                    </a:cxnLst>
-                                    <a:rect l="0" t="0" r="r" b="b"/>
-                                    <a:pathLst>
-                                      <a:path w="1961" h="1966">
-                                        <a:moveTo>
-                                          <a:pt x="9" y="1966"/>
-                                        </a:moveTo>
-                                        <a:lnTo>
-                                          <a:pt x="0" y="1957"/>
-                                        </a:lnTo>
-                                        <a:lnTo>
-                                          <a:pt x="1952" y="0"/>
-                                        </a:lnTo>
-                                        <a:lnTo>
-                                          <a:pt x="1961" y="9"/>
-                                        </a:lnTo>
-                                        <a:lnTo>
-                                          <a:pt x="9" y="1966"/>
-                                        </a:lnTo>
-                                        <a:close/>
-                                      </a:path>
-                                    </a:pathLst>
-                                  </a:custGeom>
-                                  <a:grpFill/>
-                                  <a:ln>
-                                    <a:noFill/>
-                                  </a:ln>
-                                  <a:extLst>
-                                    <a:ext uri="{91240B29-F687-4F45-9708-019B960494DF}">
-                                      <a14:hiddenLine xmlns:a14="http://schemas.microsoft.com/office/drawing/2010/main" w="9525">
-                                        <a:solidFill>
-                                          <a:srgbClr val="000000"/>
-                                        </a:solidFill>
-                                        <a:round/>
-                                        <a:headEnd/>
-                                        <a:tailEnd/>
-                                      </a14:hiddenLine>
-                                    </a:ext>
-                                  </a:extLst>
-                                </wps:spPr>
-                                <wps:bodyPr vert="horz" wrap="square" lIns="91440" tIns="45720" rIns="91440" bIns="45720" numCol="1" anchor="t" anchorCtr="0" compatLnSpc="1">
-                                  <a:prstTxWarp prst="textNoShape">
-                                    <a:avLst/>
-                                  </a:prstTxWarp>
-                                </wps:bodyPr>
-                              </wps:wsp>
-                              <wps:wsp>
-                                <wps:cNvPr id="60" name="Forme libre 60"/>
-                                <wps:cNvSpPr>
-                                  <a:spLocks/>
-                                </wps:cNvSpPr>
-                                <wps:spPr bwMode="auto">
-                                  <a:xfrm>
-                                    <a:off x="0" y="153988"/>
-                                    <a:ext cx="4329113" cy="4337050"/>
-                                  </a:xfrm>
-                                  <a:custGeom>
-                                    <a:avLst/>
-                                    <a:gdLst>
-                                      <a:gd name="T0" fmla="*/ 0 w 2727"/>
-                                      <a:gd name="T1" fmla="*/ 2732 h 2732"/>
-                                      <a:gd name="T2" fmla="*/ 0 w 2727"/>
-                                      <a:gd name="T3" fmla="*/ 2728 h 2732"/>
-                                      <a:gd name="T4" fmla="*/ 2722 w 2727"/>
-                                      <a:gd name="T5" fmla="*/ 0 h 2732"/>
-                                      <a:gd name="T6" fmla="*/ 2727 w 2727"/>
-                                      <a:gd name="T7" fmla="*/ 5 h 2732"/>
-                                      <a:gd name="T8" fmla="*/ 0 w 2727"/>
-                                      <a:gd name="T9" fmla="*/ 2732 h 2732"/>
-                                    </a:gdLst>
-                                    <a:ahLst/>
-                                    <a:cxnLst>
-                                      <a:cxn ang="0">
-                                        <a:pos x="T0" y="T1"/>
-                                      </a:cxn>
-                                      <a:cxn ang="0">
-                                        <a:pos x="T2" y="T3"/>
-                                      </a:cxn>
-                                      <a:cxn ang="0">
-                                        <a:pos x="T4" y="T5"/>
-                                      </a:cxn>
-                                      <a:cxn ang="0">
-                                        <a:pos x="T6" y="T7"/>
-                                      </a:cxn>
-                                      <a:cxn ang="0">
-                                        <a:pos x="T8" y="T9"/>
-                                      </a:cxn>
-                                    </a:cxnLst>
-                                    <a:rect l="0" t="0" r="r" b="b"/>
-                                    <a:pathLst>
-                                      <a:path w="2727" h="2732">
-                                        <a:moveTo>
-                                          <a:pt x="0" y="2732"/>
-                                        </a:moveTo>
-                                        <a:lnTo>
-                                          <a:pt x="0" y="2728"/>
-                                        </a:lnTo>
-                                        <a:lnTo>
-                                          <a:pt x="2722" y="0"/>
-                                        </a:lnTo>
-                                        <a:lnTo>
-                                          <a:pt x="2727" y="5"/>
-                                        </a:lnTo>
-                                        <a:lnTo>
-                                          <a:pt x="0" y="2732"/>
-                                        </a:lnTo>
-                                        <a:close/>
-                                      </a:path>
-                                    </a:pathLst>
-                                  </a:custGeom>
-                                  <a:grpFill/>
-                                  <a:ln>
-                                    <a:noFill/>
-                                  </a:ln>
-                                  <a:extLst>
-                                    <a:ext uri="{91240B29-F687-4F45-9708-019B960494DF}">
-                                      <a14:hiddenLine xmlns:a14="http://schemas.microsoft.com/office/drawing/2010/main" w="9525">
-                                        <a:solidFill>
-                                          <a:srgbClr val="000000"/>
-                                        </a:solidFill>
-                                        <a:round/>
-                                        <a:headEnd/>
-                                        <a:tailEnd/>
-                                      </a14:hiddenLine>
-                                    </a:ext>
-                                  </a:extLst>
-                                </wps:spPr>
-                                <wps:bodyPr vert="horz" wrap="square" lIns="91440" tIns="45720" rIns="91440" bIns="45720" numCol="1" anchor="t" anchorCtr="0" compatLnSpc="1">
-                                  <a:prstTxWarp prst="textNoShape">
-                                    <a:avLst/>
-                                  </a:prstTxWarp>
-                                </wps:bodyPr>
-                              </wps:wsp>
-                            </wpg:grpSp>
-                          </wpg:grpSp>
+                                </w:sdtContent>
+                              </w:sdt>
+                            </w:txbxContent>
+                          </wps:txbx>
+                          <wps:bodyPr rot="0" spcFirstLastPara="0" vertOverflow="overflow" horzOverflow="overflow" vert="horz" wrap="square" lIns="45720" tIns="45720" rIns="45720" bIns="45720" numCol="1" spcCol="0" rtlCol="0" fromWordArt="0" anchor="b" anchorCtr="0" forceAA="0" compatLnSpc="1">
+                            <a:prstTxWarp prst="textNoShape">
+                              <a:avLst/>
+                            </a:prstTxWarp>
+                            <a:noAutofit/>
+                          </wps:bodyPr>
+                        </wps:wsp>
+                      </a:graphicData>
+                    </a:graphic>
+                    <wp14:sizeRelH relativeFrom="page">
+                      <wp14:pctWidth>0</wp14:pctWidth>
+                    </wp14:sizeRelH>
+                    <wp14:sizeRelV relativeFrom="page">
+                      <wp14:pctHeight>9800</wp14:pctHeight>
+                    </wp14:sizeRelV>
+                  </wp:anchor>
+                </w:drawing>
+              </mc:Choice>
+              <mc:Fallback>
+                <w:pict>
+                  <v:rect id="Rectangle 130" o:spid="_x0000_s1026" style="position:absolute;left:0;text-align:left;margin-left:391.7pt;margin-top:19.65pt;width:62.15pt;height:77.75pt;z-index:251660288;visibility:visible;mso-wrap-style:square;mso-width-percent:0;mso-height-percent:98;mso-wrap-distance-left:9pt;mso-wrap-distance-top:0;mso-wrap-distance-right:9pt;mso-wrap-distance-bottom:0;mso-position-horizontal:absolute;mso-position-horizontal-relative:margin;mso-position-vertical:absolute;mso-position-vertical-relative:page;mso-width-percent:0;mso-height-percent:98;mso-width-relative:page;mso-height-relative:page;v-text-anchor:bottom" o:gfxdata="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" fillcolor="#4472c4 [3204]" stroked="f" strokeweight="1pt">
+                    <o:lock v:ext="edit" aspectratio="t"/>
+                    <v:textbox inset="3.6pt,,3.6pt">
+                      <w:txbxContent>
+                        <w:sdt>
+                          <w:sdtPr>
+                            <w:rPr>
+                              <w:color w:val="FFFFFF" w:themeColor="background1"/>
+                              <w:sz w:val="24"/>
+                              <w:szCs w:val="24"/>
+                            </w:rPr>
+                            <w:alias w:val="Année"/>
+                            <w:tag w:val=""/>
+                            <w:id w:val="1595126926"/>
+                            <w:dataBinding w:prefixMappings="xmlns:ns0='http://schemas.microsoft.com/office/2006/coverPageProps' " w:xpath="/ns0:CoverPageProperties[1]/ns0:PublishDate[1]" w:storeItemID="{55AF091B-3C7A-41E3-B477-F2FDAA23CFDA}"/>
+                            <w:date>
+                              <w:dateFormat w:val="yyyy"/>
+                              <w:lid w:val="fr-FR"/>
+                              <w:storeMappedDataAs w:val="dateTime"/>
+                              <w:calendar w:val="gregorian"/>
+                            </w:date>
+                          </w:sdtPr>
+                          <w:sdtContent>
+                            <w:p>
+                              <w:pPr>
+                                <w:pStyle w:val="Sansinterligne"/>
+                                <w:jc w:val="right"/>
+                                <w:rPr>
+                                  <w:color w:val="FFFFFF" w:themeColor="background1"/>
+                                  <w:sz w:val="24"/>
+                                  <w:szCs w:val="24"/>
+                                </w:rPr>
+                              </w:pPr>
+                              <w:r>
+                                <w:rPr>
+                                  <w:color w:val="FFFFFF" w:themeColor="background1"/>
+                                  <w:sz w:val="24"/>
+                                  <w:szCs w:val="24"/>
+                                </w:rPr>
+                                <w:t>2017-2018</w:t>
+                              </w:r>
+                            </w:p>
+                          </w:sdtContent>
+                        </w:sdt>
+                      </w:txbxContent>
+                    </v:textbox>
+                    <w10:wrap anchorx="margin" anchory="page"/>
+                  </v:rect>
+                </w:pict>
+              </mc:Fallback>
+            </mc:AlternateContent>
+          </w:r>
+        </w:p>
+        <w:p>
+          <w:pPr>
+            <w:jc w:val="left"/>
+          </w:pPr>
+          <w:r>
+            <w:rPr>
+              <w:noProof/>
+            </w:rPr>
+            <mc:AlternateContent>
+              <mc:Choice Requires="wpg">
+                <w:drawing>
+                  <wp:anchor distT="0" distB="0" distL="114300" distR="114300" simplePos="0" relativeHeight="251659264" behindDoc="1" locked="0" layoutInCell="1" allowOverlap="1">
+                    <wp:simplePos x="0" y="0"/>
+                    <wp:positionH relativeFrom="margin">
+                      <wp:align>center</wp:align>
+                    </wp:positionH>
+                    <mc:AlternateContent>
+                      <mc:Choice Requires="wp14">
+                        <wp:positionV relativeFrom="page">
+                          <wp14:pctPosVOffset>4500</wp14:pctPosVOffset>
+                        </wp:positionV>
+                      </mc:Choice>
+                      <mc:Fallback>
+                        <wp:positionV relativeFrom="page">
+                          <wp:posOffset>480695</wp:posOffset>
+                        </wp:positionV>
+                      </mc:Fallback>
+                    </mc:AlternateContent>
+                    <wp:extent cx="6858000" cy="7068185"/>
+                    <wp:effectExtent l="0" t="0" r="0" b="0"/>
+                    <wp:wrapNone/>
+                    <wp:docPr id="125" name="Groupe 125"/>
+                    <wp:cNvGraphicFramePr>
+                      <a:graphicFrameLocks xmlns:a="http://schemas.openxmlformats.org/drawingml/2006/main" noChangeAspect="1"/>
+                    </wp:cNvGraphicFramePr>
+                    <a:graphic xmlns:a="http://schemas.openxmlformats.org/drawingml/2006/main">
+                      <a:graphicData uri="http://schemas.microsoft.com/office/word/2010/wordprocessingGroup">
+                        <wpg:wgp>
+                          <wpg:cNvGrpSpPr>
+                            <a:grpSpLocks noChangeAspect="1"/>
+                          </wpg:cNvGrpSpPr>
+                          <wpg:grpSpPr>
+                            <a:xfrm>
+                              <a:off x="0" y="0"/>
+                              <a:ext cx="6858000" cy="7068312"/>
+                              <a:chOff x="0" y="0"/>
+                              <a:chExt cx="5561330" cy="5404485"/>
+                            </a:xfrm>
+                          </wpg:grpSpPr>
                           <wps:wsp>
-                            <wps:cNvPr id="61" name="Zone de texte 61"/>
-                            <wps:cNvSpPr txBox="1"/>
-                            <wps:spPr>
+                            <wps:cNvPr id="126" name="Forme libre 10"/>
+                            <wps:cNvSpPr>
+                              <a:spLocks/>
+                            </wps:cNvSpPr>
+                            <wps:spPr bwMode="auto">
                               <a:xfrm>
-                                <a:off x="9518" y="4838700"/>
-                                <a:ext cx="6843395" cy="3789752"/>
+                                <a:off x="0" y="0"/>
+                                <a:ext cx="5557520" cy="5404485"/>
                               </a:xfrm>
-                              <a:prstGeom prst="rect">
+                              <a:custGeom>
                                 <a:avLst/>
-                              </a:prstGeom>
-                              <a:noFill/>
-                              <a:ln w="6350">
+                                <a:gdLst>
+                                  <a:gd name="T0" fmla="*/ 0 w 720"/>
+                                  <a:gd name="T1" fmla="*/ 0 h 700"/>
+                                  <a:gd name="T2" fmla="*/ 0 w 720"/>
+                                  <a:gd name="T3" fmla="*/ 644 h 700"/>
+                                  <a:gd name="T4" fmla="*/ 113 w 720"/>
+                                  <a:gd name="T5" fmla="*/ 665 h 700"/>
+                                  <a:gd name="T6" fmla="*/ 720 w 720"/>
+                                  <a:gd name="T7" fmla="*/ 644 h 700"/>
+                                  <a:gd name="T8" fmla="*/ 720 w 720"/>
+                                  <a:gd name="T9" fmla="*/ 617 h 700"/>
+                                  <a:gd name="T10" fmla="*/ 720 w 720"/>
+                                  <a:gd name="T11" fmla="*/ 0 h 700"/>
+                                  <a:gd name="T12" fmla="*/ 0 w 720"/>
+                                  <a:gd name="T13" fmla="*/ 0 h 700"/>
+                                </a:gdLst>
+                                <a:ahLst/>
+                                <a:cxnLst>
+                                  <a:cxn ang="0">
+                                    <a:pos x="T0" y="T1"/>
+                                  </a:cxn>
+                                  <a:cxn ang="0">
+                                    <a:pos x="T2" y="T3"/>
+                                  </a:cxn>
+                                  <a:cxn ang="0">
+                                    <a:pos x="T4" y="T5"/>
+                                  </a:cxn>
+                                  <a:cxn ang="0">
+                                    <a:pos x="T6" y="T7"/>
+                                  </a:cxn>
+                                  <a:cxn ang="0">
+                                    <a:pos x="T8" y="T9"/>
+                                  </a:cxn>
+                                  <a:cxn ang="0">
+                                    <a:pos x="T10" y="T11"/>
+                                  </a:cxn>
+                                  <a:cxn ang="0">
+                                    <a:pos x="T12" y="T13"/>
+                                  </a:cxn>
+                                </a:cxnLst>
+                                <a:rect l="0" t="0" r="r" b="b"/>
+                                <a:pathLst>
+                                  <a:path w="720" h="700">
+                                    <a:moveTo>
+                                      <a:pt x="0" y="0"/>
+                                    </a:moveTo>
+                                    <a:cubicBezTo>
+                                      <a:pt x="0" y="644"/>
+                                      <a:pt x="0" y="644"/>
+                                      <a:pt x="0" y="644"/>
+                                    </a:cubicBezTo>
+                                    <a:cubicBezTo>
+                                      <a:pt x="23" y="650"/>
+                                      <a:pt x="62" y="658"/>
+                                      <a:pt x="113" y="665"/>
+                                    </a:cubicBezTo>
+                                    <a:cubicBezTo>
+                                      <a:pt x="250" y="685"/>
+                                      <a:pt x="476" y="700"/>
+                                      <a:pt x="720" y="644"/>
+                                    </a:cubicBezTo>
+                                    <a:cubicBezTo>
+                                      <a:pt x="720" y="617"/>
+                                      <a:pt x="720" y="617"/>
+                                      <a:pt x="720" y="617"/>
+                                    </a:cubicBezTo>
+                                    <a:cubicBezTo>
+                                      <a:pt x="720" y="0"/>
+                                      <a:pt x="720" y="0"/>
+                                      <a:pt x="720" y="0"/>
+                                    </a:cubicBezTo>
+                                    <a:cubicBezTo>
+                                      <a:pt x="0" y="0"/>
+                                      <a:pt x="0" y="0"/>
+                                      <a:pt x="0" y="0"/>
+                                    </a:cubicBezTo>
+                                  </a:path>
+                                </a:pathLst>
+                              </a:custGeom>
+                              <a:ln>
                                 <a:noFill/>
                               </a:ln>
-                              <a:effectLst/>
                             </wps:spPr>
                             <wps:style>
                               <a:lnRef idx="0">
-                                <a:schemeClr val="accent1"/>
+                                <a:scrgbClr r="0" g="0" b="0"/>
                               </a:lnRef>
-                              <a:fillRef idx="0">
-                                <a:schemeClr val="accent1"/>
+                              <a:fillRef idx="1003">
+                                <a:schemeClr val="dk2"/>
                               </a:fillRef>
                               <a:effectRef idx="0">
-                                <a:schemeClr val="accent1"/>
+                                <a:scrgbClr r="0" g="0" b="0"/>
                               </a:effectRef>
-                              <a:fontRef idx="minor">
-                                <a:schemeClr val="dk1"/>
-                              </a:fontRef>
+                              <a:fontRef idx="major"/>
                             </wps:style>
                             <wps:txbx>
                               <w:txbxContent>
-                                <w:sdt>
-                                  <w:sdtPr>
+                                <w:p>
+                                  <w:pPr>
                                     <w:rPr>
-                                      <w:rFonts w:asciiTheme="majorHAnsi" w:eastAsiaTheme="majorEastAsia" w:hAnsiTheme="majorHAnsi" w:cstheme="majorBidi"/>
-                                      <w:caps/>
                                       <w:color w:val="FFFFFF" w:themeColor="background1"/>
-                                      <w:sz w:val="64"/>
-                                      <w:szCs w:val="64"/>
+                                      <w:sz w:val="96"/>
+                                      <w:szCs w:val="96"/>
                                     </w:rPr>
-                                    <w:alias w:val="Titre"/>
-                                    <w:tag w:val=""/>
-                                    <w:id w:val="1841046763"/>
-                                    <w:dataBinding w:prefixMappings="xmlns:ns0='http://purl.org/dc/elements/1.1/' xmlns:ns1='http://schemas.openxmlformats.org/package/2006/metadata/core-properties' " w:xpath="/ns1:coreProperties[1]/ns0:title[1]" w:storeItemID="{6C3C8BC8-F283-45AE-878A-BAB7291924A1}"/>
-                                    <w:text/>
-                                  </w:sdtPr>
-                                  <w:sdtContent>
-                                    <w:p>
-                                      <w:pPr>
-                                        <w:pStyle w:val="Sansinterligne"/>
-                                        <w:rPr>
-                                          <w:rFonts w:asciiTheme="majorHAnsi" w:eastAsiaTheme="majorEastAsia" w:hAnsiTheme="majorHAnsi" w:cstheme="majorBidi"/>
-                                          <w:caps/>
-                                          <w:color w:val="FFFFFF" w:themeColor="background1"/>
-                                          <w:sz w:val="64"/>
-                                          <w:szCs w:val="64"/>
-                                        </w:rPr>
-                                      </w:pPr>
+                                  </w:pPr>
+                                  <w:sdt>
+                                    <w:sdtPr>
+                                      <w:rPr>
+                                        <w:color w:val="FFFFFF" w:themeColor="background1"/>
+                                        <w:sz w:val="96"/>
+                                        <w:szCs w:val="96"/>
+                                      </w:rPr>
+                                      <w:alias w:val="Titre"/>
+                                      <w:tag w:val=""/>
+                                      <w:id w:val="-554696155"/>
+                                      <w:dataBinding w:prefixMappings="xmlns:ns0='http://purl.org/dc/elements/1.1/' xmlns:ns1='http://schemas.openxmlformats.org/package/2006/metadata/core-properties' " w:xpath="/ns1:coreProperties[1]/ns0:title[1]" w:storeItemID="{6C3C8BC8-F283-45AE-878A-BAB7291924A1}"/>
+                                      <w:text/>
+                                    </w:sdtPr>
+                                    <w:sdtContent>
                                       <w:r>
                                         <w:rPr>
-                                          <w:rFonts w:asciiTheme="majorHAnsi" w:eastAsiaTheme="majorEastAsia" w:hAnsiTheme="majorHAnsi" w:cstheme="majorBidi"/>
-                                          <w:caps/>
                                           <w:color w:val="FFFFFF" w:themeColor="background1"/>
-                                          <w:sz w:val="64"/>
-                                          <w:szCs w:val="64"/>
+                                          <w:sz w:val="96"/>
+                                          <w:szCs w:val="96"/>
                                         </w:rPr>
-                                        <w:t>Cahier des charges</w:t>
+                                        <w:t>Cahier des charges UTILISATEURS</w:t>
                                       </w:r>
-                                      <w:r>
-                                        <w:rPr>
-                                          <w:rFonts w:asciiTheme="majorHAnsi" w:eastAsiaTheme="majorEastAsia" w:hAnsiTheme="majorHAnsi" w:cstheme="majorBidi"/>
-                                          <w:caps/>
-                                          <w:color w:val="FFFFFF" w:themeColor="background1"/>
-                                          <w:sz w:val="64"/>
-                                          <w:szCs w:val="64"/>
-                                        </w:rPr>
-                                        <w:t xml:space="preserve"> UTILISATEURS</w:t>
-                                      </w:r>
-                                    </w:p>
-                                  </w:sdtContent>
-                                </w:sdt>
-                                <w:sdt>
-                                  <w:sdtPr>
-                                    <w:rPr>
-                                      <w:color w:val="4472C4" w:themeColor="accent1"/>
-                                      <w:sz w:val="36"/>
-                                      <w:szCs w:val="36"/>
-                                    </w:rPr>
-                                    <w:alias w:val="Sous-titre"/>
-                                    <w:tag w:val=""/>
-                                    <w:id w:val="-1686441493"/>
-                                    <w:dataBinding w:prefixMappings="xmlns:ns0='http://purl.org/dc/elements/1.1/' xmlns:ns1='http://schemas.openxmlformats.org/package/2006/metadata/core-properties' " w:xpath="/ns1:coreProperties[1]/ns0:subject[1]" w:storeItemID="{6C3C8BC8-F283-45AE-878A-BAB7291924A1}"/>
-                                    <w:text/>
-                                  </w:sdtPr>
-                                  <w:sdtContent>
-                                    <w:p>
-                                      <w:pPr>
-                                        <w:pStyle w:val="Sansinterligne"/>
-                                        <w:spacing w:before="120"/>
-                                        <w:rPr>
-                                          <w:color w:val="4472C4" w:themeColor="accent1"/>
-                                          <w:sz w:val="36"/>
-                                          <w:szCs w:val="36"/>
-                                        </w:rPr>
-                                      </w:pPr>
-                                      <w:r>
-                                        <w:rPr>
-                                          <w:color w:val="4472C4" w:themeColor="accent1"/>
-                                          <w:sz w:val="36"/>
-                                          <w:szCs w:val="36"/>
-                                        </w:rPr>
-                                        <w:t>L3 MIASHS Informatique</w:t>
-                                      </w:r>
-                                      <w:r>
-                                        <w:rPr>
-                                          <w:color w:val="4472C4" w:themeColor="accent1"/>
-                                          <w:sz w:val="36"/>
-                                          <w:szCs w:val="36"/>
-                                        </w:rPr>
-                                        <w:t xml:space="preserve"> 2017 - 2018</w:t>
-                                      </w:r>
-                                    </w:p>
-                                  </w:sdtContent>
-                                </w:sdt>
+                                    </w:sdtContent>
+                                  </w:sdt>
+                                </w:p>
                               </w:txbxContent>
                             </wps:txbx>
-                            <wps:bodyPr rot="0" spcFirstLastPara="0" vertOverflow="overflow" horzOverflow="overflow" vert="horz" wrap="square" lIns="685800" tIns="0" rIns="914400" bIns="0" numCol="1" spcCol="0" rtlCol="0" fromWordArt="0" anchor="b" anchorCtr="0" forceAA="0" compatLnSpc="1">
-                              <a:prstTxWarp prst="textNoShape">
+                            <wps:bodyPr rot="0" vert="horz" wrap="square" lIns="914400" tIns="1097280" rIns="1097280" bIns="1097280" anchor="b" anchorCtr="0" upright="1">
+                              <a:noAutofit/>
+                            </wps:bodyPr>
+                          </wps:wsp>
+                          <wps:wsp>
+                            <wps:cNvPr id="127" name="Forme libre 11"/>
+                            <wps:cNvSpPr>
+                              <a:spLocks/>
+                            </wps:cNvSpPr>
+                            <wps:spPr bwMode="auto">
+                              <a:xfrm>
+                                <a:off x="876300" y="4769783"/>
+                                <a:ext cx="4685030" cy="509905"/>
+                              </a:xfrm>
+                              <a:custGeom>
                                 <a:avLst/>
-                              </a:prstTxWarp>
+                                <a:gdLst>
+                                  <a:gd name="T0" fmla="*/ 607 w 607"/>
+                                  <a:gd name="T1" fmla="*/ 0 h 66"/>
+                                  <a:gd name="T2" fmla="*/ 176 w 607"/>
+                                  <a:gd name="T3" fmla="*/ 57 h 66"/>
+                                  <a:gd name="T4" fmla="*/ 0 w 607"/>
+                                  <a:gd name="T5" fmla="*/ 48 h 66"/>
+                                  <a:gd name="T6" fmla="*/ 251 w 607"/>
+                                  <a:gd name="T7" fmla="*/ 66 h 66"/>
+                                  <a:gd name="T8" fmla="*/ 607 w 607"/>
+                                  <a:gd name="T9" fmla="*/ 27 h 66"/>
+                                  <a:gd name="T10" fmla="*/ 607 w 607"/>
+                                  <a:gd name="T11" fmla="*/ 0 h 66"/>
+                                </a:gdLst>
+                                <a:ahLst/>
+                                <a:cxnLst>
+                                  <a:cxn ang="0">
+                                    <a:pos x="T0" y="T1"/>
+                                  </a:cxn>
+                                  <a:cxn ang="0">
+                                    <a:pos x="T2" y="T3"/>
+                                  </a:cxn>
+                                  <a:cxn ang="0">
+                                    <a:pos x="T4" y="T5"/>
+                                  </a:cxn>
+                                  <a:cxn ang="0">
+                                    <a:pos x="T6" y="T7"/>
+                                  </a:cxn>
+                                  <a:cxn ang="0">
+                                    <a:pos x="T8" y="T9"/>
+                                  </a:cxn>
+                                  <a:cxn ang="0">
+                                    <a:pos x="T10" y="T11"/>
+                                  </a:cxn>
+                                </a:cxnLst>
+                                <a:rect l="0" t="0" r="r" b="b"/>
+                                <a:pathLst>
+                                  <a:path w="607" h="66">
+                                    <a:moveTo>
+                                      <a:pt x="607" y="0"/>
+                                    </a:moveTo>
+                                    <a:cubicBezTo>
+                                      <a:pt x="450" y="44"/>
+                                      <a:pt x="300" y="57"/>
+                                      <a:pt x="176" y="57"/>
+                                    </a:cubicBezTo>
+                                    <a:cubicBezTo>
+                                      <a:pt x="109" y="57"/>
+                                      <a:pt x="49" y="53"/>
+                                      <a:pt x="0" y="48"/>
+                                    </a:cubicBezTo>
+                                    <a:cubicBezTo>
+                                      <a:pt x="66" y="58"/>
+                                      <a:pt x="152" y="66"/>
+                                      <a:pt x="251" y="66"/>
+                                    </a:cubicBezTo>
+                                    <a:cubicBezTo>
+                                      <a:pt x="358" y="66"/>
+                                      <a:pt x="480" y="56"/>
+                                      <a:pt x="607" y="27"/>
+                                    </a:cubicBezTo>
+                                    <a:cubicBezTo>
+                                      <a:pt x="607" y="0"/>
+                                      <a:pt x="607" y="0"/>
+                                      <a:pt x="607" y="0"/>
+                                    </a:cubicBezTo>
+                                  </a:path>
+                                </a:pathLst>
+                              </a:custGeom>
+                              <a:solidFill>
+                                <a:schemeClr val="bg1">
+                                  <a:alpha val="30000"/>
+                                </a:schemeClr>
+                              </a:solidFill>
+                              <a:ln>
+                                <a:noFill/>
+                              </a:ln>
+                              <a:extLst>
+                                <a:ext uri="{91240B29-F687-4F45-9708-019B960494DF}">
+                                  <a14:hiddenLine xmlns:a14="http://schemas.microsoft.com/office/drawing/2010/main" w="9525">
+                                    <a:solidFill>
+                                      <a:srgbClr val="000000"/>
+                                    </a:solidFill>
+                                    <a:round/>
+                                    <a:headEnd/>
+                                    <a:tailEnd/>
+                                  </a14:hiddenLine>
+                                </a:ext>
+                              </a:extLst>
+                            </wps:spPr>
+                            <wps:bodyPr rot="0" vert="horz" wrap="square" lIns="91440" tIns="45720" rIns="91440" bIns="45720" anchor="b" anchorCtr="0" upright="1">
                               <a:noAutofit/>
                             </wps:bodyPr>
                           </wps:wsp>
                         </wpg:wgp>
                       </a:graphicData>
                     </a:graphic>
-                    <wp14:sizeRelH relativeFrom="page">
-                      <wp14:pctWidth>88200</wp14:pctWidth>
+                    <wp14:sizeRelH relativeFrom="margin">
+                      <wp14:pctWidth>115400</wp14:pctWidth>
                     </wp14:sizeRelH>
                     <wp14:sizeRelV relativeFrom="page">
-                      <wp14:pctHeight>90900</wp14:pctHeight>
+                      <wp14:pctHeight>67000</wp14:pctHeight>
                     </wp14:sizeRelV>
                   </wp:anchor>
                 </w:drawing>
               </mc:Choice>
               <mc:Fallback>
                 <w:pict>
-                  <v:group id="Groupe 48" o:spid="_x0000_s1026" style="position:absolute;left:0;text-align:left;margin-left:0;margin-top:0;width:540pt;height:10in;z-index:-251657216;mso-width-percent:882;mso-height-percent:909;mso-position-horizontal:center;mso-position-horizontal-relative:page;mso-position-vertical:center;mso-position-vertical-relative:page;mso-width-percent:882;mso-height-percent:909" coordsize="68580,91440" o:gfxdata="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">
-                    <v:group id="Groupe 49" o:spid="_x0000_s1027" style="position:absolute;width:68580;height:91440" coordsize="68580,91440" o:gfxdata="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">
-                      <v:rect id="Rectangle 54" o:spid="_x0000_s1028" style="position:absolute;width:68580;height:91440;visibility:visible;mso-wrap-style:square;v-text-anchor:top" o:gfxdata="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" fillcolor="#485870 [3122]" stroked="f" strokeweight="1pt">
-                        <v:fill color2="#3d4b5f [2882]" angle="348" colors="0 #88acbb;6554f #88acbb" focus="100%" type="gradient"/>
-                        <v:textbox inset="54pt,54pt,1in,5in">
-                          <w:txbxContent>
-                            <w:p>
-                              <w:pPr>
-                                <w:pStyle w:val="Sansinterligne"/>
+                  <v:group id="Groupe 125" o:spid="_x0000_s1027" style="position:absolute;margin-left:0;margin-top:0;width:540pt;height:556.55pt;z-index:-251657216;mso-width-percent:1154;mso-height-percent:670;mso-top-percent:45;mso-position-horizontal:center;mso-position-horizontal-relative:margin;mso-position-vertical-relative:page;mso-width-percent:1154;mso-height-percent:670;mso-top-percent:45;mso-width-relative:margin" coordsize="55613,54044" o:gfxdata="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">
+                    <o:lock v:ext="edit" aspectratio="t"/>
+                    <v:shape id="Forme libre 10" o:spid="_x0000_s1028" style="position:absolute;width:55575;height:54044;visibility:visible;mso-wrap-style:square;v-text-anchor:bottom" coordsize="720,700" o:spt="100" o:gfxdata="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" adj="-11796480,,5400" path="m,c,644,,644,,644v23,6,62,14,113,21c250,685,476,700,720,644v,-27,,-27,,-27c720,,720,,720,,,,,,,e" fillcolor="#4d5f78 [2994]" stroked="f">
+                      <v:fill color2="#2a3442 [2018]" rotate="t" colors="0 #5d6d85;.5 #485972;1 #334258" focus="100%" type="gradient">
+                        <o:fill v:ext="view" type="gradientUnscaled"/>
+                      </v:fill>
+                      <v:stroke joinstyle="miter"/>
+                      <v:formulas/>
+                      <v:path arrowok="t" o:connecttype="custom" o:connectlocs="0,0;0,4972126;872222,5134261;5557520,4972126;5557520,4763667;5557520,0;0,0" o:connectangles="0,0,0,0,0,0,0" textboxrect="0,0,720,700"/>
+                      <v:textbox inset="1in,86.4pt,86.4pt,86.4pt">
+                        <w:txbxContent>
+                          <w:p>
+                            <w:pPr>
+                              <w:rPr>
+                                <w:color w:val="FFFFFF" w:themeColor="background1"/>
+                                <w:sz w:val="96"/>
+                                <w:szCs w:val="96"/>
+                              </w:rPr>
+                            </w:pPr>
+                            <w:sdt>
+                              <w:sdtPr>
                                 <w:rPr>
                                   <w:color w:val="FFFFFF" w:themeColor="background1"/>
-                                  <w:sz w:val="48"/>
-                                  <w:szCs w:val="48"/>
+                                  <w:sz w:val="96"/>
+                                  <w:szCs w:val="96"/>
                                 </w:rPr>
-                              </w:pPr>
-                              <w:r>
-                                <w:rPr>
-                                  <w:color w:val="FFFFFF" w:themeColor="background1"/>
-                                  <w:sz w:val="48"/>
-                                  <w:szCs w:val="48"/>
-                                </w:rPr>
-                                <w:t>Suivi des déchets organiques</w:t>
-                              </w:r>
-                            </w:p>
-                            <w:p>
-                              <w:pPr>
-                                <w:pStyle w:val="Sansinterligne"/>
-                                <w:rPr>
-                                  <w:color w:val="FFFFFF" w:themeColor="background1"/>
-                                  <w:sz w:val="48"/>
-                                  <w:szCs w:val="48"/>
-                                </w:rPr>
-                              </w:pPr>
-                              <w:r>
-                                <w:rPr>
-                                  <w:color w:val="FFFFFF" w:themeColor="background1"/>
-                                  <w:sz w:val="48"/>
-                                  <w:szCs w:val="48"/>
-                                </w:rPr>
-                                <w:t>Pr</w:t>
-                              </w:r>
-                              <w:bookmarkStart w:id="1" w:name="_GoBack"/>
-                              <w:bookmarkEnd w:id="1"/>
-                              <w:r>
-                                <w:rPr>
-                                  <w:color w:val="FFFFFF" w:themeColor="background1"/>
-                                  <w:sz w:val="48"/>
-                                  <w:szCs w:val="48"/>
-                                </w:rPr>
-                                <w:t>ojet Tutoré</w:t>
-                              </w:r>
-                            </w:p>
-                          </w:txbxContent>
-                        </v:textbox>
-                      </v:rect>
-                      <v:group id="Groupe 2" o:spid="_x0000_s1029" style="position:absolute;left:25241;width:43291;height:44910" coordsize="43291,44910" o:gfxdata="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">
-                        <v:shape id="Forme libre 56" o:spid="_x0000_s1030" style="position:absolute;left:15017;width:28274;height:28352;visibility:visible;mso-wrap-style:square;v-text-anchor:top" coordsize="1781,1786" o:gfxdata="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" path="m4,1786l,1782,1776,r5,5l4,1786xe" filled="f" stroked="f">
-                          <v:path arrowok="t" o:connecttype="custom" o:connectlocs="6350,2835275;0,2828925;2819400,0;2827338,7938;6350,2835275" o:connectangles="0,0,0,0,0"/>
-                        </v:shape>
-                        <v:shape id="Forme libre 57" o:spid="_x0000_s1031" style="position:absolute;left:7826;top:2270;width:35465;height:35464;visibility:visible;mso-wrap-style:square;v-text-anchor:top" coordsize="2234,2234" o:gfxdata="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" path="m5,2234l,2229,2229,r5,5l5,2234xe" filled="f" stroked="f">
-                          <v:path arrowok="t" o:connecttype="custom" o:connectlocs="7938,3546475;0,3538538;3538538,0;3546475,7938;7938,3546475" o:connectangles="0,0,0,0,0"/>
-                        </v:shape>
-                        <v:shape id="Forme libre 58" o:spid="_x0000_s1032" style="position:absolute;left:8413;top:1095;width:34878;height:34877;visibility:visible;mso-wrap-style:square;v-text-anchor:top" coordsize="2197,2197" o:gfxdata="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" path="m9,2197l,2193,2188,r9,10l9,2197xe" filled="f" stroked="f">
-                          <v:path arrowok="t" o:connecttype="custom" o:connectlocs="14288,3487738;0,3481388;3473450,0;3487738,15875;14288,3487738" o:connectangles="0,0,0,0,0"/>
-                        </v:shape>
-                        <v:shape id="Forme libre 59" o:spid="_x0000_s1033" style="position:absolute;left:12160;top:4984;width:31131;height:31211;visibility:visible;mso-wrap-style:square;v-text-anchor:top" coordsize="1961,1966" o:gfxdata="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" path="m9,1966l,1957,1952,r9,9l9,1966xe" filled="f" stroked="f">
-                          <v:path arrowok="t" o:connecttype="custom" o:connectlocs="14288,3121025;0,3106738;3098800,0;3113088,14288;14288,3121025" o:connectangles="0,0,0,0,0"/>
-                        </v:shape>
-                        <v:shape id="Forme libre 60" o:spid="_x0000_s1034" style="position:absolute;top:1539;width:43291;height:43371;visibility:visible;mso-wrap-style:square;v-text-anchor:top" coordsize="2727,2732" o:gfxdata="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" path="m,2732r,-4l2722,r5,5l,2732xe" filled="f" stroked="f">
-                          <v:path arrowok="t" o:connecttype="custom" o:connectlocs="0,4337050;0,4330700;4321175,0;4329113,7938;0,4337050" o:connectangles="0,0,0,0,0"/>
-                        </v:shape>
-                      </v:group>
-                    </v:group>
-                    <v:shapetype id="_x0000_t202" coordsize="21600,21600" o:spt="202" path="m,l,21600r21600,l21600,xe">
-                      <v:stroke joinstyle="miter"/>
-                      <v:path gradientshapeok="t" o:connecttype="rect"/>
-                    </v:shapetype>
-                    <v:shape id="Zone de texte 61" o:spid="_x0000_s1035" type="#_x0000_t202" style="position:absolute;left:95;top:48387;width:68434;height:37897;visibility:visible;mso-wrap-style:square;v-text-anchor:bottom" o:gfxdata="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" filled="f" stroked="f" strokeweight=".5pt">
-                      <v:textbox inset="54pt,0,1in,0">
-                        <w:txbxContent>
-                          <w:sdt>
-                            <w:sdtPr>
-                              <w:rPr>
-                                <w:rFonts w:asciiTheme="majorHAnsi" w:eastAsiaTheme="majorEastAsia" w:hAnsiTheme="majorHAnsi" w:cstheme="majorBidi"/>
-                                <w:caps/>
-                                <w:color w:val="FFFFFF" w:themeColor="background1"/>
-                                <w:sz w:val="64"/>
-                                <w:szCs w:val="64"/>
-                              </w:rPr>
-                              <w:alias w:val="Titre"/>
-                              <w:tag w:val=""/>
-                              <w:id w:val="1841046763"/>
-                              <w:dataBinding w:prefixMappings="xmlns:ns0='http://purl.org/dc/elements/1.1/' xmlns:ns1='http://schemas.openxmlformats.org/package/2006/metadata/core-properties' " w:xpath="/ns1:coreProperties[1]/ns0:title[1]" w:storeItemID="{6C3C8BC8-F283-45AE-878A-BAB7291924A1}"/>
-                              <w:text/>
-                            </w:sdtPr>
-                            <w:sdtContent>
-                              <w:p>
-                                <w:pPr>
-                                  <w:pStyle w:val="Sansinterligne"/>
-                                  <w:rPr>
-                                    <w:rFonts w:asciiTheme="majorHAnsi" w:eastAsiaTheme="majorEastAsia" w:hAnsiTheme="majorHAnsi" w:cstheme="majorBidi"/>
-                                    <w:caps/>
-                                    <w:color w:val="FFFFFF" w:themeColor="background1"/>
-                                    <w:sz w:val="64"/>
-                                    <w:szCs w:val="64"/>
-                                  </w:rPr>
-                                </w:pPr>
+                                <w:alias w:val="Titre"/>
+                                <w:tag w:val=""/>
+                                <w:id w:val="-554696155"/>
+                                <w:dataBinding w:prefixMappings="xmlns:ns0='http://purl.org/dc/elements/1.1/' xmlns:ns1='http://schemas.openxmlformats.org/package/2006/metadata/core-properties' " w:xpath="/ns1:coreProperties[1]/ns0:title[1]" w:storeItemID="{6C3C8BC8-F283-45AE-878A-BAB7291924A1}"/>
+                                <w:text/>
+                              </w:sdtPr>
+                              <w:sdtContent>
                                 <w:r>
                                   <w:rPr>
-                                    <w:rFonts w:asciiTheme="majorHAnsi" w:eastAsiaTheme="majorEastAsia" w:hAnsiTheme="majorHAnsi" w:cstheme="majorBidi"/>
-                                    <w:caps/>
                                     <w:color w:val="FFFFFF" w:themeColor="background1"/>
-                                    <w:sz w:val="64"/>
-                                    <w:szCs w:val="64"/>
+                                    <w:sz w:val="96"/>
+                                    <w:szCs w:val="96"/>
                                   </w:rPr>
-                                  <w:t>Cahier des charges</w:t>
+                                  <w:t>Cahier des charges UTILISATEURS</w:t>
                                 </w:r>
-                                <w:r>
-                                  <w:rPr>
-                                    <w:rFonts w:asciiTheme="majorHAnsi" w:eastAsiaTheme="majorEastAsia" w:hAnsiTheme="majorHAnsi" w:cstheme="majorBidi"/>
-                                    <w:caps/>
-                                    <w:color w:val="FFFFFF" w:themeColor="background1"/>
-                                    <w:sz w:val="64"/>
-                                    <w:szCs w:val="64"/>
-                                  </w:rPr>
-                                  <w:t xml:space="preserve"> UTILISATEURS</w:t>
-                                </w:r>
-                              </w:p>
-                            </w:sdtContent>
-                          </w:sdt>
-                          <w:sdt>
-                            <w:sdtPr>
-                              <w:rPr>
-                                <w:color w:val="4472C4" w:themeColor="accent1"/>
-                                <w:sz w:val="36"/>
-                                <w:szCs w:val="36"/>
-                              </w:rPr>
-                              <w:alias w:val="Sous-titre"/>
-                              <w:tag w:val=""/>
-                              <w:id w:val="-1686441493"/>
-                              <w:dataBinding w:prefixMappings="xmlns:ns0='http://purl.org/dc/elements/1.1/' xmlns:ns1='http://schemas.openxmlformats.org/package/2006/metadata/core-properties' " w:xpath="/ns1:coreProperties[1]/ns0:subject[1]" w:storeItemID="{6C3C8BC8-F283-45AE-878A-BAB7291924A1}"/>
-                              <w:text/>
-                            </w:sdtPr>
-                            <w:sdtContent>
-                              <w:p>
-                                <w:pPr>
-                                  <w:pStyle w:val="Sansinterligne"/>
-                                  <w:spacing w:before="120"/>
-                                  <w:rPr>
-                                    <w:color w:val="4472C4" w:themeColor="accent1"/>
-                                    <w:sz w:val="36"/>
-                                    <w:szCs w:val="36"/>
-                                  </w:rPr>
-                                </w:pPr>
-                                <w:r>
-                                  <w:rPr>
-                                    <w:color w:val="4472C4" w:themeColor="accent1"/>
-                                    <w:sz w:val="36"/>
-                                    <w:szCs w:val="36"/>
-                                  </w:rPr>
-                                  <w:t>L3 MIASHS Informatique</w:t>
-                                </w:r>
-                                <w:r>
-                                  <w:rPr>
-                                    <w:color w:val="4472C4" w:themeColor="accent1"/>
-                                    <w:sz w:val="36"/>
-                                    <w:szCs w:val="36"/>
-                                  </w:rPr>
-                                  <w:t xml:space="preserve"> 2017 - 2018</w:t>
-                                </w:r>
-                              </w:p>
-                            </w:sdtContent>
-                          </w:sdt>
+                              </w:sdtContent>
+                            </w:sdt>
+                          </w:p>
                         </w:txbxContent>
                       </v:textbox>
                     </v:shape>
-                    <w10:wrap anchorx="page" anchory="page"/>
+                    <v:shape id="Forme libre 11" o:spid="_x0000_s1029" style="position:absolute;left:8763;top:47697;width:46850;height:5099;visibility:visible;mso-wrap-style:square;v-text-anchor:bottom" coordsize="607,66" o:gfxdata="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" path="m607,c450,44,300,57,176,57,109,57,49,53,,48,66,58,152,66,251,66,358,66,480,56,607,27,607,,607,,607,e" fillcolor="white [3212]" stroked="f">
+                      <v:fill opacity="19789f"/>
+                      <v:path arrowok="t" o:connecttype="custom" o:connectlocs="4685030,0;1358427,440373;0,370840;1937302,509905;4685030,208598;4685030,0" o:connectangles="0,0,0,0,0,0"/>
+                    </v:shape>
+                    <w10:wrap anchorx="margin" anchory="page"/>
                   </v:group>
                 </w:pict>
               </mc:Fallback>
             </mc:AlternateContent>
           </w:r>
-        </w:p>
-        <w:p>
+          <w:r>
+            <w:rPr>
+              <w:noProof/>
+            </w:rPr>
+            <mc:AlternateContent>
+              <mc:Choice Requires="wps">
+                <w:drawing>
+                  <wp:anchor distT="0" distB="0" distL="114300" distR="114300" simplePos="0" relativeHeight="251661312" behindDoc="0" locked="0" layoutInCell="1" allowOverlap="1">
+                    <wp:simplePos x="0" y="0"/>
+                    <wp:positionH relativeFrom="page">
+                      <wp:align>center</wp:align>
+                    </wp:positionH>
+                    <mc:AlternateContent>
+                      <mc:Choice Requires="wp14">
+                        <wp:positionV relativeFrom="page">
+                          <wp14:pctPosVOffset>79000</wp14:pctPosVOffset>
+                        </wp:positionV>
+                      </mc:Choice>
+                      <mc:Fallback>
+                        <wp:positionV relativeFrom="page">
+                          <wp:posOffset>8446770</wp:posOffset>
+                        </wp:positionV>
+                      </mc:Fallback>
+                    </mc:AlternateContent>
+                    <wp:extent cx="5753100" cy="484632"/>
+                    <wp:effectExtent l="0" t="0" r="0" b="7620"/>
+                    <wp:wrapSquare wrapText="bothSides"/>
+                    <wp:docPr id="129" name="Zone de texte 129"/>
+                    <wp:cNvGraphicFramePr/>
+                    <a:graphic xmlns:a="http://schemas.openxmlformats.org/drawingml/2006/main">
+                      <a:graphicData uri="http://schemas.microsoft.com/office/word/2010/wordprocessingShape">
+                        <wps:wsp>
+                          <wps:cNvSpPr txBox="1"/>
+                          <wps:spPr>
+                            <a:xfrm>
+                              <a:off x="0" y="0"/>
+                              <a:ext cx="5753100" cy="484632"/>
+                            </a:xfrm>
+                            <a:prstGeom prst="rect">
+                              <a:avLst/>
+                            </a:prstGeom>
+                            <a:noFill/>
+                            <a:ln w="6350">
+                              <a:noFill/>
+                            </a:ln>
+                            <a:effectLst/>
+                          </wps:spPr>
+                          <wps:style>
+                            <a:lnRef idx="0">
+                              <a:schemeClr val="accent1"/>
+                            </a:lnRef>
+                            <a:fillRef idx="0">
+                              <a:schemeClr val="accent1"/>
+                            </a:fillRef>
+                            <a:effectRef idx="0">
+                              <a:schemeClr val="accent1"/>
+                            </a:effectRef>
+                            <a:fontRef idx="minor">
+                              <a:schemeClr val="dk1"/>
+                            </a:fontRef>
+                          </wps:style>
+                          <wps:txbx>
+                            <w:txbxContent>
+                              <w:sdt>
+                                <w:sdtPr>
+                                  <w:rPr>
+                                    <w:caps/>
+                                    <w:color w:val="4472C4" w:themeColor="accent1"/>
+                                    <w:sz w:val="28"/>
+                                    <w:szCs w:val="28"/>
+                                  </w:rPr>
+                                  <w:alias w:val="Sous-titre"/>
+                                  <w:tag w:val=""/>
+                                  <w:id w:val="-1452929454"/>
+                                  <w:dataBinding w:prefixMappings="xmlns:ns0='http://purl.org/dc/elements/1.1/' xmlns:ns1='http://schemas.openxmlformats.org/package/2006/metadata/core-properties' " w:xpath="/ns1:coreProperties[1]/ns0:subject[1]" w:storeItemID="{6C3C8BC8-F283-45AE-878A-BAB7291924A1}"/>
+                                  <w:text/>
+                                </w:sdtPr>
+                                <w:sdtContent>
+                                  <w:p>
+                                    <w:pPr>
+                                      <w:pStyle w:val="Sansinterligne"/>
+                                      <w:spacing w:before="40" w:after="40"/>
+                                      <w:jc w:val="center"/>
+                                      <w:rPr>
+                                        <w:caps/>
+                                        <w:color w:val="4472C4" w:themeColor="accent1"/>
+                                        <w:sz w:val="28"/>
+                                        <w:szCs w:val="28"/>
+                                      </w:rPr>
+                                    </w:pPr>
+                                    <w:r>
+                                      <w:rPr>
+                                        <w:caps/>
+                                        <w:color w:val="4472C4" w:themeColor="accent1"/>
+                                        <w:sz w:val="28"/>
+                                        <w:szCs w:val="28"/>
+                                      </w:rPr>
+                                      <w:t>L3 MIASHS Informatique 2017 - 2018</w:t>
+                                    </w:r>
+                                  </w:p>
+                                </w:sdtContent>
+                              </w:sdt>
+                              <w:sdt>
+                                <w:sdtPr>
+                                  <w:rPr>
+                                    <w:caps/>
+                                    <w:color w:val="5B9BD5" w:themeColor="accent5"/>
+                                    <w:sz w:val="24"/>
+                                    <w:szCs w:val="24"/>
+                                    <w:lang w:val="en-GB"/>
+                                  </w:rPr>
+                                  <w:alias w:val="Auteur"/>
+                                  <w:tag w:val=""/>
+                                  <w:id w:val="-954487662"/>
+                                  <w:dataBinding w:prefixMappings="xmlns:ns0='http://purl.org/dc/elements/1.1/' xmlns:ns1='http://schemas.openxmlformats.org/package/2006/metadata/core-properties' " w:xpath="/ns1:coreProperties[1]/ns0:creator[1]" w:storeItemID="{6C3C8BC8-F283-45AE-878A-BAB7291924A1}"/>
+                                  <w:text/>
+                                </w:sdtPr>
+                                <w:sdtContent>
+                                  <w:p>
+                                    <w:pPr>
+                                      <w:pStyle w:val="Sansinterligne"/>
+                                      <w:spacing w:before="40" w:after="40"/>
+                                      <w:jc w:val="center"/>
+                                      <w:rPr>
+                                        <w:caps/>
+                                        <w:color w:val="5B9BD5" w:themeColor="accent5"/>
+                                        <w:sz w:val="24"/>
+                                        <w:szCs w:val="24"/>
+                                        <w:lang w:val="en-GB"/>
+                                      </w:rPr>
+                                    </w:pPr>
+                                    <w:r>
+                                      <w:rPr>
+                                        <w:color w:val="5B9BD5" w:themeColor="accent5"/>
+                                        <w:sz w:val="24"/>
+                                        <w:szCs w:val="24"/>
+                                        <w:lang w:val="en-GB"/>
+                                      </w:rPr>
+                                      <w:t>Titouan BOUËTE-GIRAUD, Pascal FERRET, Ar</w:t>
+                                    </w:r>
+                                    <w:r>
+                                      <w:rPr>
+                                        <w:color w:val="5B9BD5" w:themeColor="accent5"/>
+                                        <w:sz w:val="24"/>
+                                        <w:szCs w:val="24"/>
+                                        <w:lang w:val="en-GB"/>
+                                      </w:rPr>
+                                      <w:t xml:space="preserve">naud LABESQUE, </w:t>
+                                    </w:r>
+                                    <w:proofErr w:type="spellStart"/>
+                                    <w:r>
+                                      <w:rPr>
+                                        <w:color w:val="5B9BD5" w:themeColor="accent5"/>
+                                        <w:sz w:val="24"/>
+                                        <w:szCs w:val="24"/>
+                                        <w:lang w:val="en-GB"/>
+                                      </w:rPr>
+                                      <w:t>Solen</w:t>
+                                    </w:r>
+                                    <w:proofErr w:type="spellEnd"/>
+                                    <w:r>
+                                      <w:rPr>
+                                        <w:color w:val="5B9BD5" w:themeColor="accent5"/>
+                                        <w:sz w:val="24"/>
+                                        <w:szCs w:val="24"/>
+                                        <w:lang w:val="en-GB"/>
+                                      </w:rPr>
+                                      <w:t xml:space="preserve"> PENSEL, Lino TRAN</w:t>
+                                    </w:r>
+                                  </w:p>
+                                </w:sdtContent>
+                              </w:sdt>
+                            </w:txbxContent>
+                          </wps:txbx>
+                          <wps:bodyPr rot="0" spcFirstLastPara="0" vertOverflow="overflow" horzOverflow="overflow" vert="horz" wrap="square" lIns="914400" tIns="0" rIns="1097280" bIns="0" numCol="1" spcCol="0" rtlCol="0" fromWordArt="0" anchor="t" anchorCtr="0" forceAA="0" compatLnSpc="1">
+                            <a:prstTxWarp prst="textNoShape">
+                              <a:avLst/>
+                            </a:prstTxWarp>
+                            <a:spAutoFit/>
+                          </wps:bodyPr>
+                        </wps:wsp>
+                      </a:graphicData>
+                    </a:graphic>
+                    <wp14:sizeRelH relativeFrom="margin">
+                      <wp14:pctWidth>115400</wp14:pctWidth>
+                    </wp14:sizeRelH>
+                    <wp14:sizeRelV relativeFrom="margin">
+                      <wp14:pctHeight>0</wp14:pctHeight>
+                    </wp14:sizeRelV>
+                  </wp:anchor>
+                </w:drawing>
+              </mc:Choice>
+              <mc:Fallback>
+                <w:pict>
+                  <v:shapetype id="_x0000_t202" coordsize="21600,21600" o:spt="202" path="m,l,21600r21600,l21600,xe">
+                    <v:stroke joinstyle="miter"/>
+                    <v:path gradientshapeok="t" o:connecttype="rect"/>
+                  </v:shapetype>
+                  <v:shape id="Zone de texte 129" o:spid="_x0000_s1030" type="#_x0000_t202" style="position:absolute;margin-left:0;margin-top:0;width:453pt;height:38.15pt;z-index:251661312;visibility:visible;mso-wrap-style:square;mso-width-percent:1154;mso-height-percent:0;mso-top-percent:790;mso-wrap-distance-left:9pt;mso-wrap-distance-top:0;mso-wrap-distance-right:9pt;mso-wrap-distance-bottom:0;mso-position-horizontal:center;mso-position-horizontal-relative:page;mso-position-vertical-relative:page;mso-width-percent:1154;mso-height-percent:0;mso-top-percent:790;mso-width-relative:margin;mso-height-relative:margin;v-text-anchor:top" o:gfxdata="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" filled="f" stroked="f" strokeweight=".5pt">
+                    <v:textbox style="mso-fit-shape-to-text:t" inset="1in,0,86.4pt,0">
+                      <w:txbxContent>
+                        <w:sdt>
+                          <w:sdtPr>
+                            <w:rPr>
+                              <w:caps/>
+                              <w:color w:val="4472C4" w:themeColor="accent1"/>
+                              <w:sz w:val="28"/>
+                              <w:szCs w:val="28"/>
+                            </w:rPr>
+                            <w:alias w:val="Sous-titre"/>
+                            <w:tag w:val=""/>
+                            <w:id w:val="-1452929454"/>
+                            <w:dataBinding w:prefixMappings="xmlns:ns0='http://purl.org/dc/elements/1.1/' xmlns:ns1='http://schemas.openxmlformats.org/package/2006/metadata/core-properties' " w:xpath="/ns1:coreProperties[1]/ns0:subject[1]" w:storeItemID="{6C3C8BC8-F283-45AE-878A-BAB7291924A1}"/>
+                            <w:text/>
+                          </w:sdtPr>
+                          <w:sdtContent>
+                            <w:p>
+                              <w:pPr>
+                                <w:pStyle w:val="Sansinterligne"/>
+                                <w:spacing w:before="40" w:after="40"/>
+                                <w:jc w:val="center"/>
+                                <w:rPr>
+                                  <w:caps/>
+                                  <w:color w:val="4472C4" w:themeColor="accent1"/>
+                                  <w:sz w:val="28"/>
+                                  <w:szCs w:val="28"/>
+                                </w:rPr>
+                              </w:pPr>
+                              <w:r>
+                                <w:rPr>
+                                  <w:caps/>
+                                  <w:color w:val="4472C4" w:themeColor="accent1"/>
+                                  <w:sz w:val="28"/>
+                                  <w:szCs w:val="28"/>
+                                </w:rPr>
+                                <w:t>L3 MIASHS Informatique 2017 - 2018</w:t>
+                              </w:r>
+                            </w:p>
+                          </w:sdtContent>
+                        </w:sdt>
+                        <w:sdt>
+                          <w:sdtPr>
+                            <w:rPr>
+                              <w:caps/>
+                              <w:color w:val="5B9BD5" w:themeColor="accent5"/>
+                              <w:sz w:val="24"/>
+                              <w:szCs w:val="24"/>
+                              <w:lang w:val="en-GB"/>
+                            </w:rPr>
+                            <w:alias w:val="Auteur"/>
+                            <w:tag w:val=""/>
+                            <w:id w:val="-954487662"/>
+                            <w:dataBinding w:prefixMappings="xmlns:ns0='http://purl.org/dc/elements/1.1/' xmlns:ns1='http://schemas.openxmlformats.org/package/2006/metadata/core-properties' " w:xpath="/ns1:coreProperties[1]/ns0:creator[1]" w:storeItemID="{6C3C8BC8-F283-45AE-878A-BAB7291924A1}"/>
+                            <w:text/>
+                          </w:sdtPr>
+                          <w:sdtContent>
+                            <w:p>
+                              <w:pPr>
+                                <w:pStyle w:val="Sansinterligne"/>
+                                <w:spacing w:before="40" w:after="40"/>
+                                <w:jc w:val="center"/>
+                                <w:rPr>
+                                  <w:caps/>
+                                  <w:color w:val="5B9BD5" w:themeColor="accent5"/>
+                                  <w:sz w:val="24"/>
+                                  <w:szCs w:val="24"/>
+                                  <w:lang w:val="en-GB"/>
+                                </w:rPr>
+                              </w:pPr>
+                              <w:r>
+                                <w:rPr>
+                                  <w:color w:val="5B9BD5" w:themeColor="accent5"/>
+                                  <w:sz w:val="24"/>
+                                  <w:szCs w:val="24"/>
+                                  <w:lang w:val="en-GB"/>
+                                </w:rPr>
+                                <w:t>Titouan BOUËTE-GIRAUD, Pascal FERRET, Ar</w:t>
+                              </w:r>
+                              <w:r>
+                                <w:rPr>
+                                  <w:color w:val="5B9BD5" w:themeColor="accent5"/>
+                                  <w:sz w:val="24"/>
+                                  <w:szCs w:val="24"/>
+                                  <w:lang w:val="en-GB"/>
+                                </w:rPr>
+                                <w:t xml:space="preserve">naud LABESQUE, </w:t>
+                              </w:r>
+                              <w:proofErr w:type="spellStart"/>
+                              <w:r>
+                                <w:rPr>
+                                  <w:color w:val="5B9BD5" w:themeColor="accent5"/>
+                                  <w:sz w:val="24"/>
+                                  <w:szCs w:val="24"/>
+                                  <w:lang w:val="en-GB"/>
+                                </w:rPr>
+                                <w:t>Solen</w:t>
+                              </w:r>
+                              <w:proofErr w:type="spellEnd"/>
+                              <w:r>
+                                <w:rPr>
+                                  <w:color w:val="5B9BD5" w:themeColor="accent5"/>
+                                  <w:sz w:val="24"/>
+                                  <w:szCs w:val="24"/>
+                                  <w:lang w:val="en-GB"/>
+                                </w:rPr>
+                                <w:t xml:space="preserve"> PENSEL, Lino TRAN</w:t>
+                              </w:r>
+                            </w:p>
+                          </w:sdtContent>
+                        </w:sdt>
+                      </w:txbxContent>
+                    </v:textbox>
+                    <w10:wrap type="square" anchorx="page" anchory="page"/>
+                  </v:shape>
+                </w:pict>
+              </mc:Fallback>
+            </mc:AlternateContent>
+          </w:r>
           <w:r>
             <w:br w:type="page"/>
           </w:r>
         </w:p>
+        <w:bookmarkStart w:id="0" w:name="_GoBack" w:displacedByCustomXml="next"/>
+        <w:bookmarkEnd w:id="0" w:displacedByCustomXml="next"/>
       </w:sdtContent>
     </w:sdt>
     <w:sdt>
@@ -1005,7 +937,7 @@
           <w:r>
             <w:fldChar w:fldCharType="separate"/>
           </w:r>
-          <w:hyperlink w:anchor="_Toc497827472" w:history="1">
+          <w:hyperlink w:anchor="_Toc497897564" w:history="1">
             <w:r>
               <w:rPr>
                 <w:rStyle w:val="Lienhypertexte"/>
@@ -1032,7 +964,7 @@
                 <w:noProof/>
                 <w:webHidden/>
               </w:rPr>
-              <w:instrText xml:space="preserve"> PAGEREF _Toc497827472 \h </w:instrText>
+              <w:instrText xml:space="preserve"> PAGEREF _Toc497897564 \h </w:instrText>
             </w:r>
             <w:r>
               <w:rPr>
@@ -1077,7 +1009,7 @@
               <w:lang w:eastAsia="fr-FR"/>
             </w:rPr>
           </w:pPr>
-          <w:hyperlink w:anchor="_Toc497827473" w:history="1">
+          <w:hyperlink w:anchor="_Toc497897565" w:history="1">
             <w:r>
               <w:rPr>
                 <w:rStyle w:val="Lienhypertexte"/>
@@ -1120,7 +1052,7 @@
                 <w:noProof/>
                 <w:webHidden/>
               </w:rPr>
-              <w:instrText xml:space="preserve"> PAGEREF _Toc497827473 \h </w:instrText>
+              <w:instrText xml:space="preserve"> PAGEREF _Toc497897565 \h </w:instrText>
             </w:r>
             <w:r>
               <w:rPr>
@@ -1165,7 +1097,7 @@
               <w:lang w:eastAsia="fr-FR"/>
             </w:rPr>
           </w:pPr>
-          <w:hyperlink w:anchor="_Toc497827474" w:history="1">
+          <w:hyperlink w:anchor="_Toc497897566" w:history="1">
             <w:r>
               <w:rPr>
                 <w:rStyle w:val="Lienhypertexte"/>
@@ -1208,7 +1140,7 @@
                 <w:noProof/>
                 <w:webHidden/>
               </w:rPr>
-              <w:instrText xml:space="preserve"> PAGEREF _Toc497827474 \h </w:instrText>
+              <w:instrText xml:space="preserve"> PAGEREF _Toc497897566 \h </w:instrText>
             </w:r>
             <w:r>
               <w:rPr>
@@ -1253,7 +1185,7 @@
               <w:lang w:eastAsia="fr-FR"/>
             </w:rPr>
           </w:pPr>
-          <w:hyperlink w:anchor="_Toc497827475" w:history="1">
+          <w:hyperlink w:anchor="_Toc497897567" w:history="1">
             <w:r>
               <w:rPr>
                 <w:rStyle w:val="Lienhypertexte"/>
@@ -1296,7 +1228,7 @@
                 <w:noProof/>
                 <w:webHidden/>
               </w:rPr>
-              <w:instrText xml:space="preserve"> PAGEREF _Toc497827475 \h </w:instrText>
+              <w:instrText xml:space="preserve"> PAGEREF _Toc497897567 \h </w:instrText>
             </w:r>
             <w:r>
               <w:rPr>
@@ -1341,7 +1273,7 @@
               <w:lang w:eastAsia="fr-FR"/>
             </w:rPr>
           </w:pPr>
-          <w:hyperlink w:anchor="_Toc497827476" w:history="1">
+          <w:hyperlink w:anchor="_Toc497897568" w:history="1">
             <w:r>
               <w:rPr>
                 <w:rStyle w:val="Lienhypertexte"/>
@@ -1384,7 +1316,7 @@
                 <w:noProof/>
                 <w:webHidden/>
               </w:rPr>
-              <w:instrText xml:space="preserve"> PAGEREF _Toc497827476 \h </w:instrText>
+              <w:instrText xml:space="preserve"> PAGEREF _Toc497897568 \h </w:instrText>
             </w:r>
             <w:r>
               <w:rPr>
@@ -1429,7 +1361,7 @@
               <w:lang w:eastAsia="fr-FR"/>
             </w:rPr>
           </w:pPr>
-          <w:hyperlink w:anchor="_Toc497827477" w:history="1">
+          <w:hyperlink w:anchor="_Toc497897569" w:history="1">
             <w:r>
               <w:rPr>
                 <w:rStyle w:val="Lienhypertexte"/>
@@ -1472,7 +1404,7 @@
                 <w:noProof/>
                 <w:webHidden/>
               </w:rPr>
-              <w:instrText xml:space="preserve"> PAGEREF _Toc497827477 \h </w:instrText>
+              <w:instrText xml:space="preserve"> PAGEREF _Toc497897569 \h </w:instrText>
             </w:r>
             <w:r>
               <w:rPr>
@@ -1517,7 +1449,7 @@
               <w:lang w:eastAsia="fr-FR"/>
             </w:rPr>
           </w:pPr>
-          <w:hyperlink w:anchor="_Toc497827478" w:history="1">
+          <w:hyperlink w:anchor="_Toc497897570" w:history="1">
             <w:r>
               <w:rPr>
                 <w:rStyle w:val="Lienhypertexte"/>
@@ -1560,7 +1492,7 @@
                 <w:noProof/>
                 <w:webHidden/>
               </w:rPr>
-              <w:instrText xml:space="preserve"> PAGEREF _Toc497827478 \h </w:instrText>
+              <w:instrText xml:space="preserve"> PAGEREF _Toc497897570 \h </w:instrText>
             </w:r>
             <w:r>
               <w:rPr>
@@ -1605,7 +1537,7 @@
               <w:lang w:eastAsia="fr-FR"/>
             </w:rPr>
           </w:pPr>
-          <w:hyperlink w:anchor="_Toc497827479" w:history="1">
+          <w:hyperlink w:anchor="_Toc497897571" w:history="1">
             <w:r>
               <w:rPr>
                 <w:rStyle w:val="Lienhypertexte"/>
@@ -1648,7 +1580,7 @@
                 <w:noProof/>
                 <w:webHidden/>
               </w:rPr>
-              <w:instrText xml:space="preserve"> PAGEREF _Toc497827479 \h </w:instrText>
+              <w:instrText xml:space="preserve"> PAGEREF _Toc497897571 \h </w:instrText>
             </w:r>
             <w:r>
               <w:rPr>
@@ -1693,7 +1625,7 @@
               <w:lang w:eastAsia="fr-FR"/>
             </w:rPr>
           </w:pPr>
-          <w:hyperlink w:anchor="_Toc497827480" w:history="1">
+          <w:hyperlink w:anchor="_Toc497897572" w:history="1">
             <w:r>
               <w:rPr>
                 <w:rStyle w:val="Lienhypertexte"/>
@@ -1736,7 +1668,7 @@
                 <w:noProof/>
                 <w:webHidden/>
               </w:rPr>
-              <w:instrText xml:space="preserve"> PAGEREF _Toc497827480 \h </w:instrText>
+              <w:instrText xml:space="preserve"> PAGEREF _Toc497897572 \h </w:instrText>
             </w:r>
             <w:r>
               <w:rPr>
@@ -1781,7 +1713,7 @@
               <w:lang w:eastAsia="fr-FR"/>
             </w:rPr>
           </w:pPr>
-          <w:hyperlink w:anchor="_Toc497827481" w:history="1">
+          <w:hyperlink w:anchor="_Toc497897573" w:history="1">
             <w:r>
               <w:rPr>
                 <w:rStyle w:val="Lienhypertexte"/>
@@ -1824,7 +1756,7 @@
                 <w:noProof/>
                 <w:webHidden/>
               </w:rPr>
-              <w:instrText xml:space="preserve"> PAGEREF _Toc497827481 \h </w:instrText>
+              <w:instrText xml:space="preserve"> PAGEREF _Toc497897573 \h </w:instrText>
             </w:r>
             <w:r>
               <w:rPr>
@@ -1869,7 +1801,7 @@
               <w:lang w:eastAsia="fr-FR"/>
             </w:rPr>
           </w:pPr>
-          <w:hyperlink w:anchor="_Toc497827482" w:history="1">
+          <w:hyperlink w:anchor="_Toc497897574" w:history="1">
             <w:r>
               <w:rPr>
                 <w:rStyle w:val="Lienhypertexte"/>
@@ -1912,7 +1844,7 @@
                 <w:noProof/>
                 <w:webHidden/>
               </w:rPr>
-              <w:instrText xml:space="preserve"> PAGEREF _Toc497827482 \h </w:instrText>
+              <w:instrText xml:space="preserve"> PAGEREF _Toc497897574 \h </w:instrText>
             </w:r>
             <w:r>
               <w:rPr>
@@ -1957,7 +1889,7 @@
               <w:lang w:eastAsia="fr-FR"/>
             </w:rPr>
           </w:pPr>
-          <w:hyperlink w:anchor="_Toc497827483" w:history="1">
+          <w:hyperlink w:anchor="_Toc497897575" w:history="1">
             <w:r>
               <w:rPr>
                 <w:rStyle w:val="Lienhypertexte"/>
@@ -2000,7 +1932,7 @@
                 <w:noProof/>
                 <w:webHidden/>
               </w:rPr>
-              <w:instrText xml:space="preserve"> PAGEREF _Toc497827483 \h </w:instrText>
+              <w:instrText xml:space="preserve"> PAGEREF _Toc497897575 \h </w:instrText>
             </w:r>
             <w:r>
               <w:rPr>
@@ -2045,7 +1977,7 @@
               <w:lang w:eastAsia="fr-FR"/>
             </w:rPr>
           </w:pPr>
-          <w:hyperlink w:anchor="_Toc497827484" w:history="1">
+          <w:hyperlink w:anchor="_Toc497897576" w:history="1">
             <w:r>
               <w:rPr>
                 <w:rStyle w:val="Lienhypertexte"/>
@@ -2088,7 +2020,7 @@
                 <w:noProof/>
                 <w:webHidden/>
               </w:rPr>
-              <w:instrText xml:space="preserve"> PAGEREF _Toc497827484 \h </w:instrText>
+              <w:instrText xml:space="preserve"> PAGEREF _Toc497897576 \h </w:instrText>
             </w:r>
             <w:r>
               <w:rPr>
@@ -2133,7 +2065,7 @@
               <w:lang w:eastAsia="fr-FR"/>
             </w:rPr>
           </w:pPr>
-          <w:hyperlink w:anchor="_Toc497827485" w:history="1">
+          <w:hyperlink w:anchor="_Toc497897577" w:history="1">
             <w:r>
               <w:rPr>
                 <w:rStyle w:val="Lienhypertexte"/>
@@ -2176,7 +2108,7 @@
                 <w:noProof/>
                 <w:webHidden/>
               </w:rPr>
-              <w:instrText xml:space="preserve"> PAGEREF _Toc497827485 \h </w:instrText>
+              <w:instrText xml:space="preserve"> PAGEREF _Toc497897577 \h </w:instrText>
             </w:r>
             <w:r>
               <w:rPr>
@@ -2196,7 +2128,7 @@
                 <w:noProof/>
                 <w:webHidden/>
               </w:rPr>
-              <w:t>6</w:t>
+              <w:t>7</w:t>
             </w:r>
             <w:r>
               <w:rPr>
@@ -2221,7 +2153,7 @@
               <w:lang w:eastAsia="fr-FR"/>
             </w:rPr>
           </w:pPr>
-          <w:hyperlink w:anchor="_Toc497827486" w:history="1">
+          <w:hyperlink w:anchor="_Toc497897578" w:history="1">
             <w:r>
               <w:rPr>
                 <w:rStyle w:val="Lienhypertexte"/>
@@ -2264,7 +2196,7 @@
                 <w:noProof/>
                 <w:webHidden/>
               </w:rPr>
-              <w:instrText xml:space="preserve"> PAGEREF _Toc497827486 \h </w:instrText>
+              <w:instrText xml:space="preserve"> PAGEREF _Toc497897578 \h </w:instrText>
             </w:r>
             <w:r>
               <w:rPr>
@@ -2284,7 +2216,7 @@
                 <w:noProof/>
                 <w:webHidden/>
               </w:rPr>
-              <w:t>6</w:t>
+              <w:t>7</w:t>
             </w:r>
             <w:r>
               <w:rPr>
@@ -2309,7 +2241,7 @@
               <w:lang w:eastAsia="fr-FR"/>
             </w:rPr>
           </w:pPr>
-          <w:hyperlink w:anchor="_Toc497827487" w:history="1">
+          <w:hyperlink w:anchor="_Toc497897579" w:history="1">
             <w:r>
               <w:rPr>
                 <w:rStyle w:val="Lienhypertexte"/>
@@ -2352,7 +2284,7 @@
                 <w:noProof/>
                 <w:webHidden/>
               </w:rPr>
-              <w:instrText xml:space="preserve"> PAGEREF _Toc497827487 \h </w:instrText>
+              <w:instrText xml:space="preserve"> PAGEREF _Toc497897579 \h </w:instrText>
             </w:r>
             <w:r>
               <w:rPr>
@@ -2396,7 +2328,7 @@
               <w:lang w:eastAsia="fr-FR"/>
             </w:rPr>
           </w:pPr>
-          <w:hyperlink w:anchor="_Toc497827488" w:history="1">
+          <w:hyperlink w:anchor="_Toc497897580" w:history="1">
             <w:r>
               <w:rPr>
                 <w:rStyle w:val="Lienhypertexte"/>
@@ -2423,7 +2355,7 @@
                 <w:noProof/>
                 <w:webHidden/>
               </w:rPr>
-              <w:instrText xml:space="preserve"> PAGEREF _Toc497827488 \h </w:instrText>
+              <w:instrText xml:space="preserve"> PAGEREF _Toc497897580 \h </w:instrText>
             </w:r>
             <w:r>
               <w:rPr>
@@ -2443,7 +2375,7 @@
                 <w:noProof/>
                 <w:webHidden/>
               </w:rPr>
-              <w:t>7</w:t>
+              <w:t>8</w:t>
             </w:r>
             <w:r>
               <w:rPr>
@@ -2482,12 +2414,12 @@
       <w:pPr>
         <w:pStyle w:val="Titre1"/>
       </w:pPr>
-      <w:bookmarkStart w:id="2" w:name="_Toc497827472"/>
+      <w:bookmarkStart w:id="1" w:name="_Toc497897564"/>
       <w:r>
         <w:lastRenderedPageBreak/>
         <w:t>Introduction</w:t>
       </w:r>
-      <w:bookmarkEnd w:id="2"/>
+      <w:bookmarkEnd w:id="1"/>
     </w:p>
     <w:p/>
     <w:p>
@@ -2540,12 +2472,12 @@
           <w:numId w:val="3"/>
         </w:numPr>
       </w:pPr>
-      <w:bookmarkStart w:id="3" w:name="_Toc497827473"/>
+      <w:bookmarkStart w:id="2" w:name="_Toc497897565"/>
       <w:r>
         <w:lastRenderedPageBreak/>
         <w:t>Présentation du projet</w:t>
       </w:r>
-      <w:bookmarkEnd w:id="3"/>
+      <w:bookmarkEnd w:id="2"/>
     </w:p>
     <w:p/>
     <w:p>
@@ -2556,11 +2488,11 @@
           <w:numId w:val="3"/>
         </w:numPr>
       </w:pPr>
-      <w:bookmarkStart w:id="4" w:name="_Toc497827474"/>
+      <w:bookmarkStart w:id="3" w:name="_Toc497897566"/>
       <w:r>
         <w:t>Contexte</w:t>
       </w:r>
-      <w:bookmarkEnd w:id="4"/>
+      <w:bookmarkEnd w:id="3"/>
     </w:p>
     <w:p/>
     <w:p>
@@ -2601,11 +2533,11 @@
           <w:numId w:val="3"/>
         </w:numPr>
       </w:pPr>
-      <w:bookmarkStart w:id="5" w:name="_Toc497827475"/>
+      <w:bookmarkStart w:id="4" w:name="_Toc497897567"/>
       <w:r>
         <w:t>Objectifs</w:t>
       </w:r>
-      <w:bookmarkEnd w:id="5"/>
+      <w:bookmarkEnd w:id="4"/>
     </w:p>
     <w:p/>
     <w:p>
@@ -2673,12 +2605,12 @@
           <w:numId w:val="3"/>
         </w:numPr>
       </w:pPr>
-      <w:bookmarkStart w:id="6" w:name="_Toc497827476"/>
+      <w:bookmarkStart w:id="5" w:name="_Toc497897568"/>
       <w:r>
         <w:lastRenderedPageBreak/>
         <w:t>Expression des besoins</w:t>
       </w:r>
-      <w:bookmarkEnd w:id="6"/>
+      <w:bookmarkEnd w:id="5"/>
     </w:p>
     <w:p/>
     <w:p>
@@ -2689,11 +2621,11 @@
           <w:numId w:val="3"/>
         </w:numPr>
       </w:pPr>
-      <w:bookmarkStart w:id="7" w:name="_Toc497827477"/>
+      <w:bookmarkStart w:id="6" w:name="_Toc497897569"/>
       <w:r>
         <w:t>Besoins fonctionnels</w:t>
       </w:r>
-      <w:bookmarkEnd w:id="7"/>
+      <w:bookmarkEnd w:id="6"/>
     </w:p>
     <w:p/>
     <w:p>
@@ -2701,7 +2633,19 @@
         <w:ind w:left="360" w:firstLine="348"/>
       </w:pPr>
       <w:r>
-        <w:t>Cette application sera distribuée avec des tablettes à des utilisateurs volontaires qui participent à une étude de suivi des déchets organiques au sein de foyer. Cette application permet ainsi aux utilisateurs de renseignées des données sur les déchets organiques et leurs évolutions.</w:t>
+        <w:t>Cette application sera distribuée avec des tablettes à des utilisateurs volontaires qui participent à une étude de suivi des déchets organiques au sein de foyer</w:t>
+      </w:r>
+      <w:r>
+        <w:t xml:space="preserve"> sur une période de 1 mois</w:t>
+      </w:r>
+      <w:r>
+        <w:t>. Cette application permet ainsi aux utilisateurs de renseignées des données sur les déchets organiques et leurs évolutions</w:t>
+      </w:r>
+      <w:r>
+        <w:t xml:space="preserve"> au cours de cette étude</w:t>
+      </w:r>
+      <w:r>
+        <w:t>.</w:t>
       </w:r>
     </w:p>
     <w:p>
@@ -2713,14 +2657,14 @@
       <w:pPr>
         <w:ind w:left="360" w:firstLine="348"/>
         <w:rPr>
-          <w:color w:val="FF0000"/>
+          <w:color w:val="000000" w:themeColor="text1"/>
         </w:rPr>
       </w:pPr>
       <w:r>
         <w:rPr>
-          <w:color w:val="FF0000"/>
+          <w:color w:val="000000" w:themeColor="text1"/>
         </w:rPr>
-        <w:t>TODO : décrire le diagramme quand celui-ci sera confirmé</w:t>
+        <w:t>Le diagramme des cas d’utilisation suivant permet de représenter les interactions entre l’utilisateur et l’application.</w:t>
       </w:r>
     </w:p>
     <w:p/>
@@ -2748,7 +2692,7 @@
                     <pic:cNvPicPr/>
                   </pic:nvPicPr>
                   <pic:blipFill>
-                    <a:blip r:embed="rId8">
+                    <a:blip r:embed="rId9">
                       <a:extLst>
                         <a:ext uri="{28A0092B-C50C-407E-A947-70E740481C1C}">
                           <a14:useLocalDpi xmlns:a14="http://schemas.microsoft.com/office/drawing/2010/main" val="0"/>
@@ -2783,22 +2727,32 @@
       <w:r>
         <w:t xml:space="preserve">Figure </w:t>
       </w:r>
-      <w:fldSimple w:instr=" SEQ Figure \* ARABIC ">
-        <w:r>
-          <w:rPr>
-            <w:noProof/>
-          </w:rPr>
-          <w:t>1</w:t>
-        </w:r>
-      </w:fldSimple>
+      <w:r>
+        <w:fldChar w:fldCharType="begin"/>
+      </w:r>
+      <w:r>
+        <w:instrText xml:space="preserve"> SEQ Figure \* ARABIC </w:instrText>
+      </w:r>
+      <w:r>
+        <w:fldChar w:fldCharType="separate"/>
+      </w:r>
+      <w:r>
+        <w:rPr>
+          <w:noProof/>
+        </w:rPr>
+        <w:t>1</w:t>
+      </w:r>
+      <w:r>
+        <w:rPr>
+          <w:noProof/>
+        </w:rPr>
+        <w:fldChar w:fldCharType="end"/>
+      </w:r>
       <w:r>
         <w:t xml:space="preserve"> : </w:t>
       </w:r>
       <w:r>
         <w:t>Diagramme des cas d’utilisation de l’application</w:t>
-      </w:r>
-      <w:r>
-        <w:t xml:space="preserve"> (version non définitive)</w:t>
       </w:r>
     </w:p>
     <w:p/>
@@ -2810,11 +2764,11 @@
           <w:numId w:val="3"/>
         </w:numPr>
       </w:pPr>
-      <w:bookmarkStart w:id="8" w:name="_Toc497827478"/>
+      <w:bookmarkStart w:id="7" w:name="_Toc497897570"/>
       <w:r>
         <w:t>Evolutions envisagées</w:t>
       </w:r>
-      <w:bookmarkEnd w:id="8"/>
+      <w:bookmarkEnd w:id="7"/>
     </w:p>
     <w:p/>
     <w:p>
@@ -2878,13 +2832,19 @@
         <w:ind w:firstLine="360"/>
       </w:pPr>
       <w:r>
-        <w:t xml:space="preserve">De plus ce type d’application pourrait être adaptées à d’autre domaines : on peut </w:t>
+        <w:t>Par la suite,</w:t>
+      </w:r>
+      <w:r>
+        <w:t xml:space="preserve"> ce type d’application pourrait être adaptées à d’autre domaines : on peut </w:t>
       </w:r>
       <w:r>
         <w:t>par exemple</w:t>
       </w:r>
       <w:r>
-        <w:t xml:space="preserve"> envisagée le suivi d’un patient atteint du cancer qui décrirait quotidiennement ces symptômes/traitements.</w:t>
+        <w:t xml:space="preserve"> envisager</w:t>
+      </w:r>
+      <w:r>
+        <w:t xml:space="preserve"> le suivi d’un patient atteint du cancer qui décrirait quotidiennement ces symptômes/traitements.</w:t>
       </w:r>
     </w:p>
     <w:p/>
@@ -2896,12 +2856,12 @@
           <w:numId w:val="3"/>
         </w:numPr>
       </w:pPr>
-      <w:bookmarkStart w:id="9" w:name="_Toc497827479"/>
+      <w:bookmarkStart w:id="8" w:name="_Toc497897571"/>
       <w:r>
         <w:lastRenderedPageBreak/>
         <w:t>Contraintes</w:t>
       </w:r>
-      <w:bookmarkEnd w:id="9"/>
+      <w:bookmarkEnd w:id="8"/>
     </w:p>
     <w:p/>
     <w:p>
@@ -2912,11 +2872,11 @@
           <w:numId w:val="3"/>
         </w:numPr>
       </w:pPr>
-      <w:bookmarkStart w:id="10" w:name="_Toc497827480"/>
+      <w:bookmarkStart w:id="9" w:name="_Toc497897572"/>
       <w:r>
         <w:t>Délais</w:t>
       </w:r>
-      <w:bookmarkEnd w:id="10"/>
+      <w:bookmarkEnd w:id="9"/>
     </w:p>
     <w:p/>
     <w:p>
@@ -2924,7 +2884,13 @@
         <w:ind w:firstLine="360"/>
       </w:pPr>
       <w:r>
-        <w:t>Ce projet s’étend sur une durée de sept semaines divisée en trois périodes :</w:t>
+        <w:t xml:space="preserve">Ce projet s’étend sur une durée de </w:t>
+      </w:r>
+      <w:r>
+        <w:t>7</w:t>
+      </w:r>
+      <w:r>
+        <w:t xml:space="preserve"> semaines divisée en trois périodes :</w:t>
       </w:r>
     </w:p>
     <w:p>
@@ -2938,6 +2904,9 @@
       <w:r>
         <w:t>Une première période de 3 semaines en Novembre 2017</w:t>
       </w:r>
+      <w:r>
+        <w:t xml:space="preserve"> (Q1)</w:t>
+      </w:r>
     </w:p>
     <w:p>
       <w:pPr>
@@ -2950,6 +2919,9 @@
       <w:r>
         <w:t>Une seconde période de 2 semaines en Janvier 2018</w:t>
       </w:r>
+      <w:r>
+        <w:t xml:space="preserve"> (Q2)</w:t>
+      </w:r>
     </w:p>
     <w:p>
       <w:pPr>
@@ -2962,6 +2934,9 @@
       <w:r>
         <w:t>Une troisième période de 2 semaines en Mars 2018</w:t>
       </w:r>
+      <w:r>
+        <w:t xml:space="preserve"> (Q3)</w:t>
+      </w:r>
     </w:p>
     <w:p>
       <w:pPr>
@@ -2984,7 +2959,7 @@
           <w:numId w:val="3"/>
         </w:numPr>
       </w:pPr>
-      <w:bookmarkStart w:id="11" w:name="_Toc497827481"/>
+      <w:bookmarkStart w:id="10" w:name="_Toc497897573"/>
       <w:r>
         <w:t>Contrainte</w:t>
       </w:r>
@@ -2997,22 +2972,9 @@
       <w:r>
         <w:t>techniques</w:t>
       </w:r>
-      <w:bookmarkEnd w:id="11"/>
+      <w:bookmarkEnd w:id="10"/>
     </w:p>
     <w:p/>
-    <w:p>
-      <w:pPr>
-        <w:rPr>
-          <w:color w:val="FF0000"/>
-        </w:rPr>
-      </w:pPr>
-      <w:r>
-        <w:rPr>
-          <w:color w:val="FF0000"/>
-        </w:rPr>
-        <w:t>TODO : renseigner type de tablette</w:t>
-      </w:r>
-    </w:p>
     <w:p>
       <w:pPr>
         <w:ind w:left="360" w:firstLine="348"/>
@@ -3042,11 +3004,11 @@
           <w:numId w:val="3"/>
         </w:numPr>
       </w:pPr>
-      <w:bookmarkStart w:id="12" w:name="_Toc497827482"/>
+      <w:bookmarkStart w:id="11" w:name="_Toc497897574"/>
       <w:r>
         <w:t>Risques</w:t>
       </w:r>
-      <w:bookmarkEnd w:id="12"/>
+      <w:bookmarkEnd w:id="11"/>
     </w:p>
     <w:p/>
     <w:p>
@@ -3054,7 +3016,13 @@
         <w:ind w:firstLine="360"/>
       </w:pPr>
       <w:r>
-        <w:t>Cette application s’inscrit dans le cadre d’une étude. Elle s’expose donc aux risques de celle-ci. Il est donc primordial de garder l’intérêt de l’utilisateur pendant l’intégralité de la durée de l’étude (un mois) grâce à une interface ludique. De plus</w:t>
+        <w:t xml:space="preserve">Cette application s’inscrit dans le cadre d’une étude. Elle s’expose donc aux risques de celle-ci. </w:t>
+      </w:r>
+      <w:r>
+        <w:t>Ainsi, il est</w:t>
+      </w:r>
+      <w:r>
+        <w:t xml:space="preserve"> primordial de garder l’intérêt de l’utilisateur pendant l’intégralité de la durée de l’étude (un mois) grâce à une interface ludique. De plus</w:t>
       </w:r>
       <w:r>
         <w:t>, la collecte des données ne sera opérée qu’à la fin de l’étude. Il est donc important de s’assurer de la pérennité et de l’immuabilité de ces données.</w:t>
@@ -3085,12 +3053,12 @@
           <w:numId w:val="3"/>
         </w:numPr>
       </w:pPr>
-      <w:bookmarkStart w:id="13" w:name="_Toc497827483"/>
+      <w:bookmarkStart w:id="12" w:name="_Toc497897575"/>
       <w:r>
         <w:lastRenderedPageBreak/>
         <w:t>Déroulement du projet</w:t>
       </w:r>
-      <w:bookmarkEnd w:id="13"/>
+      <w:bookmarkEnd w:id="12"/>
     </w:p>
     <w:p/>
     <w:p>
@@ -3101,11 +3069,11 @@
           <w:numId w:val="3"/>
         </w:numPr>
       </w:pPr>
-      <w:bookmarkStart w:id="14" w:name="_Toc497827484"/>
+      <w:bookmarkStart w:id="13" w:name="_Toc497897576"/>
       <w:r>
         <w:t>Planification</w:t>
       </w:r>
-      <w:bookmarkEnd w:id="14"/>
+      <w:bookmarkEnd w:id="13"/>
     </w:p>
     <w:p/>
     <w:p>
@@ -3113,10 +3081,43 @@
         <w:ind w:firstLine="360"/>
       </w:pPr>
       <w:r>
-        <w:t>Pour rappel, la durée totale du projet est de 7 semaines. N</w:t>
-      </w:r>
-      <w:r>
-        <w:t>ous prévoyons donc de diviser cette période afin de remplir plusieurs objectifs :</w:t>
+        <w:t>Pour rappel, la durée totale du projet est de 7 semaines. Ce projet est cependant divisé en 3 périodes :</w:t>
+      </w:r>
+    </w:p>
+    <w:p>
+      <w:pPr>
+        <w:pStyle w:val="Paragraphedeliste"/>
+        <w:numPr>
+          <w:ilvl w:val="0"/>
+          <w:numId w:val="4"/>
+        </w:numPr>
+      </w:pPr>
+      <w:r>
+        <w:t>3 semaines en Novembre 2017</w:t>
+      </w:r>
+    </w:p>
+    <w:p>
+      <w:pPr>
+        <w:pStyle w:val="Paragraphedeliste"/>
+        <w:numPr>
+          <w:ilvl w:val="0"/>
+          <w:numId w:val="4"/>
+        </w:numPr>
+      </w:pPr>
+      <w:r>
+        <w:t>2 semaines en Janvier 2018</w:t>
+      </w:r>
+    </w:p>
+    <w:p>
+      <w:pPr>
+        <w:pStyle w:val="Paragraphedeliste"/>
+        <w:numPr>
+          <w:ilvl w:val="0"/>
+          <w:numId w:val="4"/>
+        </w:numPr>
+      </w:pPr>
+      <w:r>
+        <w:t>2 semaines en Mars 2018</w:t>
       </w:r>
     </w:p>
     <w:p>
@@ -3124,48 +3125,117 @@
         <w:ind w:firstLine="360"/>
       </w:pPr>
       <w:r>
-        <w:t>Spécifications/Rédaction du cahier des charges : 2jours</w:t>
-      </w:r>
-    </w:p>
-    <w:p>
-      <w:pPr>
-        <w:ind w:firstLine="360"/>
-      </w:pPr>
-      <w:r>
-        <w:t>Analyse/Conception : 1 semaine</w:t>
-      </w:r>
-    </w:p>
-    <w:p>
-      <w:pPr>
-        <w:ind w:firstLine="360"/>
-      </w:pPr>
-      <w:r>
-        <w:t>Développement d’un prototype V0 : 2 semaines</w:t>
-      </w:r>
-    </w:p>
-    <w:p>
-      <w:pPr>
-        <w:ind w:firstLine="360"/>
-      </w:pPr>
-    </w:p>
-    <w:p>
-      <w:pPr>
-        <w:ind w:firstLine="360"/>
+        <w:t>Nos objectifs sont donc les suivants :</w:t>
+      </w:r>
+    </w:p>
+    <w:p>
+      <w:pPr>
+        <w:pStyle w:val="Paragraphedeliste"/>
+        <w:numPr>
+          <w:ilvl w:val="0"/>
+          <w:numId w:val="4"/>
+        </w:numPr>
+      </w:pPr>
+      <w:r>
+        <w:t>Pour la première période (Q1), nous prévoyons de réaliser le cahier des charges, un dossier d’analyse et de conception ainsi que de prendre en main les outils nécessaires au développement.</w:t>
+      </w:r>
+    </w:p>
+    <w:p>
+      <w:pPr>
+        <w:pStyle w:val="Paragraphedeliste"/>
+        <w:numPr>
+          <w:ilvl w:val="0"/>
+          <w:numId w:val="4"/>
+        </w:numPr>
+      </w:pPr>
+      <w:r>
+        <w:t>La seconde période (Q2) sera dédiée au développement de la majorité de l’application.</w:t>
+      </w:r>
+    </w:p>
+    <w:p>
+      <w:pPr>
+        <w:pStyle w:val="Paragraphedeliste"/>
+        <w:numPr>
+          <w:ilvl w:val="0"/>
+          <w:numId w:val="4"/>
+        </w:numPr>
+      </w:pPr>
+      <w:r>
+        <w:t xml:space="preserve">La période finale (Q3) sera utilisée pour valider l’application et s’assurer de la pertinence de celle-ci. </w:t>
+      </w:r>
+    </w:p>
+    <w:p/>
+    <w:p>
+      <w:r>
+        <w:t>Le diagramme de Gantt prévisionnel suivant détaille nos objectifs sur les semaines à venir :</w:t>
+      </w:r>
+    </w:p>
+    <w:p>
+      <w:pPr>
+        <w:keepNext/>
+      </w:pPr>
+      <w:r>
         <w:rPr>
-          <w:color w:val="FF0000"/>
+          <w:noProof/>
         </w:rPr>
-      </w:pPr>
+        <w:drawing>
+          <wp:inline distT="0" distB="0" distL="0" distR="0" wp14:anchorId="24EC010C" wp14:editId="13D08171">
+            <wp:extent cx="5760720" cy="2049145"/>
+            <wp:effectExtent l="0" t="0" r="11430" b="8255"/>
+            <wp:docPr id="1" name="Graphique 1">
+              <a:extLst xmlns:a="http://schemas.openxmlformats.org/drawingml/2006/main">
+                <a:ext uri="{FF2B5EF4-FFF2-40B4-BE49-F238E27FC236}">
+                  <a16:creationId xmlns:a16="http://schemas.microsoft.com/office/drawing/2014/main" id="{FF60F07C-5593-45FE-AEF1-6F8B157F0184}"/>
+                </a:ext>
+              </a:extLst>
+            </wp:docPr>
+            <wp:cNvGraphicFramePr/>
+            <a:graphic xmlns:a="http://schemas.openxmlformats.org/drawingml/2006/main">
+              <a:graphicData uri="http://schemas.openxmlformats.org/drawingml/2006/chart">
+                <c:chart xmlns:c="http://schemas.openxmlformats.org/drawingml/2006/chart" xmlns:r="http://schemas.openxmlformats.org/officeDocument/2006/relationships" r:id="rId10"/>
+              </a:graphicData>
+            </a:graphic>
+          </wp:inline>
+        </w:drawing>
+      </w:r>
+    </w:p>
+    <w:p>
+      <w:pPr>
+        <w:pStyle w:val="Lgende"/>
+        <w:jc w:val="center"/>
+      </w:pPr>
+      <w:r>
+        <w:t xml:space="preserve">Figure </w:t>
+      </w:r>
+      <w:r>
+        <w:fldChar w:fldCharType="begin"/>
+      </w:r>
+      <w:r>
+        <w:instrText xml:space="preserve"> SEQ Figure \* ARABIC </w:instrText>
+      </w:r>
+      <w:r>
+        <w:fldChar w:fldCharType="separate"/>
+      </w:r>
       <w:r>
         <w:rPr>
-          <w:color w:val="FF0000"/>
+          <w:noProof/>
         </w:rPr>
-        <w:t>TODO : A compléter</w:t>
-      </w:r>
-    </w:p>
-    <w:p>
-      <w:pPr>
-        <w:ind w:firstLine="360"/>
-      </w:pPr>
+        <w:t>2</w:t>
+      </w:r>
+      <w:r>
+        <w:fldChar w:fldCharType="end"/>
+      </w:r>
+      <w:r>
+        <w:t xml:space="preserve"> : Diagramme de Gantt prévisionnel</w:t>
+      </w:r>
+    </w:p>
+    <w:p>
+      <w:pPr>
+        <w:jc w:val="left"/>
+      </w:pPr>
+      <w:r>
+        <w:br w:type="page"/>
+      </w:r>
     </w:p>
     <w:p>
       <w:pPr>
@@ -3175,11 +3245,12 @@
           <w:numId w:val="3"/>
         </w:numPr>
       </w:pPr>
-      <w:bookmarkStart w:id="15" w:name="_Toc497827485"/>
-      <w:r>
+      <w:bookmarkStart w:id="14" w:name="_Toc497897577"/>
+      <w:r>
+        <w:lastRenderedPageBreak/>
         <w:t>Plan d’assurance qualité</w:t>
       </w:r>
-      <w:bookmarkEnd w:id="15"/>
+      <w:bookmarkEnd w:id="14"/>
     </w:p>
     <w:p/>
     <w:p>
@@ -3195,7 +3266,13 @@
         <w:ind w:firstLine="360"/>
       </w:pPr>
       <w:r>
-        <w:t>De plus, grâce à la mise en place d’une méthode agile, nous serons en mesure de faire valider régulièrement l’évolution de l’interface afin de s’assurer que celle-ci reste intuitive et ludique.</w:t>
+        <w:t xml:space="preserve">De plus, </w:t>
+      </w:r>
+      <w:r>
+        <w:t>grâce à une consultation régulière des clients</w:t>
+      </w:r>
+      <w:r>
+        <w:t>, nous serons en mesure de faire valider régulièrement l’évolution de l’interface afin de s’assurer que celle-ci reste intuitive et ludique.</w:t>
       </w:r>
     </w:p>
     <w:p>
@@ -3206,11 +3283,11 @@
           <w:numId w:val="3"/>
         </w:numPr>
       </w:pPr>
-      <w:bookmarkStart w:id="16" w:name="_Toc497827486"/>
+      <w:bookmarkStart w:id="15" w:name="_Toc497897578"/>
       <w:r>
         <w:t>Documentation</w:t>
       </w:r>
-      <w:bookmarkEnd w:id="16"/>
+      <w:bookmarkEnd w:id="15"/>
     </w:p>
     <w:p/>
     <w:p>
@@ -3246,12 +3323,6 @@
       </w:r>
     </w:p>
     <w:p/>
-    <w:p/>
-    <w:p>
-      <w:pPr>
-        <w:ind w:left="360"/>
-      </w:pPr>
-    </w:p>
     <w:p>
       <w:pPr>
         <w:pStyle w:val="Titre2"/>
@@ -3260,12 +3331,11 @@
           <w:numId w:val="3"/>
         </w:numPr>
       </w:pPr>
-      <w:bookmarkStart w:id="17" w:name="_Toc497827487"/>
-      <w:r>
-        <w:lastRenderedPageBreak/>
+      <w:bookmarkStart w:id="16" w:name="_Toc497897579"/>
+      <w:r>
         <w:t>Outils utilisés</w:t>
       </w:r>
-      <w:bookmarkEnd w:id="17"/>
+      <w:bookmarkEnd w:id="16"/>
     </w:p>
     <w:p/>
     <w:p>
@@ -3313,18 +3383,22 @@
     </w:p>
     <w:p>
       <w:pPr>
-        <w:ind w:left="360"/>
-      </w:pPr>
+        <w:jc w:val="left"/>
+      </w:pPr>
+      <w:r>
+        <w:br w:type="page"/>
+      </w:r>
     </w:p>
     <w:p>
       <w:pPr>
         <w:pStyle w:val="Titre1"/>
       </w:pPr>
-      <w:bookmarkStart w:id="18" w:name="_Toc497827488"/>
-      <w:r>
+      <w:bookmarkStart w:id="17" w:name="_Toc497897580"/>
+      <w:r>
+        <w:lastRenderedPageBreak/>
         <w:t>Conclusion</w:t>
       </w:r>
-      <w:bookmarkEnd w:id="18"/>
+      <w:bookmarkEnd w:id="17"/>
     </w:p>
     <w:p/>
     <w:p>
@@ -3338,11 +3412,17 @@
       </w:r>
       <w:proofErr w:type="spellEnd"/>
       <w:r>
-        <w:t xml:space="preserve"> et le développement Android, tout en prenant part à des enjeux importants de notre société. C’est de plus une occasion de professionnalisation non négligeable, opportunité dont nous espérons pouvoir en tiré le plus possible.</w:t>
+        <w:t xml:space="preserve"> et le développement Android, tout en prenant part à des enjeux importants de notre société. C’est de plus une occasion de professionnalisation non négligeable, opportunité dont nous espérons pouvoir en tir</w:t>
+      </w:r>
+      <w:r>
+        <w:t>er</w:t>
+      </w:r>
+      <w:r>
+        <w:t xml:space="preserve"> le plus possible.</w:t>
       </w:r>
     </w:p>
     <w:sectPr>
-      <w:footerReference w:type="default" r:id="rId9"/>
+      <w:footerReference w:type="default" r:id="rId11"/>
       <w:pgSz w:w="11906" w:h="16838"/>
       <w:pgMar w:top="1417" w:right="1417" w:bottom="1417" w:left="1417" w:header="708" w:footer="708" w:gutter="0"/>
       <w:pgNumType w:start="0"/>
@@ -3408,7 +3488,7 @@
           <w:rPr>
             <w:noProof/>
           </w:rPr>
-          <w:t>1</w:t>
+          <w:t>8</w:t>
         </w:r>
         <w:r>
           <w:fldChar w:fldCharType="end"/>
@@ -4544,6 +4624,1086 @@
 </w:styles>
 </file>
 
+<file path=word/charts/chart1.xml><?xml version="1.0" encoding="utf-8"?>
+<c:chartSpace xmlns:c="http://schemas.openxmlformats.org/drawingml/2006/chart" xmlns:a="http://schemas.openxmlformats.org/drawingml/2006/main" xmlns:r="http://schemas.openxmlformats.org/officeDocument/2006/relationships" xmlns:c16r2="http://schemas.microsoft.com/office/drawing/2015/06/chart">
+  <c:date1904 val="0"/>
+  <c:lang val="fr-FR"/>
+  <c:roundedCorners val="0"/>
+  <mc:AlternateContent xmlns:mc="http://schemas.openxmlformats.org/markup-compatibility/2006">
+    <mc:Choice xmlns:c14="http://schemas.microsoft.com/office/drawing/2007/8/2/chart" Requires="c14">
+      <c14:style val="102"/>
+    </mc:Choice>
+    <mc:Fallback>
+      <c:style val="2"/>
+    </mc:Fallback>
+  </mc:AlternateContent>
+  <c:chart>
+    <c:autoTitleDeleted val="0"/>
+    <c:plotArea>
+      <c:layout/>
+      <c:barChart>
+        <c:barDir val="bar"/>
+        <c:grouping val="stacked"/>
+        <c:varyColors val="0"/>
+        <c:ser>
+          <c:idx val="0"/>
+          <c:order val="0"/>
+          <c:tx>
+            <c:strRef>
+              <c:f>Feuil1!$B$1</c:f>
+              <c:strCache>
+                <c:ptCount val="1"/>
+                <c:pt idx="0">
+                  <c:v>Semaine de début</c:v>
+                </c:pt>
+              </c:strCache>
+            </c:strRef>
+          </c:tx>
+          <c:spPr>
+            <a:noFill/>
+            <a:ln>
+              <a:noFill/>
+            </a:ln>
+            <a:effectLst/>
+          </c:spPr>
+          <c:invertIfNegative val="0"/>
+          <c:cat>
+            <c:strRef>
+              <c:f>Feuil1!$A$2:$A$8</c:f>
+              <c:strCache>
+                <c:ptCount val="7"/>
+                <c:pt idx="0">
+                  <c:v>Cahier des charges et spécifications</c:v>
+                </c:pt>
+                <c:pt idx="1">
+                  <c:v>Analyse et conception</c:v>
+                </c:pt>
+                <c:pt idx="2">
+                  <c:v>Premier pas Android + kotlin</c:v>
+                </c:pt>
+                <c:pt idx="3">
+                  <c:v>Développement de l'application</c:v>
+                </c:pt>
+                <c:pt idx="4">
+                  <c:v>Développement des graphismes</c:v>
+                </c:pt>
+                <c:pt idx="5">
+                  <c:v>Développement des tests</c:v>
+                </c:pt>
+                <c:pt idx="6">
+                  <c:v>Validation de l'application et ajustement du design</c:v>
+                </c:pt>
+              </c:strCache>
+            </c:strRef>
+          </c:cat>
+          <c:val>
+            <c:numRef>
+              <c:f>Feuil1!$B$2:$B$8</c:f>
+              <c:numCache>
+                <c:formatCode>General</c:formatCode>
+                <c:ptCount val="7"/>
+                <c:pt idx="0">
+                  <c:v>0</c:v>
+                </c:pt>
+                <c:pt idx="1">
+                  <c:v>0</c:v>
+                </c:pt>
+                <c:pt idx="2">
+                  <c:v>0</c:v>
+                </c:pt>
+                <c:pt idx="3">
+                  <c:v>2</c:v>
+                </c:pt>
+                <c:pt idx="4">
+                  <c:v>2</c:v>
+                </c:pt>
+                <c:pt idx="5">
+                  <c:v>2</c:v>
+                </c:pt>
+                <c:pt idx="6">
+                  <c:v>6</c:v>
+                </c:pt>
+              </c:numCache>
+            </c:numRef>
+          </c:val>
+          <c:extLst>
+            <c:ext xmlns:c16="http://schemas.microsoft.com/office/drawing/2014/chart" uri="{C3380CC4-5D6E-409C-BE32-E72D297353CC}">
+              <c16:uniqueId val="{00000000-8F50-4B84-A61E-06731BD0352A}"/>
+            </c:ext>
+          </c:extLst>
+        </c:ser>
+        <c:ser>
+          <c:idx val="1"/>
+          <c:order val="1"/>
+          <c:tx>
+            <c:strRef>
+              <c:f>Feuil1!$C$1</c:f>
+              <c:strCache>
+                <c:ptCount val="1"/>
+                <c:pt idx="0">
+                  <c:v>Durée (semaine)</c:v>
+                </c:pt>
+              </c:strCache>
+            </c:strRef>
+          </c:tx>
+          <c:spPr>
+            <a:solidFill>
+              <a:schemeClr val="bg1"/>
+            </a:solidFill>
+            <a:ln>
+              <a:noFill/>
+            </a:ln>
+            <a:effectLst/>
+          </c:spPr>
+          <c:invertIfNegative val="0"/>
+          <c:dPt>
+            <c:idx val="0"/>
+            <c:invertIfNegative val="0"/>
+            <c:bubble3D val="0"/>
+            <c:spPr>
+              <a:solidFill>
+                <a:schemeClr val="accent2"/>
+              </a:solidFill>
+              <a:ln>
+                <a:noFill/>
+              </a:ln>
+              <a:effectLst/>
+            </c:spPr>
+            <c:extLst>
+              <c:ext xmlns:c16="http://schemas.microsoft.com/office/drawing/2014/chart" uri="{C3380CC4-5D6E-409C-BE32-E72D297353CC}">
+                <c16:uniqueId val="{00000002-8F50-4B84-A61E-06731BD0352A}"/>
+              </c:ext>
+            </c:extLst>
+          </c:dPt>
+          <c:dPt>
+            <c:idx val="1"/>
+            <c:invertIfNegative val="0"/>
+            <c:bubble3D val="0"/>
+            <c:spPr>
+              <a:solidFill>
+                <a:schemeClr val="accent2"/>
+              </a:solidFill>
+              <a:ln>
+                <a:noFill/>
+              </a:ln>
+              <a:effectLst/>
+            </c:spPr>
+            <c:extLst>
+              <c:ext xmlns:c16="http://schemas.microsoft.com/office/drawing/2014/chart" uri="{C3380CC4-5D6E-409C-BE32-E72D297353CC}">
+                <c16:uniqueId val="{00000004-8F50-4B84-A61E-06731BD0352A}"/>
+              </c:ext>
+            </c:extLst>
+          </c:dPt>
+          <c:dPt>
+            <c:idx val="2"/>
+            <c:invertIfNegative val="0"/>
+            <c:bubble3D val="0"/>
+            <c:spPr>
+              <a:solidFill>
+                <a:schemeClr val="accent2"/>
+              </a:solidFill>
+              <a:ln>
+                <a:noFill/>
+              </a:ln>
+              <a:effectLst/>
+            </c:spPr>
+            <c:extLst>
+              <c:ext xmlns:c16="http://schemas.microsoft.com/office/drawing/2014/chart" uri="{C3380CC4-5D6E-409C-BE32-E72D297353CC}">
+                <c16:uniqueId val="{00000006-8F50-4B84-A61E-06731BD0352A}"/>
+              </c:ext>
+            </c:extLst>
+          </c:dPt>
+          <c:dPt>
+            <c:idx val="3"/>
+            <c:invertIfNegative val="0"/>
+            <c:bubble3D val="0"/>
+            <c:spPr>
+              <a:solidFill>
+                <a:schemeClr val="accent5"/>
+              </a:solidFill>
+              <a:ln>
+                <a:noFill/>
+              </a:ln>
+              <a:effectLst/>
+            </c:spPr>
+            <c:extLst>
+              <c:ext xmlns:c16="http://schemas.microsoft.com/office/drawing/2014/chart" uri="{C3380CC4-5D6E-409C-BE32-E72D297353CC}">
+                <c16:uniqueId val="{00000008-8F50-4B84-A61E-06731BD0352A}"/>
+              </c:ext>
+            </c:extLst>
+          </c:dPt>
+          <c:dPt>
+            <c:idx val="4"/>
+            <c:invertIfNegative val="0"/>
+            <c:bubble3D val="0"/>
+            <c:spPr>
+              <a:solidFill>
+                <a:schemeClr val="accent5"/>
+              </a:solidFill>
+              <a:ln>
+                <a:noFill/>
+              </a:ln>
+              <a:effectLst/>
+            </c:spPr>
+            <c:extLst>
+              <c:ext xmlns:c16="http://schemas.microsoft.com/office/drawing/2014/chart" uri="{C3380CC4-5D6E-409C-BE32-E72D297353CC}">
+                <c16:uniqueId val="{0000000A-8F50-4B84-A61E-06731BD0352A}"/>
+              </c:ext>
+            </c:extLst>
+          </c:dPt>
+          <c:dPt>
+            <c:idx val="5"/>
+            <c:invertIfNegative val="0"/>
+            <c:bubble3D val="0"/>
+            <c:spPr>
+              <a:solidFill>
+                <a:schemeClr val="accent5"/>
+              </a:solidFill>
+              <a:ln>
+                <a:noFill/>
+              </a:ln>
+              <a:effectLst/>
+            </c:spPr>
+            <c:extLst>
+              <c:ext xmlns:c16="http://schemas.microsoft.com/office/drawing/2014/chart" uri="{C3380CC4-5D6E-409C-BE32-E72D297353CC}">
+                <c16:uniqueId val="{0000000C-8F50-4B84-A61E-06731BD0352A}"/>
+              </c:ext>
+            </c:extLst>
+          </c:dPt>
+          <c:dPt>
+            <c:idx val="6"/>
+            <c:invertIfNegative val="0"/>
+            <c:bubble3D val="0"/>
+            <c:spPr>
+              <a:solidFill>
+                <a:schemeClr val="accent4"/>
+              </a:solidFill>
+              <a:ln>
+                <a:noFill/>
+              </a:ln>
+              <a:effectLst/>
+            </c:spPr>
+            <c:extLst>
+              <c:ext xmlns:c16="http://schemas.microsoft.com/office/drawing/2014/chart" uri="{C3380CC4-5D6E-409C-BE32-E72D297353CC}">
+                <c16:uniqueId val="{0000000E-8F50-4B84-A61E-06731BD0352A}"/>
+              </c:ext>
+            </c:extLst>
+          </c:dPt>
+          <c:cat>
+            <c:strRef>
+              <c:f>Feuil1!$A$2:$A$8</c:f>
+              <c:strCache>
+                <c:ptCount val="7"/>
+                <c:pt idx="0">
+                  <c:v>Cahier des charges et spécifications</c:v>
+                </c:pt>
+                <c:pt idx="1">
+                  <c:v>Analyse et conception</c:v>
+                </c:pt>
+                <c:pt idx="2">
+                  <c:v>Premier pas Android + kotlin</c:v>
+                </c:pt>
+                <c:pt idx="3">
+                  <c:v>Développement de l'application</c:v>
+                </c:pt>
+                <c:pt idx="4">
+                  <c:v>Développement des graphismes</c:v>
+                </c:pt>
+                <c:pt idx="5">
+                  <c:v>Développement des tests</c:v>
+                </c:pt>
+                <c:pt idx="6">
+                  <c:v>Validation de l'application et ajustement du design</c:v>
+                </c:pt>
+              </c:strCache>
+            </c:strRef>
+          </c:cat>
+          <c:val>
+            <c:numRef>
+              <c:f>Feuil1!$C$2:$C$8</c:f>
+              <c:numCache>
+                <c:formatCode>General</c:formatCode>
+                <c:ptCount val="7"/>
+                <c:pt idx="0">
+                  <c:v>1</c:v>
+                </c:pt>
+                <c:pt idx="1">
+                  <c:v>1</c:v>
+                </c:pt>
+                <c:pt idx="2">
+                  <c:v>2</c:v>
+                </c:pt>
+                <c:pt idx="3">
+                  <c:v>4</c:v>
+                </c:pt>
+                <c:pt idx="4">
+                  <c:v>4</c:v>
+                </c:pt>
+                <c:pt idx="5">
+                  <c:v>4</c:v>
+                </c:pt>
+                <c:pt idx="6">
+                  <c:v>1</c:v>
+                </c:pt>
+              </c:numCache>
+            </c:numRef>
+          </c:val>
+          <c:extLst>
+            <c:ext xmlns:c16="http://schemas.microsoft.com/office/drawing/2014/chart" uri="{C3380CC4-5D6E-409C-BE32-E72D297353CC}">
+              <c16:uniqueId val="{0000000F-8F50-4B84-A61E-06731BD0352A}"/>
+            </c:ext>
+          </c:extLst>
+        </c:ser>
+        <c:dLbls>
+          <c:showLegendKey val="0"/>
+          <c:showVal val="0"/>
+          <c:showCatName val="0"/>
+          <c:showSerName val="0"/>
+          <c:showPercent val="0"/>
+          <c:showBubbleSize val="0"/>
+        </c:dLbls>
+        <c:gapWidth val="10"/>
+        <c:overlap val="100"/>
+        <c:axId val="352770288"/>
+        <c:axId val="352768648"/>
+      </c:barChart>
+      <c:catAx>
+        <c:axId val="352770288"/>
+        <c:scaling>
+          <c:orientation val="maxMin"/>
+        </c:scaling>
+        <c:delete val="0"/>
+        <c:axPos val="l"/>
+        <c:numFmt formatCode="General" sourceLinked="1"/>
+        <c:majorTickMark val="none"/>
+        <c:minorTickMark val="none"/>
+        <c:tickLblPos val="nextTo"/>
+        <c:spPr>
+          <a:noFill/>
+          <a:ln w="9525" cap="flat" cmpd="sng" algn="ctr">
+            <a:solidFill>
+              <a:schemeClr val="tx1">
+                <a:lumMod val="15000"/>
+                <a:lumOff val="85000"/>
+              </a:schemeClr>
+            </a:solidFill>
+            <a:round/>
+          </a:ln>
+          <a:effectLst/>
+        </c:spPr>
+        <c:txPr>
+          <a:bodyPr rot="-60000000" spcFirstLastPara="1" vertOverflow="ellipsis" vert="horz" wrap="square" anchor="ctr" anchorCtr="1"/>
+          <a:lstStyle/>
+          <a:p>
+            <a:pPr>
+              <a:defRPr sz="900" b="0" i="0" u="none" strike="noStrike" kern="1200" baseline="0">
+                <a:solidFill>
+                  <a:schemeClr val="tx1">
+                    <a:lumMod val="65000"/>
+                    <a:lumOff val="35000"/>
+                  </a:schemeClr>
+                </a:solidFill>
+                <a:latin typeface="+mn-lt"/>
+                <a:ea typeface="+mn-ea"/>
+                <a:cs typeface="+mn-cs"/>
+              </a:defRPr>
+            </a:pPr>
+            <a:endParaRPr lang="fr-FR"/>
+          </a:p>
+        </c:txPr>
+        <c:crossAx val="352768648"/>
+        <c:crosses val="autoZero"/>
+        <c:auto val="1"/>
+        <c:lblAlgn val="ctr"/>
+        <c:lblOffset val="100"/>
+        <c:noMultiLvlLbl val="0"/>
+      </c:catAx>
+      <c:valAx>
+        <c:axId val="352768648"/>
+        <c:scaling>
+          <c:orientation val="minMax"/>
+        </c:scaling>
+        <c:delete val="0"/>
+        <c:axPos val="t"/>
+        <c:majorGridlines>
+          <c:spPr>
+            <a:ln w="9525" cap="flat" cmpd="sng" algn="ctr">
+              <a:solidFill>
+                <a:schemeClr val="tx1">
+                  <a:lumMod val="15000"/>
+                  <a:lumOff val="85000"/>
+                </a:schemeClr>
+              </a:solidFill>
+              <a:round/>
+            </a:ln>
+            <a:effectLst/>
+          </c:spPr>
+        </c:majorGridlines>
+        <c:numFmt formatCode="General" sourceLinked="1"/>
+        <c:majorTickMark val="none"/>
+        <c:minorTickMark val="none"/>
+        <c:tickLblPos val="nextTo"/>
+        <c:spPr>
+          <a:noFill/>
+          <a:ln>
+            <a:noFill/>
+          </a:ln>
+          <a:effectLst/>
+        </c:spPr>
+        <c:txPr>
+          <a:bodyPr rot="-60000000" spcFirstLastPara="1" vertOverflow="ellipsis" vert="horz" wrap="square" anchor="ctr" anchorCtr="1"/>
+          <a:lstStyle/>
+          <a:p>
+            <a:pPr>
+              <a:defRPr sz="900" b="0" i="0" u="none" strike="noStrike" kern="1200" baseline="0">
+                <a:solidFill>
+                  <a:schemeClr val="tx1">
+                    <a:lumMod val="65000"/>
+                    <a:lumOff val="35000"/>
+                  </a:schemeClr>
+                </a:solidFill>
+                <a:latin typeface="+mn-lt"/>
+                <a:ea typeface="+mn-ea"/>
+                <a:cs typeface="+mn-cs"/>
+              </a:defRPr>
+            </a:pPr>
+            <a:endParaRPr lang="fr-FR"/>
+          </a:p>
+        </c:txPr>
+        <c:crossAx val="352770288"/>
+        <c:crosses val="autoZero"/>
+        <c:crossBetween val="between"/>
+      </c:valAx>
+      <c:spPr>
+        <a:noFill/>
+        <a:ln>
+          <a:noFill/>
+        </a:ln>
+        <a:effectLst/>
+      </c:spPr>
+    </c:plotArea>
+    <c:legend>
+      <c:legendPos val="b"/>
+      <c:legendEntry>
+        <c:idx val="0"/>
+        <c:delete val="1"/>
+      </c:legendEntry>
+      <c:overlay val="0"/>
+      <c:spPr>
+        <a:noFill/>
+        <a:ln>
+          <a:noFill/>
+        </a:ln>
+        <a:effectLst/>
+      </c:spPr>
+      <c:txPr>
+        <a:bodyPr rot="0" spcFirstLastPara="1" vertOverflow="ellipsis" vert="horz" wrap="square" anchor="ctr" anchorCtr="1"/>
+        <a:lstStyle/>
+        <a:p>
+          <a:pPr>
+            <a:defRPr sz="900" b="0" i="0" u="none" strike="noStrike" kern="1200" baseline="0">
+              <a:solidFill>
+                <a:schemeClr val="tx1">
+                  <a:lumMod val="65000"/>
+                  <a:lumOff val="35000"/>
+                </a:schemeClr>
+              </a:solidFill>
+              <a:latin typeface="+mn-lt"/>
+              <a:ea typeface="+mn-ea"/>
+              <a:cs typeface="+mn-cs"/>
+            </a:defRPr>
+          </a:pPr>
+          <a:endParaRPr lang="fr-FR"/>
+        </a:p>
+      </c:txPr>
+    </c:legend>
+    <c:plotVisOnly val="1"/>
+    <c:dispBlanksAs val="gap"/>
+    <c:extLst>
+      <c:ext xmlns:c16r3="http://schemas.microsoft.com/office/drawing/2017/03/chart" uri="{56B9EC1D-385E-4148-901F-78D8002777C0}">
+        <c16r3:dataDisplayOptions16>
+          <c16r3:dispNaAsBlank val="1"/>
+        </c16r3:dataDisplayOptions16>
+      </c:ext>
+    </c:extLst>
+    <c:showDLblsOverMax val="0"/>
+  </c:chart>
+  <c:spPr>
+    <a:solidFill>
+      <a:schemeClr val="bg1"/>
+    </a:solidFill>
+    <a:ln w="9525" cap="flat" cmpd="sng" algn="ctr">
+      <a:solidFill>
+        <a:schemeClr val="tx1">
+          <a:lumMod val="15000"/>
+          <a:lumOff val="85000"/>
+        </a:schemeClr>
+      </a:solidFill>
+      <a:round/>
+    </a:ln>
+    <a:effectLst/>
+  </c:spPr>
+  <c:txPr>
+    <a:bodyPr/>
+    <a:lstStyle/>
+    <a:p>
+      <a:pPr>
+        <a:defRPr/>
+      </a:pPr>
+      <a:endParaRPr lang="fr-FR"/>
+    </a:p>
+  </c:txPr>
+  <c:externalData r:id="rId3">
+    <c:autoUpdate val="0"/>
+  </c:externalData>
+</c:chartSpace>
+</file>
+
+<file path=word/charts/colors1.xml><?xml version="1.0" encoding="utf-8"?>
+<cs:colorStyle xmlns:cs="http://schemas.microsoft.com/office/drawing/2012/chartStyle" xmlns:a="http://schemas.openxmlformats.org/drawingml/2006/main" meth="cycle" id="10">
+  <a:schemeClr val="accent1"/>
+  <a:schemeClr val="accent2"/>
+  <a:schemeClr val="accent3"/>
+  <a:schemeClr val="accent4"/>
+  <a:schemeClr val="accent5"/>
+  <a:schemeClr val="accent6"/>
+  <cs:variation/>
+  <cs:variation>
+    <a:lumMod val="60000"/>
+  </cs:variation>
+  <cs:variation>
+    <a:lumMod val="80000"/>
+    <a:lumOff val="20000"/>
+  </cs:variation>
+  <cs:variation>
+    <a:lumMod val="80000"/>
+  </cs:variation>
+  <cs:variation>
+    <a:lumMod val="60000"/>
+    <a:lumOff val="40000"/>
+  </cs:variation>
+  <cs:variation>
+    <a:lumMod val="50000"/>
+  </cs:variation>
+  <cs:variation>
+    <a:lumMod val="70000"/>
+    <a:lumOff val="30000"/>
+  </cs:variation>
+  <cs:variation>
+    <a:lumMod val="70000"/>
+  </cs:variation>
+  <cs:variation>
+    <a:lumMod val="50000"/>
+    <a:lumOff val="50000"/>
+  </cs:variation>
+</cs:colorStyle>
+</file>
+
+<file path=word/charts/style1.xml><?xml version="1.0" encoding="utf-8"?>
+<cs:chartStyle xmlns:cs="http://schemas.microsoft.com/office/drawing/2012/chartStyle" xmlns:a="http://schemas.openxmlformats.org/drawingml/2006/main" id="297">
+  <cs:axisTitle>
+    <cs:lnRef idx="0"/>
+    <cs:fillRef idx="0"/>
+    <cs:effectRef idx="0"/>
+    <cs:fontRef idx="minor">
+      <a:schemeClr val="tx1">
+        <a:lumMod val="65000"/>
+        <a:lumOff val="35000"/>
+      </a:schemeClr>
+    </cs:fontRef>
+    <cs:defRPr sz="1000" kern="1200"/>
+  </cs:axisTitle>
+  <cs:categoryAxis>
+    <cs:lnRef idx="0"/>
+    <cs:fillRef idx="0"/>
+    <cs:effectRef idx="0"/>
+    <cs:fontRef idx="minor">
+      <a:schemeClr val="tx1">
+        <a:lumMod val="65000"/>
+        <a:lumOff val="35000"/>
+      </a:schemeClr>
+    </cs:fontRef>
+    <cs:spPr>
+      <a:ln w="9525" cap="flat" cmpd="sng" algn="ctr">
+        <a:solidFill>
+          <a:schemeClr val="tx1">
+            <a:lumMod val="15000"/>
+            <a:lumOff val="85000"/>
+          </a:schemeClr>
+        </a:solidFill>
+        <a:round/>
+      </a:ln>
+    </cs:spPr>
+    <cs:defRPr sz="900" kern="1200"/>
+  </cs:categoryAxis>
+  <cs:chartArea mods="allowNoFillOverride allowNoLineOverride">
+    <cs:lnRef idx="0"/>
+    <cs:fillRef idx="0"/>
+    <cs:effectRef idx="0"/>
+    <cs:fontRef idx="minor">
+      <a:schemeClr val="tx1"/>
+    </cs:fontRef>
+    <cs:spPr>
+      <a:solidFill>
+        <a:schemeClr val="bg1"/>
+      </a:solidFill>
+      <a:ln w="9525" cap="flat" cmpd="sng" algn="ctr">
+        <a:solidFill>
+          <a:schemeClr val="tx1">
+            <a:lumMod val="15000"/>
+            <a:lumOff val="85000"/>
+          </a:schemeClr>
+        </a:solidFill>
+        <a:round/>
+      </a:ln>
+    </cs:spPr>
+    <cs:defRPr sz="1000" kern="1200"/>
+  </cs:chartArea>
+  <cs:dataLabel>
+    <cs:lnRef idx="0"/>
+    <cs:fillRef idx="0"/>
+    <cs:effectRef idx="0"/>
+    <cs:fontRef idx="minor">
+      <a:schemeClr val="tx1">
+        <a:lumMod val="75000"/>
+        <a:lumOff val="25000"/>
+      </a:schemeClr>
+    </cs:fontRef>
+    <cs:defRPr sz="900" kern="1200"/>
+  </cs:dataLabel>
+  <cs:dataLabelCallout>
+    <cs:lnRef idx="0"/>
+    <cs:fillRef idx="0"/>
+    <cs:effectRef idx="0"/>
+    <cs:fontRef idx="minor">
+      <a:schemeClr val="dk1">
+        <a:lumMod val="65000"/>
+        <a:lumOff val="35000"/>
+      </a:schemeClr>
+    </cs:fontRef>
+    <cs:spPr>
+      <a:solidFill>
+        <a:schemeClr val="lt1"/>
+      </a:solidFill>
+      <a:ln>
+        <a:solidFill>
+          <a:schemeClr val="dk1">
+            <a:lumMod val="25000"/>
+            <a:lumOff val="75000"/>
+          </a:schemeClr>
+        </a:solidFill>
+      </a:ln>
+    </cs:spPr>
+    <cs:defRPr sz="900" kern="1200"/>
+    <cs:bodyPr rot="0" spcFirstLastPara="1" vertOverflow="clip" horzOverflow="clip" vert="horz" wrap="square" lIns="36576" tIns="18288" rIns="36576" bIns="18288" anchor="ctr" anchorCtr="1">
+      <a:spAutoFit/>
+    </cs:bodyPr>
+  </cs:dataLabelCallout>
+  <cs:dataPoint>
+    <cs:lnRef idx="0"/>
+    <cs:fillRef idx="1">
+      <cs:styleClr val="auto"/>
+    </cs:fillRef>
+    <cs:effectRef idx="0"/>
+    <cs:fontRef idx="minor">
+      <a:schemeClr val="tx1"/>
+    </cs:fontRef>
+  </cs:dataPoint>
+  <cs:dataPoint3D>
+    <cs:lnRef idx="0"/>
+    <cs:fillRef idx="1">
+      <cs:styleClr val="auto"/>
+    </cs:fillRef>
+    <cs:effectRef idx="0"/>
+    <cs:fontRef idx="minor">
+      <a:schemeClr val="tx1"/>
+    </cs:fontRef>
+  </cs:dataPoint3D>
+  <cs:dataPointLine>
+    <cs:lnRef idx="0">
+      <cs:styleClr val="auto"/>
+    </cs:lnRef>
+    <cs:fillRef idx="1"/>
+    <cs:effectRef idx="0"/>
+    <cs:fontRef idx="minor">
+      <a:schemeClr val="tx1"/>
+    </cs:fontRef>
+    <cs:spPr>
+      <a:ln w="28575" cap="rnd">
+        <a:solidFill>
+          <a:schemeClr val="phClr"/>
+        </a:solidFill>
+        <a:round/>
+      </a:ln>
+    </cs:spPr>
+  </cs:dataPointLine>
+  <cs:dataPointMarker>
+    <cs:lnRef idx="0">
+      <cs:styleClr val="auto"/>
+    </cs:lnRef>
+    <cs:fillRef idx="1">
+      <cs:styleClr val="auto"/>
+    </cs:fillRef>
+    <cs:effectRef idx="0"/>
+    <cs:fontRef idx="minor">
+      <a:schemeClr val="tx1"/>
+    </cs:fontRef>
+    <cs:spPr>
+      <a:ln w="9525">
+        <a:solidFill>
+          <a:schemeClr val="phClr"/>
+        </a:solidFill>
+      </a:ln>
+    </cs:spPr>
+  </cs:dataPointMarker>
+  <cs:dataPointMarkerLayout symbol="circle" size="5"/>
+  <cs:dataPointWireframe>
+    <cs:lnRef idx="0">
+      <cs:styleClr val="auto"/>
+    </cs:lnRef>
+    <cs:fillRef idx="1"/>
+    <cs:effectRef idx="0"/>
+    <cs:fontRef idx="minor">
+      <a:schemeClr val="tx1"/>
+    </cs:fontRef>
+    <cs:spPr>
+      <a:ln w="9525" cap="rnd">
+        <a:solidFill>
+          <a:schemeClr val="phClr"/>
+        </a:solidFill>
+        <a:round/>
+      </a:ln>
+    </cs:spPr>
+  </cs:dataPointWireframe>
+  <cs:dataTable>
+    <cs:lnRef idx="0"/>
+    <cs:fillRef idx="0"/>
+    <cs:effectRef idx="0"/>
+    <cs:fontRef idx="minor">
+      <a:schemeClr val="tx1">
+        <a:lumMod val="65000"/>
+        <a:lumOff val="35000"/>
+      </a:schemeClr>
+    </cs:fontRef>
+    <cs:spPr>
+      <a:noFill/>
+      <a:ln w="9525" cap="flat" cmpd="sng" algn="ctr">
+        <a:solidFill>
+          <a:schemeClr val="tx1">
+            <a:lumMod val="15000"/>
+            <a:lumOff val="85000"/>
+          </a:schemeClr>
+        </a:solidFill>
+        <a:round/>
+      </a:ln>
+    </cs:spPr>
+    <cs:defRPr sz="900" kern="1200"/>
+  </cs:dataTable>
+  <cs:downBar>
+    <cs:lnRef idx="0"/>
+    <cs:fillRef idx="0"/>
+    <cs:effectRef idx="0"/>
+    <cs:fontRef idx="minor">
+      <a:schemeClr val="tx1"/>
+    </cs:fontRef>
+    <cs:spPr>
+      <a:solidFill>
+        <a:schemeClr val="dk1">
+          <a:lumMod val="75000"/>
+          <a:lumOff val="25000"/>
+        </a:schemeClr>
+      </a:solidFill>
+      <a:ln w="9525" cap="flat" cmpd="sng" algn="ctr">
+        <a:solidFill>
+          <a:schemeClr val="tx1">
+            <a:lumMod val="65000"/>
+            <a:lumOff val="35000"/>
+          </a:schemeClr>
+        </a:solidFill>
+        <a:round/>
+      </a:ln>
+    </cs:spPr>
+  </cs:downBar>
+  <cs:dropLine>
+    <cs:lnRef idx="0"/>
+    <cs:fillRef idx="0"/>
+    <cs:effectRef idx="0"/>
+    <cs:fontRef idx="minor">
+      <a:schemeClr val="tx1"/>
+    </cs:fontRef>
+    <cs:spPr>
+      <a:ln w="9525" cap="flat" cmpd="sng" algn="ctr">
+        <a:solidFill>
+          <a:schemeClr val="tx1">
+            <a:lumMod val="35000"/>
+            <a:lumOff val="65000"/>
+          </a:schemeClr>
+        </a:solidFill>
+        <a:round/>
+      </a:ln>
+    </cs:spPr>
+  </cs:dropLine>
+  <cs:errorBar>
+    <cs:lnRef idx="0"/>
+    <cs:fillRef idx="0"/>
+    <cs:effectRef idx="0"/>
+    <cs:fontRef idx="minor">
+      <a:schemeClr val="tx1"/>
+    </cs:fontRef>
+    <cs:spPr>
+      <a:ln w="9525" cap="flat" cmpd="sng" algn="ctr">
+        <a:solidFill>
+          <a:schemeClr val="tx1">
+            <a:lumMod val="65000"/>
+            <a:lumOff val="35000"/>
+          </a:schemeClr>
+        </a:solidFill>
+        <a:round/>
+      </a:ln>
+    </cs:spPr>
+  </cs:errorBar>
+  <cs:floor>
+    <cs:lnRef idx="0"/>
+    <cs:fillRef idx="0"/>
+    <cs:effectRef idx="0"/>
+    <cs:fontRef idx="minor">
+      <a:schemeClr val="tx1"/>
+    </cs:fontRef>
+    <cs:spPr>
+      <a:noFill/>
+      <a:ln>
+        <a:noFill/>
+      </a:ln>
+    </cs:spPr>
+  </cs:floor>
+  <cs:gridlineMajor>
+    <cs:lnRef idx="0"/>
+    <cs:fillRef idx="0"/>
+    <cs:effectRef idx="0"/>
+    <cs:fontRef idx="minor">
+      <a:schemeClr val="tx1"/>
+    </cs:fontRef>
+    <cs:spPr>
+      <a:ln w="9525" cap="flat" cmpd="sng" algn="ctr">
+        <a:solidFill>
+          <a:schemeClr val="tx1">
+            <a:lumMod val="15000"/>
+            <a:lumOff val="85000"/>
+          </a:schemeClr>
+        </a:solidFill>
+        <a:round/>
+      </a:ln>
+    </cs:spPr>
+  </cs:gridlineMajor>
+  <cs:gridlineMinor>
+    <cs:lnRef idx="0"/>
+    <cs:fillRef idx="0"/>
+    <cs:effectRef idx="0"/>
+    <cs:fontRef idx="minor">
+      <a:schemeClr val="tx1"/>
+    </cs:fontRef>
+    <cs:spPr>
+      <a:ln w="9525" cap="flat" cmpd="sng" algn="ctr">
+        <a:solidFill>
+          <a:schemeClr val="tx1">
+            <a:lumMod val="5000"/>
+            <a:lumOff val="95000"/>
+          </a:schemeClr>
+        </a:solidFill>
+        <a:round/>
+      </a:ln>
+    </cs:spPr>
+  </cs:gridlineMinor>
+  <cs:hiLoLine>
+    <cs:lnRef idx="0"/>
+    <cs:fillRef idx="0"/>
+    <cs:effectRef idx="0"/>
+    <cs:fontRef idx="minor">
+      <a:schemeClr val="tx1"/>
+    </cs:fontRef>
+    <cs:spPr>
+      <a:ln w="9525" cap="flat" cmpd="sng" algn="ctr">
+        <a:solidFill>
+          <a:schemeClr val="tx1">
+            <a:lumMod val="50000"/>
+            <a:lumOff val="50000"/>
+          </a:schemeClr>
+        </a:solidFill>
+        <a:round/>
+      </a:ln>
+    </cs:spPr>
+  </cs:hiLoLine>
+  <cs:leaderLine>
+    <cs:lnRef idx="0"/>
+    <cs:fillRef idx="0"/>
+    <cs:effectRef idx="0"/>
+    <cs:fontRef idx="minor">
+      <a:schemeClr val="tx1"/>
+    </cs:fontRef>
+    <cs:spPr>
+      <a:ln w="9525" cap="flat" cmpd="sng" algn="ctr">
+        <a:solidFill>
+          <a:schemeClr val="tx1">
+            <a:lumMod val="35000"/>
+            <a:lumOff val="65000"/>
+          </a:schemeClr>
+        </a:solidFill>
+        <a:round/>
+      </a:ln>
+    </cs:spPr>
+  </cs:leaderLine>
+  <cs:legend>
+    <cs:lnRef idx="0"/>
+    <cs:fillRef idx="0"/>
+    <cs:effectRef idx="0"/>
+    <cs:fontRef idx="minor">
+      <a:schemeClr val="tx1">
+        <a:lumMod val="65000"/>
+        <a:lumOff val="35000"/>
+      </a:schemeClr>
+    </cs:fontRef>
+    <cs:defRPr sz="900" kern="1200"/>
+  </cs:legend>
+  <cs:plotArea mods="allowNoFillOverride allowNoLineOverride">
+    <cs:lnRef idx="0"/>
+    <cs:fillRef idx="0"/>
+    <cs:effectRef idx="0"/>
+    <cs:fontRef idx="minor">
+      <a:schemeClr val="tx1"/>
+    </cs:fontRef>
+  </cs:plotArea>
+  <cs:plotArea3D mods="allowNoFillOverride allowNoLineOverride">
+    <cs:lnRef idx="0"/>
+    <cs:fillRef idx="0"/>
+    <cs:effectRef idx="0"/>
+    <cs:fontRef idx="minor">
+      <a:schemeClr val="tx1"/>
+    </cs:fontRef>
+  </cs:plotArea3D>
+  <cs:seriesAxis>
+    <cs:lnRef idx="0"/>
+    <cs:fillRef idx="0"/>
+    <cs:effectRef idx="0"/>
+    <cs:fontRef idx="minor">
+      <a:schemeClr val="tx1">
+        <a:lumMod val="65000"/>
+        <a:lumOff val="35000"/>
+      </a:schemeClr>
+    </cs:fontRef>
+    <cs:defRPr sz="900" kern="1200"/>
+  </cs:seriesAxis>
+  <cs:seriesLine>
+    <cs:lnRef idx="0"/>
+    <cs:fillRef idx="0"/>
+    <cs:effectRef idx="0"/>
+    <cs:fontRef idx="minor">
+      <a:schemeClr val="tx1"/>
+    </cs:fontRef>
+    <cs:spPr>
+      <a:ln w="9525" cap="flat" cmpd="sng" algn="ctr">
+        <a:solidFill>
+          <a:schemeClr val="tx1">
+            <a:lumMod val="35000"/>
+            <a:lumOff val="65000"/>
+          </a:schemeClr>
+        </a:solidFill>
+        <a:round/>
+      </a:ln>
+    </cs:spPr>
+  </cs:seriesLine>
+  <cs:title>
+    <cs:lnRef idx="0"/>
+    <cs:fillRef idx="0"/>
+    <cs:effectRef idx="0"/>
+    <cs:fontRef idx="minor">
+      <a:schemeClr val="tx1">
+        <a:lumMod val="65000"/>
+        <a:lumOff val="35000"/>
+      </a:schemeClr>
+    </cs:fontRef>
+    <cs:defRPr sz="1400" b="0" kern="1200" spc="0" baseline="0"/>
+  </cs:title>
+  <cs:trendline>
+    <cs:lnRef idx="0">
+      <cs:styleClr val="auto"/>
+    </cs:lnRef>
+    <cs:fillRef idx="0"/>
+    <cs:effectRef idx="0"/>
+    <cs:fontRef idx="minor">
+      <a:schemeClr val="tx1"/>
+    </cs:fontRef>
+    <cs:spPr>
+      <a:ln w="19050" cap="rnd">
+        <a:solidFill>
+          <a:schemeClr val="phClr"/>
+        </a:solidFill>
+        <a:prstDash val="sysDot"/>
+      </a:ln>
+    </cs:spPr>
+  </cs:trendline>
+  <cs:trendlineLabel>
+    <cs:lnRef idx="0"/>
+    <cs:fillRef idx="0"/>
+    <cs:effectRef idx="0"/>
+    <cs:fontRef idx="minor">
+      <a:schemeClr val="tx1">
+        <a:lumMod val="65000"/>
+        <a:lumOff val="35000"/>
+      </a:schemeClr>
+    </cs:fontRef>
+    <cs:defRPr sz="900" kern="1200"/>
+  </cs:trendlineLabel>
+  <cs:upBar>
+    <cs:lnRef idx="0"/>
+    <cs:fillRef idx="0"/>
+    <cs:effectRef idx="0"/>
+    <cs:fontRef idx="minor">
+      <a:schemeClr val="tx1"/>
+    </cs:fontRef>
+    <cs:spPr>
+      <a:solidFill>
+        <a:schemeClr val="lt1"/>
+      </a:solidFill>
+      <a:ln w="9525" cap="flat" cmpd="sng" algn="ctr">
+        <a:solidFill>
+          <a:schemeClr val="tx1">
+            <a:lumMod val="65000"/>
+            <a:lumOff val="35000"/>
+          </a:schemeClr>
+        </a:solidFill>
+        <a:round/>
+      </a:ln>
+    </cs:spPr>
+  </cs:upBar>
+  <cs:valueAxis>
+    <cs:lnRef idx="0"/>
+    <cs:fillRef idx="0"/>
+    <cs:effectRef idx="0"/>
+    <cs:fontRef idx="minor">
+      <a:schemeClr val="tx1">
+        <a:lumMod val="65000"/>
+        <a:lumOff val="35000"/>
+      </a:schemeClr>
+    </cs:fontRef>
+    <cs:defRPr sz="900" kern="1200"/>
+  </cs:valueAxis>
+  <cs:wall>
+    <cs:lnRef idx="0"/>
+    <cs:fillRef idx="0"/>
+    <cs:effectRef idx="0"/>
+    <cs:fontRef idx="minor">
+      <a:schemeClr val="tx1"/>
+    </cs:fontRef>
+    <cs:spPr>
+      <a:noFill/>
+      <a:ln>
+        <a:noFill/>
+      </a:ln>
+    </cs:spPr>
+  </cs:wall>
+</cs:chartStyle>
+</file>
+
 <file path=word/theme/theme1.xml><?xml version="1.0" encoding="utf-8"?>
 <a:theme xmlns:a="http://schemas.openxmlformats.org/drawingml/2006/main" name="Thème Office">
   <a:themeElements>
@@ -4806,11 +5966,30 @@
 </file>
 
 <file path=customXml/item1.xml><?xml version="1.0" encoding="utf-8"?>
+<CoverPageProperties xmlns="http://schemas.microsoft.com/office/2006/coverPageProps">
+  <PublishDate>2017-2018</PublishDate>
+  <Abstract/>
+  <CompanyAddress/>
+  <CompanyPhone/>
+  <CompanyFax/>
+  <CompanyEmail/>
+</CoverPageProperties>
+</file>
+
+<file path=customXml/item2.xml><?xml version="1.0" encoding="utf-8"?>
 <b:Sources xmlns:b="http://schemas.openxmlformats.org/officeDocument/2006/bibliography" xmlns="http://schemas.openxmlformats.org/officeDocument/2006/bibliography" SelectedStyle="\APASixthEditionOfficeOnline.xsl" StyleName="APA" Version="6"/>
 </file>
 
 <file path=customXml/itemProps1.xml><?xml version="1.0" encoding="utf-8"?>
-<ds:datastoreItem xmlns:ds="http://schemas.openxmlformats.org/officeDocument/2006/customXml" ds:itemID="{C41EAA3E-E937-42F6-8973-200FEDEA17B4}">
+<ds:datastoreItem xmlns:ds="http://schemas.openxmlformats.org/officeDocument/2006/customXml" ds:itemID="{55AF091B-3C7A-41E3-B477-F2FDAA23CFDA}">
+  <ds:schemaRefs>
+    <ds:schemaRef ds:uri="http://schemas.microsoft.com/office/2006/coverPageProps"/>
+  </ds:schemaRefs>
+</ds:datastoreItem>
+</file>
+
+<file path=customXml/itemProps2.xml><?xml version="1.0" encoding="utf-8"?>
+<ds:datastoreItem xmlns:ds="http://schemas.openxmlformats.org/officeDocument/2006/customXml" ds:itemID="{EE4857DA-5A13-44F3-9FC7-C02AD691157A}">
   <ds:schemaRefs>
     <ds:schemaRef ds:uri="http://schemas.openxmlformats.org/officeDocument/2006/bibliography"/>
   </ds:schemaRefs>

</xml_diff>

<commit_message>
Update CDCU avec nouveaux UCD
</commit_message>
<xml_diff>
--- a/Cahier des charges V0.docx
+++ b/Cahier des charges V0.docx
@@ -10,6 +10,7 @@
           <w:docPartUnique/>
         </w:docPartObj>
       </w:sdtPr>
+      <w:sdtEndPr/>
       <w:sdtContent>
         <w:p>
           <w:r>
@@ -88,6 +89,7 @@
                                     <w:calendar w:val="gregorian"/>
                                   </w:date>
                                 </w:sdtPr>
+                                <w:sdtEndPr/>
                                 <w:sdtContent>
                                   <w:p>
                                     <w:pPr>
@@ -154,6 +156,7 @@
                               <w:calendar w:val="gregorian"/>
                             </w:date>
                           </w:sdtPr>
+                          <w:sdtEndPr/>
                           <w:sdtContent>
                             <w:p>
                               <w:pPr>
@@ -364,6 +367,7 @@
                                       <w:dataBinding w:prefixMappings="xmlns:ns0='http://purl.org/dc/elements/1.1/' xmlns:ns1='http://schemas.openxmlformats.org/package/2006/metadata/core-properties' " w:xpath="/ns1:coreProperties[1]/ns0:title[1]" w:storeItemID="{6C3C8BC8-F283-45AE-878A-BAB7291924A1}"/>
                                       <w:text/>
                                     </w:sdtPr>
+                                    <w:sdtEndPr/>
                                     <w:sdtContent>
                                       <w:r>
                                         <w:rPr>
@@ -534,6 +538,7 @@
                                 <w:dataBinding w:prefixMappings="xmlns:ns0='http://purl.org/dc/elements/1.1/' xmlns:ns1='http://schemas.openxmlformats.org/package/2006/metadata/core-properties' " w:xpath="/ns1:coreProperties[1]/ns0:title[1]" w:storeItemID="{6C3C8BC8-F283-45AE-878A-BAB7291924A1}"/>
                                 <w:text/>
                               </w:sdtPr>
+                              <w:sdtEndPr/>
                               <w:sdtContent>
                                 <w:r>
                                   <w:rPr>
@@ -636,6 +641,7 @@
                                   <w:dataBinding w:prefixMappings="xmlns:ns0='http://purl.org/dc/elements/1.1/' xmlns:ns1='http://schemas.openxmlformats.org/package/2006/metadata/core-properties' " w:xpath="/ns1:coreProperties[1]/ns0:subject[1]" w:storeItemID="{6C3C8BC8-F283-45AE-878A-BAB7291924A1}"/>
                                   <w:text/>
                                 </w:sdtPr>
+                                <w:sdtEndPr/>
                                 <w:sdtContent>
                                   <w:p>
                                     <w:pPr>
@@ -676,6 +682,7 @@
                                   <w:dataBinding w:prefixMappings="xmlns:ns0='http://purl.org/dc/elements/1.1/' xmlns:ns1='http://schemas.openxmlformats.org/package/2006/metadata/core-properties' " w:xpath="/ns1:coreProperties[1]/ns0:creator[1]" w:storeItemID="{6C3C8BC8-F283-45AE-878A-BAB7291924A1}"/>
                                   <w:text/>
                                 </w:sdtPr>
+                                <w:sdtEndPr/>
                                 <w:sdtContent>
                                   <w:p>
                                     <w:pPr>
@@ -706,27 +713,7 @@
                                         <w:szCs w:val="24"/>
                                         <w:lang w:val="en-GB"/>
                                       </w:rPr>
-                                      <w:t xml:space="preserve">naud LABESQUE, </w:t>
-                                    </w:r>
-                                    <w:proofErr w:type="spellStart"/>
-                                    <w:r>
-                                      <w:rPr>
-                                        <w:color w:val="5B9BD5" w:themeColor="accent5"/>
-                                        <w:sz w:val="24"/>
-                                        <w:szCs w:val="24"/>
-                                        <w:lang w:val="en-GB"/>
-                                      </w:rPr>
-                                      <w:t>Solen</w:t>
-                                    </w:r>
-                                    <w:proofErr w:type="spellEnd"/>
-                                    <w:r>
-                                      <w:rPr>
-                                        <w:color w:val="5B9BD5" w:themeColor="accent5"/>
-                                        <w:sz w:val="24"/>
-                                        <w:szCs w:val="24"/>
-                                        <w:lang w:val="en-GB"/>
-                                      </w:rPr>
-                                      <w:t xml:space="preserve"> PENSEL, Lino TRAN</w:t>
+                                      <w:t>naud LABESQUE, Solen PENSEL, Lino TRAN</w:t>
                                     </w:r>
                                   </w:p>
                                 </w:sdtContent>
@@ -774,6 +761,7 @@
                             <w:dataBinding w:prefixMappings="xmlns:ns0='http://purl.org/dc/elements/1.1/' xmlns:ns1='http://schemas.openxmlformats.org/package/2006/metadata/core-properties' " w:xpath="/ns1:coreProperties[1]/ns0:subject[1]" w:storeItemID="{6C3C8BC8-F283-45AE-878A-BAB7291924A1}"/>
                             <w:text/>
                           </w:sdtPr>
+                          <w:sdtEndPr/>
                           <w:sdtContent>
                             <w:p>
                               <w:pPr>
@@ -814,6 +802,7 @@
                             <w:dataBinding w:prefixMappings="xmlns:ns0='http://purl.org/dc/elements/1.1/' xmlns:ns1='http://schemas.openxmlformats.org/package/2006/metadata/core-properties' " w:xpath="/ns1:coreProperties[1]/ns0:creator[1]" w:storeItemID="{6C3C8BC8-F283-45AE-878A-BAB7291924A1}"/>
                             <w:text/>
                           </w:sdtPr>
+                          <w:sdtEndPr/>
                           <w:sdtContent>
                             <w:p>
                               <w:pPr>
@@ -844,27 +833,7 @@
                                   <w:szCs w:val="24"/>
                                   <w:lang w:val="en-GB"/>
                                 </w:rPr>
-                                <w:t xml:space="preserve">naud LABESQUE, </w:t>
-                              </w:r>
-                              <w:proofErr w:type="spellStart"/>
-                              <w:r>
-                                <w:rPr>
-                                  <w:color w:val="5B9BD5" w:themeColor="accent5"/>
-                                  <w:sz w:val="24"/>
-                                  <w:szCs w:val="24"/>
-                                  <w:lang w:val="en-GB"/>
-                                </w:rPr>
-                                <w:t>Solen</w:t>
-                              </w:r>
-                              <w:proofErr w:type="spellEnd"/>
-                              <w:r>
-                                <w:rPr>
-                                  <w:color w:val="5B9BD5" w:themeColor="accent5"/>
-                                  <w:sz w:val="24"/>
-                                  <w:szCs w:val="24"/>
-                                  <w:lang w:val="en-GB"/>
-                                </w:rPr>
-                                <w:t xml:space="preserve"> PENSEL, Lino TRAN</w:t>
+                                <w:t>naud LABESQUE, Solen PENSEL, Lino TRAN</w:t>
                               </w:r>
                             </w:p>
                           </w:sdtContent>
@@ -881,8 +850,6 @@
             <w:br w:type="page"/>
           </w:r>
         </w:p>
-        <w:bookmarkStart w:id="0" w:name="_GoBack" w:displacedByCustomXml="next"/>
-        <w:bookmarkEnd w:id="0" w:displacedByCustomXml="next"/>
       </w:sdtContent>
     </w:sdt>
     <w:sdt>
@@ -2414,12 +2381,12 @@
       <w:pPr>
         <w:pStyle w:val="Titre1"/>
       </w:pPr>
-      <w:bookmarkStart w:id="1" w:name="_Toc497897564"/>
+      <w:bookmarkStart w:id="0" w:name="_Toc497897564"/>
       <w:r>
         <w:lastRenderedPageBreak/>
         <w:t>Introduction</w:t>
       </w:r>
-      <w:bookmarkEnd w:id="1"/>
+      <w:bookmarkEnd w:id="0"/>
     </w:p>
     <w:p/>
     <w:p>
@@ -2428,15 +2395,7 @@
         <w:t xml:space="preserve">Ce document représente notre cahier des charges concernant le projet tutoré </w:t>
       </w:r>
       <w:r>
-        <w:t xml:space="preserve">« Réalisation d’un outil numérique de suivi des déchets organiques dans les ménages du </w:t>
-      </w:r>
-      <w:proofErr w:type="spellStart"/>
-      <w:r>
-        <w:t>Sirtomad</w:t>
-      </w:r>
-      <w:proofErr w:type="spellEnd"/>
-      <w:r>
-        <w:t xml:space="preserve"> » Dans le cadre de la troisième année de la licence Mathématiques, Informatique Appliquées et Sciences Humaines et Sociales (MIASHS). Nous avons choisi ce projet car dans la gestion des déchets est un des enjeux emportant du XXIe siècle. De plus cela permet de travailler </w:t>
+        <w:t xml:space="preserve">« Réalisation d’un outil numérique de suivi des déchets organiques dans les ménages du Sirtomad » Dans le cadre de la troisième année de la licence Mathématiques, Informatique Appliquées et Sciences Humaines et Sociales (MIASHS). Nous avons choisi ce projet car dans la gestion des déchets est un des enjeux emportant du XXIe siècle. De plus cela permet de travailler </w:t>
       </w:r>
       <w:r>
         <w:t>sur de nouvelles techniques d’études qui pourront être réutilisées par la suite dans d’autres domaines tels que la santé.</w:t>
@@ -2472,12 +2431,12 @@
           <w:numId w:val="3"/>
         </w:numPr>
       </w:pPr>
-      <w:bookmarkStart w:id="2" w:name="_Toc497897565"/>
+      <w:bookmarkStart w:id="1" w:name="_Toc497897565"/>
       <w:r>
         <w:lastRenderedPageBreak/>
         <w:t>Présentation du projet</w:t>
       </w:r>
-      <w:bookmarkEnd w:id="2"/>
+      <w:bookmarkEnd w:id="1"/>
     </w:p>
     <w:p/>
     <w:p>
@@ -2488,11 +2447,11 @@
           <w:numId w:val="3"/>
         </w:numPr>
       </w:pPr>
-      <w:bookmarkStart w:id="3" w:name="_Toc497897566"/>
+      <w:bookmarkStart w:id="2" w:name="_Toc497897566"/>
       <w:r>
         <w:t>Contexte</w:t>
       </w:r>
-      <w:bookmarkEnd w:id="3"/>
+      <w:bookmarkEnd w:id="2"/>
     </w:p>
     <w:p/>
     <w:p>
@@ -2506,15 +2465,7 @@
         <w:t xml:space="preserve"> d’une durée d’un mois</w:t>
       </w:r>
       <w:r>
-        <w:t xml:space="preserve"> sur la gestion des déchets organiques chez les ménages du territoire du </w:t>
-      </w:r>
-      <w:proofErr w:type="spellStart"/>
-      <w:r>
-        <w:t>Sirtomad</w:t>
-      </w:r>
-      <w:proofErr w:type="spellEnd"/>
-      <w:r>
-        <w:t xml:space="preserve"> (82) - syndicat mixte de traitement des déchets du Grand Montauban et de Terres des Confluences. L’objectif général de l’étude est d'identifier et d'évaluer les contraintes et les leviers pour entreprendre la mise en place du tri de la matière organique dans les foyers quelle que soit la filière de valorisation future (par compostage, par une collecte séparative avant méthanisation...).</w:t>
+        <w:t xml:space="preserve"> sur la gestion des déchets organiques chez les ménages du territoire du Sirtomad (82) - syndicat mixte de traitement des déchets du Grand Montauban et de Terres des Confluences. L’objectif général de l’étude est d'identifier et d'évaluer les contraintes et les leviers pour entreprendre la mise en place du tri de la matière organique dans les foyers quelle que soit la filière de valorisation future (par compostage, par une collecte séparative avant méthanisation...).</w:t>
       </w:r>
       <w:r>
         <w:t xml:space="preserve"> </w:t>
@@ -2533,11 +2484,11 @@
           <w:numId w:val="3"/>
         </w:numPr>
       </w:pPr>
-      <w:bookmarkStart w:id="4" w:name="_Toc497897567"/>
+      <w:bookmarkStart w:id="3" w:name="_Toc497897567"/>
       <w:r>
         <w:t>Objectifs</w:t>
       </w:r>
-      <w:bookmarkEnd w:id="4"/>
+      <w:bookmarkEnd w:id="3"/>
     </w:p>
     <w:p/>
     <w:p>
@@ -2605,12 +2556,12 @@
           <w:numId w:val="3"/>
         </w:numPr>
       </w:pPr>
-      <w:bookmarkStart w:id="5" w:name="_Toc497897568"/>
+      <w:bookmarkStart w:id="4" w:name="_Toc497897568"/>
       <w:r>
         <w:lastRenderedPageBreak/>
         <w:t>Expression des besoins</w:t>
       </w:r>
-      <w:bookmarkEnd w:id="5"/>
+      <w:bookmarkEnd w:id="4"/>
     </w:p>
     <w:p/>
     <w:p>
@@ -2621,11 +2572,11 @@
           <w:numId w:val="3"/>
         </w:numPr>
       </w:pPr>
-      <w:bookmarkStart w:id="6" w:name="_Toc497897569"/>
+      <w:bookmarkStart w:id="5" w:name="_Toc497897569"/>
       <w:r>
         <w:t>Besoins fonctionnels</w:t>
       </w:r>
-      <w:bookmarkEnd w:id="6"/>
+      <w:bookmarkEnd w:id="5"/>
     </w:p>
     <w:p/>
     <w:p>
@@ -2677,10 +2628,10 @@
           <w:noProof/>
         </w:rPr>
         <w:drawing>
-          <wp:inline distT="0" distB="0" distL="0" distR="0" wp14:anchorId="465C18F4" wp14:editId="563628FF">
-            <wp:extent cx="5760720" cy="1987550"/>
-            <wp:effectExtent l="0" t="0" r="0" b="0"/>
-            <wp:docPr id="2" name="Image 2"/>
+          <wp:inline distT="0" distB="0" distL="0" distR="0">
+            <wp:extent cx="5760720" cy="1578500"/>
+            <wp:effectExtent l="0" t="0" r="0" b="3175"/>
+            <wp:docPr id="3" name="Image 3"/>
             <wp:cNvGraphicFramePr>
               <a:graphicFrameLocks xmlns:a="http://schemas.openxmlformats.org/drawingml/2006/main" noChangeAspect="1"/>
             </wp:cNvGraphicFramePr>
@@ -2688,8 +2639,10 @@
               <a:graphicData uri="http://schemas.openxmlformats.org/drawingml/2006/picture">
                 <pic:pic xmlns:pic="http://schemas.openxmlformats.org/drawingml/2006/picture">
                   <pic:nvPicPr>
-                    <pic:cNvPr id="2" name="UseCase.png"/>
-                    <pic:cNvPicPr/>
+                    <pic:cNvPr id="0" name="Picture 1"/>
+                    <pic:cNvPicPr>
+                      <a:picLocks noChangeAspect="1" noChangeArrowheads="1"/>
+                    </pic:cNvPicPr>
                   </pic:nvPicPr>
                   <pic:blipFill>
                     <a:blip r:embed="rId9">
@@ -2699,18 +2652,23 @@
                         </a:ext>
                       </a:extLst>
                     </a:blip>
+                    <a:srcRect/>
                     <a:stretch>
                       <a:fillRect/>
                     </a:stretch>
                   </pic:blipFill>
-                  <pic:spPr>
+                  <pic:spPr bwMode="auto">
                     <a:xfrm>
                       <a:off x="0" y="0"/>
-                      <a:ext cx="5760720" cy="1987550"/>
+                      <a:ext cx="5760720" cy="1578500"/>
                     </a:xfrm>
                     <a:prstGeom prst="rect">
                       <a:avLst/>
                     </a:prstGeom>
+                    <a:noFill/>
+                    <a:ln>
+                      <a:noFill/>
+                    </a:ln>
                   </pic:spPr>
                 </pic:pic>
               </a:graphicData>
@@ -2718,6 +2676,8 @@
           </wp:inline>
         </w:drawing>
       </w:r>
+      <w:bookmarkStart w:id="6" w:name="_GoBack"/>
+      <w:bookmarkEnd w:id="6"/>
     </w:p>
     <w:p>
       <w:pPr>
@@ -2727,27 +2687,14 @@
       <w:r>
         <w:t xml:space="preserve">Figure </w:t>
       </w:r>
-      <w:r>
-        <w:fldChar w:fldCharType="begin"/>
-      </w:r>
-      <w:r>
-        <w:instrText xml:space="preserve"> SEQ Figure \* ARABIC </w:instrText>
-      </w:r>
-      <w:r>
-        <w:fldChar w:fldCharType="separate"/>
-      </w:r>
-      <w:r>
-        <w:rPr>
-          <w:noProof/>
-        </w:rPr>
-        <w:t>1</w:t>
-      </w:r>
-      <w:r>
-        <w:rPr>
-          <w:noProof/>
-        </w:rPr>
-        <w:fldChar w:fldCharType="end"/>
-      </w:r>
+      <w:fldSimple w:instr=" SEQ Figure \* ARABIC ">
+        <w:r>
+          <w:rPr>
+            <w:noProof/>
+          </w:rPr>
+          <w:t>1</w:t>
+        </w:r>
+      </w:fldSimple>
       <w:r>
         <w:t xml:space="preserve"> : </w:t>
       </w:r>
@@ -3207,24 +3154,14 @@
       <w:r>
         <w:t xml:space="preserve">Figure </w:t>
       </w:r>
-      <w:r>
-        <w:fldChar w:fldCharType="begin"/>
-      </w:r>
-      <w:r>
-        <w:instrText xml:space="preserve"> SEQ Figure \* ARABIC </w:instrText>
-      </w:r>
-      <w:r>
-        <w:fldChar w:fldCharType="separate"/>
-      </w:r>
-      <w:r>
-        <w:rPr>
-          <w:noProof/>
-        </w:rPr>
-        <w:t>2</w:t>
-      </w:r>
-      <w:r>
-        <w:fldChar w:fldCharType="end"/>
-      </w:r>
+      <w:fldSimple w:instr=" SEQ Figure \* ARABIC ">
+        <w:r>
+          <w:rPr>
+            <w:noProof/>
+          </w:rPr>
+          <w:t>2</w:t>
+        </w:r>
+      </w:fldSimple>
       <w:r>
         <w:t xml:space="preserve"> : Diagramme de Gantt prévisionnel</w:t>
       </w:r>
@@ -3343,15 +3280,7 @@
         <w:ind w:left="360" w:firstLine="348"/>
       </w:pPr>
       <w:r>
-        <w:t xml:space="preserve">L’application étant destiné aux tablettes Android, le développement de l’application se fera donc dans l’environnement de développement (couramment référé comme IDE) officiel pour Android : Android Studio. Nous choisirons cependant d’utiliser le langage dont le support officiel par Google est tout récent : </w:t>
-      </w:r>
-      <w:proofErr w:type="spellStart"/>
-      <w:r>
-        <w:t>Kotlin</w:t>
-      </w:r>
-      <w:proofErr w:type="spellEnd"/>
-      <w:r>
-        <w:t>. Plus récent que son confrère Java, celui-ci offre de nouvelles fonctionnalités ainsi qu’une écriture allégée.</w:t>
+        <w:t>L’application étant destiné aux tablettes Android, le développement de l’application se fera donc dans l’environnement de développement (couramment référé comme IDE) officiel pour Android : Android Studio. Nous choisirons cependant d’utiliser le langage dont le support officiel par Google est tout récent : Kotlin. Plus récent que son confrère Java, celui-ci offre de nouvelles fonctionnalités ainsi qu’une écriture allégée.</w:t>
       </w:r>
     </w:p>
     <w:p>
@@ -3404,15 +3333,7 @@
     <w:p>
       <w:r>
         <w:tab/>
-        <w:t xml:space="preserve">Nous sommes très enthousiastes à l’idée de réaliser ce projet car c’est pour nous l’occasion de nous former sur de nouvelles technologies telles que le </w:t>
-      </w:r>
-      <w:proofErr w:type="spellStart"/>
-      <w:r>
-        <w:t>Kotlin</w:t>
-      </w:r>
-      <w:proofErr w:type="spellEnd"/>
-      <w:r>
-        <w:t xml:space="preserve"> et le développement Android, tout en prenant part à des enjeux importants de notre société. C’est de plus une occasion de professionnalisation non négligeable, opportunité dont nous espérons pouvoir en tir</w:t>
+        <w:t>Nous sommes très enthousiastes à l’idée de réaliser ce projet car c’est pour nous l’occasion de nous former sur de nouvelles technologies telles que le Kotlin et le développement Android, tout en prenant part à des enjeux importants de notre société. C’est de plus une occasion de professionnalisation non négligeable, opportunité dont nous espérons pouvoir en tir</w:t>
       </w:r>
       <w:r>
         <w:t>er</w:t>
@@ -3469,6 +3390,7 @@
         <w:docPartUnique/>
       </w:docPartObj>
     </w:sdtPr>
+    <w:sdtEndPr/>
     <w:sdtContent>
       <w:p>
         <w:pPr>
@@ -3488,7 +3410,7 @@
           <w:rPr>
             <w:noProof/>
           </w:rPr>
-          <w:t>8</w:t>
+          <w:t>5</w:t>
         </w:r>
         <w:r>
           <w:fldChar w:fldCharType="end"/>
@@ -5989,7 +5911,7 @@
 </file>
 
 <file path=customXml/itemProps2.xml><?xml version="1.0" encoding="utf-8"?>
-<ds:datastoreItem xmlns:ds="http://schemas.openxmlformats.org/officeDocument/2006/customXml" ds:itemID="{3D9F4823-321E-4743-874A-98084DDFD55D}">
+<ds:datastoreItem xmlns:ds="http://schemas.openxmlformats.org/officeDocument/2006/customXml" ds:itemID="{08A66E8F-1F7F-49E6-8CEA-AFD4D370C009}">
   <ds:schemaRefs>
     <ds:schemaRef ds:uri="http://schemas.openxmlformats.org/officeDocument/2006/bibliography"/>
   </ds:schemaRefs>

</xml_diff>